<commit_message>
Release 0.9.5 mag_6593 to 6695
</commit_message>
<xml_diff>
--- a/service_techniker_installer/service_technik_installer.docx
+++ b/service_techniker_installer/service_technik_installer.docx
@@ -19,10 +19,14 @@
         <w:rPr>
           <w:rFonts w:asciiTheme="minorHAnsi" w:hAnsiTheme="minorHAnsi"/>
         </w:rPr>
-        <w:t>1.0</w:t>
-      </w:r>
-      <w:bookmarkStart w:id="0" w:name="_GoBack"/>
-      <w:bookmarkEnd w:id="0"/>
+        <w:t>1.</w:t>
+      </w:r>
+      <w:r>
+        <w:rPr>
+          <w:rFonts w:asciiTheme="minorHAnsi" w:hAnsiTheme="minorHAnsi"/>
+        </w:rPr>
+        <w:t>2</w:t>
+      </w:r>
       <w:r>
         <w:rPr>
           <w:rFonts w:asciiTheme="minorHAnsi" w:hAnsiTheme="minorHAnsi"/>
@@ -44,12 +48,6 @@
       <w:r>
         <w:rPr>
           <w:rFonts w:asciiTheme="minorHAnsi" w:hAnsiTheme="minorHAnsi"/>
-        </w:rPr>
-        <w:tab/>
-      </w:r>
-      <w:r>
-        <w:rPr>
-          <w:rFonts w:asciiTheme="minorHAnsi" w:hAnsiTheme="minorHAnsi"/>
           <w:lang w:val="en-GB"/>
         </w:rPr>
         <w:t xml:space="preserve">Solothurn, </w:t>
@@ -59,14 +57,14 @@
           <w:rFonts w:asciiTheme="minorHAnsi" w:hAnsiTheme="minorHAnsi"/>
           <w:lang w:val="en-GB"/>
         </w:rPr>
-        <w:t>17.12</w:t>
-      </w:r>
-      <w:r>
-        <w:rPr>
-          <w:rFonts w:asciiTheme="minorHAnsi" w:hAnsiTheme="minorHAnsi"/>
-          <w:lang w:val="en-GB"/>
-        </w:rPr>
-        <w:t>.18</w:t>
+        <w:t>21</w:t>
+      </w:r>
+      <w:r>
+        <w:rPr>
+          <w:rFonts w:asciiTheme="minorHAnsi" w:hAnsiTheme="minorHAnsi"/>
+          <w:lang w:val="en-GB"/>
+        </w:rPr>
+        <w:t>.01.19</w:t>
       </w:r>
     </w:p>
     <w:p>
@@ -534,9 +532,6 @@
           <w:ilvl w:val="1"/>
           <w:numId w:val="3"/>
         </w:numPr>
-        <w:tabs>
-          <w:tab w:val="left" w:pos="6237"/>
-        </w:tabs>
         <w:ind w:left="426"/>
         <w:rPr>
           <w:rFonts w:asciiTheme="minorHAnsi" w:hAnsiTheme="minorHAnsi"/>
@@ -581,7 +576,7 @@
           <w:lang w:val="de-CH" w:eastAsia="de-CH"/>
         </w:rPr>
         <w:drawing>
-          <wp:inline distT="0" distB="0" distL="0" distR="0" wp14:anchorId="63B04941" wp14:editId="7CF7260A">
+          <wp:inline distT="0" distB="0" distL="0" distR="0" wp14:anchorId="4B312763" wp14:editId="37C0DBB4">
             <wp:extent cx="4286250" cy="2471270"/>
             <wp:effectExtent l="0" t="0" r="0" b="5715"/>
             <wp:docPr id="18" name="Grafik 18" descr="D:\00_SVN_Repo\Software\branches\version1-servicetechniker_installer\service_technician_win10\bilder_setup\8_teamviewer.PNG"/>
@@ -631,6 +626,13 @@
             </a:graphic>
           </wp:inline>
         </w:drawing>
+      </w:r>
+      <w:r>
+        <w:rPr>
+          <w:rFonts w:asciiTheme="minorHAnsi" w:hAnsiTheme="minorHAnsi"/>
+          <w:lang w:val="en-GB"/>
+        </w:rPr>
+        <w:br/>
       </w:r>
     </w:p>
     <w:p>
@@ -1426,9 +1428,2986 @@
         </w:rPr>
       </w:pPr>
     </w:p>
+    <w:p>
+      <w:pPr>
+        <w:tabs>
+          <w:tab w:val="left" w:pos="6237"/>
+        </w:tabs>
+        <w:rPr>
+          <w:rFonts w:asciiTheme="minorHAnsi" w:hAnsiTheme="minorHAnsi"/>
+          <w:lang w:val="en-GB"/>
+        </w:rPr>
+      </w:pPr>
+    </w:p>
+    <w:p>
+      <w:pPr>
+        <w:tabs>
+          <w:tab w:val="left" w:pos="6237"/>
+        </w:tabs>
+        <w:rPr>
+          <w:rFonts w:asciiTheme="minorHAnsi" w:hAnsiTheme="minorHAnsi"/>
+          <w:lang w:val="en-GB"/>
+        </w:rPr>
+      </w:pPr>
+    </w:p>
+    <w:p>
+      <w:pPr>
+        <w:tabs>
+          <w:tab w:val="left" w:pos="6237"/>
+        </w:tabs>
+        <w:rPr>
+          <w:rFonts w:asciiTheme="minorHAnsi" w:hAnsiTheme="minorHAnsi"/>
+          <w:lang w:val="en-GB"/>
+        </w:rPr>
+      </w:pPr>
+    </w:p>
+    <w:p>
+      <w:pPr>
+        <w:tabs>
+          <w:tab w:val="left" w:pos="6237"/>
+        </w:tabs>
+        <w:rPr>
+          <w:rFonts w:asciiTheme="minorHAnsi" w:hAnsiTheme="minorHAnsi"/>
+          <w:lang w:val="en-GB"/>
+        </w:rPr>
+      </w:pPr>
+    </w:p>
+    <w:p>
+      <w:pPr>
+        <w:tabs>
+          <w:tab w:val="left" w:pos="6237"/>
+        </w:tabs>
+        <w:rPr>
+          <w:rFonts w:asciiTheme="minorHAnsi" w:hAnsiTheme="minorHAnsi"/>
+          <w:lang w:val="en-GB"/>
+        </w:rPr>
+      </w:pPr>
+    </w:p>
+    <w:p>
+      <w:pPr>
+        <w:tabs>
+          <w:tab w:val="left" w:pos="6237"/>
+        </w:tabs>
+        <w:rPr>
+          <w:rFonts w:asciiTheme="minorHAnsi" w:hAnsiTheme="minorHAnsi"/>
+          <w:lang w:val="en-GB"/>
+        </w:rPr>
+      </w:pPr>
+    </w:p>
+    <w:p>
+      <w:pPr>
+        <w:tabs>
+          <w:tab w:val="left" w:pos="6237"/>
+        </w:tabs>
+        <w:rPr>
+          <w:rFonts w:asciiTheme="minorHAnsi" w:hAnsiTheme="minorHAnsi"/>
+          <w:lang w:val="en-GB"/>
+        </w:rPr>
+      </w:pPr>
+    </w:p>
+    <w:p>
+      <w:pPr>
+        <w:tabs>
+          <w:tab w:val="left" w:pos="6237"/>
+        </w:tabs>
+        <w:rPr>
+          <w:rFonts w:asciiTheme="minorHAnsi" w:hAnsiTheme="minorHAnsi"/>
+          <w:lang w:val="en-GB"/>
+        </w:rPr>
+      </w:pPr>
+    </w:p>
+    <w:p>
+      <w:pPr>
+        <w:tabs>
+          <w:tab w:val="left" w:pos="6237"/>
+        </w:tabs>
+        <w:rPr>
+          <w:rFonts w:asciiTheme="minorHAnsi" w:hAnsiTheme="minorHAnsi"/>
+          <w:lang w:val="en-GB"/>
+        </w:rPr>
+      </w:pPr>
+    </w:p>
+    <w:p>
+      <w:pPr>
+        <w:tabs>
+          <w:tab w:val="left" w:pos="6237"/>
+        </w:tabs>
+        <w:rPr>
+          <w:rFonts w:asciiTheme="minorHAnsi" w:hAnsiTheme="minorHAnsi"/>
+          <w:lang w:val="en-GB"/>
+        </w:rPr>
+      </w:pPr>
+    </w:p>
+    <w:p>
+      <w:pPr>
+        <w:tabs>
+          <w:tab w:val="left" w:pos="6237"/>
+        </w:tabs>
+        <w:rPr>
+          <w:rFonts w:asciiTheme="minorHAnsi" w:hAnsiTheme="minorHAnsi"/>
+          <w:lang w:val="en-GB"/>
+        </w:rPr>
+      </w:pPr>
+    </w:p>
+    <w:p>
+      <w:pPr>
+        <w:tabs>
+          <w:tab w:val="left" w:pos="6237"/>
+        </w:tabs>
+        <w:rPr>
+          <w:rFonts w:asciiTheme="minorHAnsi" w:hAnsiTheme="minorHAnsi"/>
+          <w:lang w:val="en-GB"/>
+        </w:rPr>
+      </w:pPr>
+    </w:p>
+    <w:p>
+      <w:pPr>
+        <w:tabs>
+          <w:tab w:val="left" w:pos="6237"/>
+        </w:tabs>
+        <w:rPr>
+          <w:rFonts w:asciiTheme="minorHAnsi" w:hAnsiTheme="minorHAnsi"/>
+          <w:lang w:val="en-GB"/>
+        </w:rPr>
+      </w:pPr>
+    </w:p>
+    <w:p>
+      <w:pPr>
+        <w:tabs>
+          <w:tab w:val="left" w:pos="6237"/>
+        </w:tabs>
+        <w:rPr>
+          <w:rFonts w:asciiTheme="minorHAnsi" w:hAnsiTheme="minorHAnsi"/>
+          <w:lang w:val="en-GB"/>
+        </w:rPr>
+      </w:pPr>
+    </w:p>
+    <w:p>
+      <w:pPr>
+        <w:tabs>
+          <w:tab w:val="left" w:pos="6237"/>
+        </w:tabs>
+        <w:rPr>
+          <w:rFonts w:asciiTheme="minorHAnsi" w:hAnsiTheme="minorHAnsi"/>
+          <w:lang w:val="en-GB"/>
+        </w:rPr>
+      </w:pPr>
+    </w:p>
+    <w:p>
+      <w:pPr>
+        <w:tabs>
+          <w:tab w:val="left" w:pos="6237"/>
+        </w:tabs>
+        <w:rPr>
+          <w:rFonts w:asciiTheme="minorHAnsi" w:hAnsiTheme="minorHAnsi"/>
+          <w:lang w:val="en-GB"/>
+        </w:rPr>
+      </w:pPr>
+    </w:p>
+    <w:p>
+      <w:pPr>
+        <w:tabs>
+          <w:tab w:val="left" w:pos="6237"/>
+        </w:tabs>
+        <w:rPr>
+          <w:rFonts w:asciiTheme="minorHAnsi" w:hAnsiTheme="minorHAnsi"/>
+          <w:lang w:val="en-GB"/>
+        </w:rPr>
+      </w:pPr>
+    </w:p>
+    <w:p>
+      <w:pPr>
+        <w:tabs>
+          <w:tab w:val="left" w:pos="6237"/>
+        </w:tabs>
+        <w:rPr>
+          <w:rFonts w:asciiTheme="minorHAnsi" w:hAnsiTheme="minorHAnsi"/>
+          <w:lang w:val="en-GB"/>
+        </w:rPr>
+      </w:pPr>
+    </w:p>
+    <w:p>
+      <w:pPr>
+        <w:tabs>
+          <w:tab w:val="left" w:pos="6237"/>
+        </w:tabs>
+        <w:rPr>
+          <w:rFonts w:asciiTheme="minorHAnsi" w:hAnsiTheme="minorHAnsi"/>
+          <w:lang w:val="en-GB"/>
+        </w:rPr>
+      </w:pPr>
+    </w:p>
+    <w:p>
+      <w:pPr>
+        <w:tabs>
+          <w:tab w:val="left" w:pos="6237"/>
+        </w:tabs>
+        <w:rPr>
+          <w:rFonts w:asciiTheme="minorHAnsi" w:hAnsiTheme="minorHAnsi"/>
+          <w:lang w:val="en-GB"/>
+        </w:rPr>
+      </w:pPr>
+    </w:p>
+    <w:p>
+      <w:pPr>
+        <w:tabs>
+          <w:tab w:val="left" w:pos="6237"/>
+        </w:tabs>
+        <w:rPr>
+          <w:rFonts w:asciiTheme="minorHAnsi" w:hAnsiTheme="minorHAnsi"/>
+          <w:lang w:val="en-GB"/>
+        </w:rPr>
+      </w:pPr>
+    </w:p>
+    <w:p>
+      <w:pPr>
+        <w:tabs>
+          <w:tab w:val="left" w:pos="6237"/>
+        </w:tabs>
+        <w:rPr>
+          <w:rFonts w:asciiTheme="minorHAnsi" w:hAnsiTheme="minorHAnsi"/>
+          <w:lang w:val="en-GB"/>
+        </w:rPr>
+      </w:pPr>
+    </w:p>
+    <w:p>
+      <w:pPr>
+        <w:tabs>
+          <w:tab w:val="left" w:pos="6237"/>
+        </w:tabs>
+        <w:rPr>
+          <w:rFonts w:asciiTheme="minorHAnsi" w:hAnsiTheme="minorHAnsi"/>
+          <w:lang w:val="en-GB"/>
+        </w:rPr>
+      </w:pPr>
+    </w:p>
+    <w:p>
+      <w:pPr>
+        <w:tabs>
+          <w:tab w:val="left" w:pos="6237"/>
+        </w:tabs>
+        <w:rPr>
+          <w:rFonts w:asciiTheme="minorHAnsi" w:hAnsiTheme="minorHAnsi"/>
+          <w:lang w:val="en-GB"/>
+        </w:rPr>
+      </w:pPr>
+    </w:p>
+    <w:p>
+      <w:pPr>
+        <w:tabs>
+          <w:tab w:val="left" w:pos="6237"/>
+        </w:tabs>
+        <w:rPr>
+          <w:rFonts w:asciiTheme="minorHAnsi" w:hAnsiTheme="minorHAnsi"/>
+          <w:lang w:val="en-GB"/>
+        </w:rPr>
+      </w:pPr>
+    </w:p>
+    <w:p>
+      <w:pPr>
+        <w:tabs>
+          <w:tab w:val="left" w:pos="6237"/>
+        </w:tabs>
+        <w:rPr>
+          <w:rFonts w:asciiTheme="minorHAnsi" w:hAnsiTheme="minorHAnsi"/>
+          <w:lang w:val="en-GB"/>
+        </w:rPr>
+      </w:pPr>
+    </w:p>
+    <w:p>
+      <w:pPr>
+        <w:tabs>
+          <w:tab w:val="left" w:pos="6237"/>
+        </w:tabs>
+        <w:rPr>
+          <w:rFonts w:asciiTheme="minorHAnsi" w:hAnsiTheme="minorHAnsi"/>
+          <w:lang w:val="en-GB"/>
+        </w:rPr>
+      </w:pPr>
+    </w:p>
+    <w:p>
+      <w:pPr>
+        <w:tabs>
+          <w:tab w:val="left" w:pos="6237"/>
+        </w:tabs>
+        <w:rPr>
+          <w:rFonts w:asciiTheme="minorHAnsi" w:hAnsiTheme="minorHAnsi"/>
+          <w:lang w:val="en-GB"/>
+        </w:rPr>
+      </w:pPr>
+    </w:p>
+    <w:p>
+      <w:pPr>
+        <w:tabs>
+          <w:tab w:val="left" w:pos="6237"/>
+        </w:tabs>
+        <w:rPr>
+          <w:rFonts w:asciiTheme="minorHAnsi" w:hAnsiTheme="minorHAnsi"/>
+          <w:lang w:val="en-GB"/>
+        </w:rPr>
+      </w:pPr>
+    </w:p>
+    <w:p>
+      <w:pPr>
+        <w:tabs>
+          <w:tab w:val="left" w:pos="6237"/>
+        </w:tabs>
+        <w:rPr>
+          <w:rFonts w:asciiTheme="minorHAnsi" w:hAnsiTheme="minorHAnsi"/>
+          <w:lang w:val="en-GB"/>
+        </w:rPr>
+      </w:pPr>
+    </w:p>
+    <w:p>
+      <w:pPr>
+        <w:tabs>
+          <w:tab w:val="left" w:pos="6237"/>
+        </w:tabs>
+        <w:rPr>
+          <w:rFonts w:asciiTheme="minorHAnsi" w:hAnsiTheme="minorHAnsi"/>
+          <w:lang w:val="en-GB"/>
+        </w:rPr>
+      </w:pPr>
+    </w:p>
+    <w:p>
+      <w:pPr>
+        <w:pStyle w:val="Listenabsatz"/>
+        <w:numPr>
+          <w:ilvl w:val="0"/>
+          <w:numId w:val="3"/>
+        </w:numPr>
+        <w:rPr>
+          <w:rFonts w:asciiTheme="minorHAnsi" w:hAnsiTheme="minorHAnsi"/>
+          <w:lang w:val="en-GB"/>
+        </w:rPr>
+      </w:pPr>
+      <w:r>
+        <w:rPr>
+          <w:rFonts w:asciiTheme="minorHAnsi" w:hAnsiTheme="minorHAnsi"/>
+          <w:lang w:val="en-GB"/>
+        </w:rPr>
+        <w:t xml:space="preserve">Remote Connect to </w:t>
+      </w:r>
+      <w:proofErr w:type="spellStart"/>
+      <w:r>
+        <w:rPr>
+          <w:rFonts w:asciiTheme="minorHAnsi" w:hAnsiTheme="minorHAnsi"/>
+          <w:lang w:val="en-GB"/>
+        </w:rPr>
+        <w:t>Mouvent</w:t>
+      </w:r>
+      <w:proofErr w:type="spellEnd"/>
+      <w:r>
+        <w:rPr>
+          <w:rFonts w:asciiTheme="minorHAnsi" w:hAnsiTheme="minorHAnsi"/>
+          <w:lang w:val="en-GB"/>
+        </w:rPr>
+        <w:t xml:space="preserve"> Machine</w:t>
+      </w:r>
+      <w:r>
+        <w:rPr>
+          <w:rFonts w:asciiTheme="minorHAnsi" w:hAnsiTheme="minorHAnsi"/>
+          <w:lang w:val="en-GB"/>
+        </w:rPr>
+        <w:br/>
+      </w:r>
+      <w:r>
+        <w:rPr>
+          <w:rFonts w:asciiTheme="minorHAnsi" w:hAnsiTheme="minorHAnsi"/>
+          <w:lang w:val="en-GB"/>
+        </w:rPr>
+        <w:br/>
+        <w:t xml:space="preserve">Once the “Service Technik Installer” is installed you might want to Test to connect from Remote to the </w:t>
+      </w:r>
+      <w:proofErr w:type="spellStart"/>
+      <w:r>
+        <w:rPr>
+          <w:rFonts w:asciiTheme="minorHAnsi" w:hAnsiTheme="minorHAnsi"/>
+          <w:lang w:val="en-GB"/>
+        </w:rPr>
+        <w:t>Mouvent</w:t>
+      </w:r>
+      <w:proofErr w:type="spellEnd"/>
+      <w:r>
+        <w:rPr>
+          <w:rFonts w:asciiTheme="minorHAnsi" w:hAnsiTheme="minorHAnsi"/>
+          <w:lang w:val="en-GB"/>
+        </w:rPr>
+        <w:t xml:space="preserve"> Machine.</w:t>
+      </w:r>
+      <w:r>
+        <w:rPr>
+          <w:rFonts w:asciiTheme="minorHAnsi" w:hAnsiTheme="minorHAnsi"/>
+          <w:lang w:val="en-GB"/>
+        </w:rPr>
+        <w:br/>
+      </w:r>
+      <w:r>
+        <w:rPr>
+          <w:rFonts w:asciiTheme="minorHAnsi" w:hAnsiTheme="minorHAnsi"/>
+          <w:lang w:val="en-GB"/>
+        </w:rPr>
+        <w:br/>
+        <w:t>For this purpose let’s introduce a naming convention:</w:t>
+      </w:r>
+      <w:r>
+        <w:rPr>
+          <w:rFonts w:asciiTheme="minorHAnsi" w:hAnsiTheme="minorHAnsi"/>
+          <w:lang w:val="en-GB"/>
+        </w:rPr>
+        <w:br/>
+      </w:r>
+      <w:r>
+        <w:rPr>
+          <w:rFonts w:asciiTheme="minorHAnsi" w:hAnsiTheme="minorHAnsi"/>
+          <w:lang w:val="en-GB"/>
+        </w:rPr>
+        <w:br/>
+      </w:r>
+      <w:r>
+        <w:rPr>
+          <w:rFonts w:asciiTheme="minorHAnsi" w:hAnsiTheme="minorHAnsi"/>
+          <w:b/>
+          <w:lang w:val="en-GB"/>
+        </w:rPr>
+        <w:t>“</w:t>
+      </w:r>
+      <w:r>
+        <w:rPr>
+          <w:rFonts w:asciiTheme="minorHAnsi" w:hAnsiTheme="minorHAnsi"/>
+          <w:b/>
+          <w:lang w:val="en-GB"/>
+        </w:rPr>
+        <w:t>PC</w:t>
+      </w:r>
+      <w:r>
+        <w:rPr>
+          <w:rFonts w:asciiTheme="minorHAnsi" w:hAnsiTheme="minorHAnsi"/>
+          <w:b/>
+          <w:lang w:val="en-GB"/>
+        </w:rPr>
+        <w:t>”</w:t>
+      </w:r>
+      <w:r>
+        <w:rPr>
+          <w:rFonts w:asciiTheme="minorHAnsi" w:hAnsiTheme="minorHAnsi"/>
+          <w:lang w:val="en-GB"/>
+        </w:rPr>
+        <w:t xml:space="preserve"> =&gt; Laptop, netbook, Tablet or whatever, but Windows 10 (Win7 might work as well, but it’s not tested) should be installed.</w:t>
+      </w:r>
+      <w:r>
+        <w:rPr>
+          <w:rFonts w:asciiTheme="minorHAnsi" w:hAnsiTheme="minorHAnsi"/>
+          <w:lang w:val="en-GB"/>
+        </w:rPr>
+        <w:br/>
+      </w:r>
+      <w:r>
+        <w:rPr>
+          <w:rFonts w:asciiTheme="minorHAnsi" w:hAnsiTheme="minorHAnsi"/>
+          <w:lang w:val="en-GB"/>
+        </w:rPr>
+        <w:br/>
+      </w:r>
+    </w:p>
+    <w:p>
+      <w:pPr>
+        <w:pStyle w:val="Listenabsatz"/>
+        <w:ind w:left="360"/>
+        <w:rPr>
+          <w:rFonts w:asciiTheme="minorHAnsi" w:hAnsiTheme="minorHAnsi"/>
+          <w:lang w:val="en-GB"/>
+        </w:rPr>
+      </w:pPr>
+      <w:r>
+        <w:rPr>
+          <w:rFonts w:asciiTheme="minorHAnsi" w:hAnsiTheme="minorHAnsi"/>
+          <w:b/>
+          <w:lang w:val="en-GB"/>
+        </w:rPr>
+        <w:t>“</w:t>
+      </w:r>
+      <w:proofErr w:type="spellStart"/>
+      <w:r>
+        <w:rPr>
+          <w:rFonts w:asciiTheme="minorHAnsi" w:hAnsiTheme="minorHAnsi"/>
+          <w:b/>
+          <w:lang w:val="en-GB"/>
+        </w:rPr>
+        <w:t>PClocal</w:t>
+      </w:r>
+      <w:proofErr w:type="spellEnd"/>
+      <w:r>
+        <w:rPr>
+          <w:rFonts w:asciiTheme="minorHAnsi" w:hAnsiTheme="minorHAnsi"/>
+          <w:b/>
+          <w:lang w:val="en-GB"/>
+        </w:rPr>
+        <w:t>”</w:t>
+      </w:r>
+      <w:r>
+        <w:rPr>
+          <w:rFonts w:asciiTheme="minorHAnsi" w:hAnsiTheme="minorHAnsi"/>
+          <w:lang w:val="en-GB"/>
+        </w:rPr>
+        <w:t xml:space="preserve"> = a </w:t>
+      </w:r>
+      <w:r>
+        <w:rPr>
+          <w:rFonts w:asciiTheme="minorHAnsi" w:hAnsiTheme="minorHAnsi"/>
+          <w:lang w:val="en-GB"/>
+        </w:rPr>
+        <w:t>PC physically connected to your</w:t>
+      </w:r>
+      <w:r>
+        <w:rPr>
+          <w:rFonts w:asciiTheme="minorHAnsi" w:hAnsiTheme="minorHAnsi"/>
+          <w:lang w:val="en-GB"/>
+        </w:rPr>
+        <w:t xml:space="preserve"> </w:t>
+      </w:r>
+      <w:proofErr w:type="spellStart"/>
+      <w:r>
+        <w:rPr>
+          <w:rFonts w:asciiTheme="minorHAnsi" w:hAnsiTheme="minorHAnsi"/>
+          <w:lang w:val="en-GB"/>
+        </w:rPr>
+        <w:t>Mouvent</w:t>
+      </w:r>
+      <w:proofErr w:type="spellEnd"/>
+      <w:r>
+        <w:rPr>
+          <w:rFonts w:asciiTheme="minorHAnsi" w:hAnsiTheme="minorHAnsi"/>
+          <w:lang w:val="en-GB"/>
+        </w:rPr>
+        <w:t xml:space="preserve"> Machine over</w:t>
+      </w:r>
+      <w:r>
+        <w:rPr>
+          <w:rFonts w:asciiTheme="minorHAnsi" w:hAnsiTheme="minorHAnsi"/>
+          <w:lang w:val="en-GB"/>
+        </w:rPr>
+        <w:t xml:space="preserve"> an</w:t>
+      </w:r>
+      <w:r>
+        <w:rPr>
+          <w:rFonts w:asciiTheme="minorHAnsi" w:hAnsiTheme="minorHAnsi"/>
+          <w:lang w:val="en-GB"/>
+        </w:rPr>
+        <w:t xml:space="preserve"> Ethernet</w:t>
+      </w:r>
+      <w:r>
+        <w:rPr>
+          <w:rFonts w:asciiTheme="minorHAnsi" w:hAnsiTheme="minorHAnsi"/>
+          <w:lang w:val="en-GB"/>
+        </w:rPr>
+        <w:t xml:space="preserve"> Cable</w:t>
+      </w:r>
+      <w:r>
+        <w:rPr>
+          <w:rFonts w:asciiTheme="minorHAnsi" w:hAnsiTheme="minorHAnsi"/>
+          <w:lang w:val="en-GB"/>
+        </w:rPr>
+        <w:br/>
+      </w:r>
+    </w:p>
+    <w:p>
+      <w:pPr>
+        <w:pStyle w:val="Listenabsatz"/>
+        <w:ind w:left="360"/>
+        <w:rPr>
+          <w:rFonts w:asciiTheme="minorHAnsi" w:hAnsiTheme="minorHAnsi"/>
+          <w:lang w:val="en-GB"/>
+        </w:rPr>
+      </w:pPr>
+      <w:r>
+        <w:rPr>
+          <w:rFonts w:asciiTheme="minorHAnsi" w:hAnsiTheme="minorHAnsi"/>
+          <w:b/>
+          <w:lang w:val="en-GB"/>
+        </w:rPr>
+        <w:t>“</w:t>
+      </w:r>
+      <w:proofErr w:type="spellStart"/>
+      <w:r>
+        <w:rPr>
+          <w:rFonts w:asciiTheme="minorHAnsi" w:hAnsiTheme="minorHAnsi"/>
+          <w:b/>
+          <w:lang w:val="en-GB"/>
+        </w:rPr>
+        <w:t>PCremote</w:t>
+      </w:r>
+      <w:proofErr w:type="spellEnd"/>
+      <w:r>
+        <w:rPr>
+          <w:rFonts w:asciiTheme="minorHAnsi" w:hAnsiTheme="minorHAnsi"/>
+          <w:b/>
+          <w:lang w:val="en-GB"/>
+        </w:rPr>
+        <w:t>”</w:t>
+      </w:r>
+      <w:r>
+        <w:rPr>
+          <w:rFonts w:asciiTheme="minorHAnsi" w:hAnsiTheme="minorHAnsi"/>
+          <w:lang w:val="en-GB"/>
+        </w:rPr>
+        <w:t xml:space="preserve"> = remote PC</w:t>
+      </w:r>
+      <w:r>
+        <w:rPr>
+          <w:rFonts w:asciiTheme="minorHAnsi" w:hAnsiTheme="minorHAnsi"/>
+          <w:lang w:val="en-GB"/>
+        </w:rPr>
+        <w:t xml:space="preserve"> (not physically connected to the </w:t>
+      </w:r>
+      <w:proofErr w:type="spellStart"/>
+      <w:r>
+        <w:rPr>
+          <w:rFonts w:asciiTheme="minorHAnsi" w:hAnsiTheme="minorHAnsi"/>
+          <w:lang w:val="en-GB"/>
+        </w:rPr>
+        <w:t>Mouvent</w:t>
+      </w:r>
+      <w:proofErr w:type="spellEnd"/>
+      <w:r>
+        <w:rPr>
+          <w:rFonts w:asciiTheme="minorHAnsi" w:hAnsiTheme="minorHAnsi"/>
+          <w:lang w:val="en-GB"/>
+        </w:rPr>
+        <w:t xml:space="preserve"> Machine over an Ethernet Cable)</w:t>
+      </w:r>
+    </w:p>
+    <w:p>
+      <w:pPr>
+        <w:pStyle w:val="Listenabsatz"/>
+        <w:ind w:left="360"/>
+        <w:rPr>
+          <w:rFonts w:asciiTheme="minorHAnsi" w:hAnsiTheme="minorHAnsi"/>
+          <w:lang w:val="en-GB"/>
+        </w:rPr>
+      </w:pPr>
+    </w:p>
+    <w:p>
+      <w:pPr>
+        <w:pStyle w:val="Listenabsatz"/>
+        <w:ind w:left="360"/>
+        <w:rPr>
+          <w:rFonts w:asciiTheme="minorHAnsi" w:hAnsiTheme="minorHAnsi"/>
+          <w:lang w:val="en-GB"/>
+        </w:rPr>
+      </w:pPr>
+      <w:r>
+        <w:rPr>
+          <w:rFonts w:asciiTheme="minorHAnsi" w:hAnsiTheme="minorHAnsi"/>
+          <w:lang w:val="en-GB"/>
+        </w:rPr>
+        <w:t xml:space="preserve">Both PC’s </w:t>
+      </w:r>
+      <w:proofErr w:type="gramStart"/>
+      <w:r>
+        <w:rPr>
+          <w:rFonts w:asciiTheme="minorHAnsi" w:hAnsiTheme="minorHAnsi"/>
+          <w:lang w:val="en-GB"/>
+        </w:rPr>
+        <w:t>have to</w:t>
+      </w:r>
+      <w:proofErr w:type="gramEnd"/>
+      <w:r>
+        <w:rPr>
+          <w:rFonts w:asciiTheme="minorHAnsi" w:hAnsiTheme="minorHAnsi"/>
+          <w:lang w:val="en-GB"/>
+        </w:rPr>
+        <w:t xml:space="preserve"> be connected to the Internet. The easiest way might be over WLAN/WIFI/Mobile Phone Hotspot.</w:t>
+      </w:r>
+      <w:r>
+        <w:rPr>
+          <w:rFonts w:asciiTheme="minorHAnsi" w:hAnsiTheme="minorHAnsi"/>
+          <w:lang w:val="en-GB"/>
+        </w:rPr>
+        <w:br/>
+      </w:r>
+    </w:p>
+    <w:p>
+      <w:pPr>
+        <w:pStyle w:val="Listenabsatz"/>
+        <w:numPr>
+          <w:ilvl w:val="1"/>
+          <w:numId w:val="3"/>
+        </w:numPr>
+        <w:rPr>
+          <w:rFonts w:asciiTheme="minorHAnsi" w:hAnsiTheme="minorHAnsi"/>
+          <w:lang w:val="en-GB"/>
+        </w:rPr>
+      </w:pPr>
+      <w:proofErr w:type="gramStart"/>
+      <w:r>
+        <w:rPr>
+          <w:rFonts w:asciiTheme="minorHAnsi" w:hAnsiTheme="minorHAnsi"/>
+          <w:lang w:val="en-GB"/>
+        </w:rPr>
+        <w:t>First of all</w:t>
+      </w:r>
+      <w:proofErr w:type="gramEnd"/>
+      <w:r>
+        <w:rPr>
+          <w:rFonts w:asciiTheme="minorHAnsi" w:hAnsiTheme="minorHAnsi"/>
+          <w:lang w:val="en-GB"/>
+        </w:rPr>
+        <w:t>, make sure on both PC’s the “</w:t>
+      </w:r>
+      <w:proofErr w:type="spellStart"/>
+      <w:r>
+        <w:rPr>
+          <w:rFonts w:asciiTheme="minorHAnsi" w:hAnsiTheme="minorHAnsi"/>
+          <w:lang w:val="en-GB"/>
+        </w:rPr>
+        <w:t>Mouvent</w:t>
+      </w:r>
+      <w:proofErr w:type="spellEnd"/>
+      <w:r>
+        <w:rPr>
+          <w:rFonts w:asciiTheme="minorHAnsi" w:hAnsiTheme="minorHAnsi"/>
+          <w:lang w:val="en-GB"/>
+        </w:rPr>
+        <w:t xml:space="preserve"> Service Technik Installer” is installed</w:t>
+      </w:r>
+      <w:r>
+        <w:rPr>
+          <w:rFonts w:asciiTheme="minorHAnsi" w:hAnsiTheme="minorHAnsi"/>
+          <w:lang w:val="en-GB"/>
+        </w:rPr>
+        <w:br/>
+      </w:r>
+    </w:p>
+    <w:p>
+      <w:pPr>
+        <w:pStyle w:val="Listenabsatz"/>
+        <w:numPr>
+          <w:ilvl w:val="1"/>
+          <w:numId w:val="3"/>
+        </w:numPr>
+        <w:rPr>
+          <w:rFonts w:asciiTheme="minorHAnsi" w:hAnsiTheme="minorHAnsi"/>
+          <w:lang w:val="en-GB"/>
+        </w:rPr>
+      </w:pPr>
+      <w:proofErr w:type="spellStart"/>
+      <w:r>
+        <w:rPr>
+          <w:rFonts w:asciiTheme="minorHAnsi" w:hAnsiTheme="minorHAnsi"/>
+          <w:lang w:val="en-GB"/>
+        </w:rPr>
+        <w:t>PClocal</w:t>
+      </w:r>
+      <w:proofErr w:type="spellEnd"/>
+      <w:r>
+        <w:rPr>
+          <w:rFonts w:asciiTheme="minorHAnsi" w:hAnsiTheme="minorHAnsi"/>
+          <w:lang w:val="en-GB"/>
+        </w:rPr>
+        <w:t xml:space="preserve">: start </w:t>
+      </w:r>
+      <w:proofErr w:type="spellStart"/>
+      <w:r>
+        <w:rPr>
+          <w:rFonts w:asciiTheme="minorHAnsi" w:hAnsiTheme="minorHAnsi"/>
+          <w:lang w:val="en-GB"/>
+        </w:rPr>
+        <w:t>Teamviewer</w:t>
+      </w:r>
+      <w:proofErr w:type="spellEnd"/>
+      <w:r>
+        <w:rPr>
+          <w:rFonts w:asciiTheme="minorHAnsi" w:hAnsiTheme="minorHAnsi"/>
+          <w:lang w:val="en-GB"/>
+        </w:rPr>
+        <w:br/>
+      </w:r>
+    </w:p>
+    <w:p>
+      <w:pPr>
+        <w:pStyle w:val="Listenabsatz"/>
+        <w:numPr>
+          <w:ilvl w:val="1"/>
+          <w:numId w:val="3"/>
+        </w:numPr>
+        <w:rPr>
+          <w:rFonts w:asciiTheme="minorHAnsi" w:hAnsiTheme="minorHAnsi"/>
+          <w:lang w:val="en-GB"/>
+        </w:rPr>
+      </w:pPr>
+      <w:proofErr w:type="spellStart"/>
+      <w:r>
+        <w:rPr>
+          <w:rFonts w:asciiTheme="minorHAnsi" w:hAnsiTheme="minorHAnsi"/>
+          <w:lang w:val="en-GB"/>
+        </w:rPr>
+        <w:t>PCremote</w:t>
+      </w:r>
+      <w:proofErr w:type="spellEnd"/>
+      <w:r>
+        <w:rPr>
+          <w:rFonts w:asciiTheme="minorHAnsi" w:hAnsiTheme="minorHAnsi"/>
+          <w:lang w:val="en-GB"/>
+        </w:rPr>
+        <w:t xml:space="preserve">: start </w:t>
+      </w:r>
+      <w:proofErr w:type="spellStart"/>
+      <w:r>
+        <w:rPr>
+          <w:rFonts w:asciiTheme="minorHAnsi" w:hAnsiTheme="minorHAnsi"/>
+          <w:lang w:val="en-GB"/>
+        </w:rPr>
+        <w:t>Teamviewer</w:t>
+      </w:r>
+      <w:proofErr w:type="spellEnd"/>
+      <w:r>
+        <w:rPr>
+          <w:rFonts w:asciiTheme="minorHAnsi" w:hAnsiTheme="minorHAnsi"/>
+          <w:lang w:val="en-GB"/>
+        </w:rPr>
+        <w:t xml:space="preserve">, connect to </w:t>
+      </w:r>
+      <w:proofErr w:type="spellStart"/>
+      <w:r>
+        <w:rPr>
+          <w:rFonts w:asciiTheme="minorHAnsi" w:hAnsiTheme="minorHAnsi"/>
+          <w:lang w:val="en-GB"/>
+        </w:rPr>
+        <w:t>PClocal</w:t>
+      </w:r>
+      <w:proofErr w:type="spellEnd"/>
+      <w:r>
+        <w:rPr>
+          <w:rFonts w:asciiTheme="minorHAnsi" w:hAnsiTheme="minorHAnsi"/>
+          <w:lang w:val="en-GB"/>
+        </w:rPr>
+        <w:br/>
+      </w:r>
+    </w:p>
+    <w:p>
+      <w:pPr>
+        <w:pStyle w:val="Listenabsatz"/>
+        <w:numPr>
+          <w:ilvl w:val="1"/>
+          <w:numId w:val="3"/>
+        </w:numPr>
+        <w:rPr>
+          <w:rFonts w:asciiTheme="minorHAnsi" w:hAnsiTheme="minorHAnsi"/>
+          <w:lang w:val="en-GB"/>
+        </w:rPr>
+      </w:pPr>
+      <w:proofErr w:type="spellStart"/>
+      <w:proofErr w:type="gramStart"/>
+      <w:r>
+        <w:rPr>
+          <w:rFonts w:asciiTheme="minorHAnsi" w:hAnsiTheme="minorHAnsi"/>
+          <w:lang w:val="en-GB"/>
+        </w:rPr>
+        <w:t>PClocal</w:t>
+      </w:r>
+      <w:proofErr w:type="spellEnd"/>
+      <w:r>
+        <w:rPr>
+          <w:rFonts w:asciiTheme="minorHAnsi" w:hAnsiTheme="minorHAnsi"/>
+          <w:lang w:val="en-GB"/>
+        </w:rPr>
+        <w:t>(</w:t>
+      </w:r>
+      <w:proofErr w:type="gramEnd"/>
+      <w:r>
+        <w:rPr>
+          <w:rFonts w:asciiTheme="minorHAnsi" w:hAnsiTheme="minorHAnsi"/>
+          <w:lang w:val="en-GB"/>
+        </w:rPr>
+        <w:t xml:space="preserve">via </w:t>
+      </w:r>
+      <w:proofErr w:type="spellStart"/>
+      <w:r>
+        <w:rPr>
+          <w:rFonts w:asciiTheme="minorHAnsi" w:hAnsiTheme="minorHAnsi"/>
+          <w:lang w:val="en-GB"/>
+        </w:rPr>
+        <w:t>teamviewer</w:t>
+      </w:r>
+      <w:proofErr w:type="spellEnd"/>
+      <w:r>
+        <w:rPr>
+          <w:rFonts w:asciiTheme="minorHAnsi" w:hAnsiTheme="minorHAnsi"/>
+          <w:lang w:val="en-GB"/>
+        </w:rPr>
+        <w:t xml:space="preserve">): set a fixed </w:t>
+      </w:r>
+      <w:proofErr w:type="spellStart"/>
+      <w:r>
+        <w:rPr>
+          <w:rFonts w:asciiTheme="minorHAnsi" w:hAnsiTheme="minorHAnsi"/>
+          <w:lang w:val="en-GB"/>
+        </w:rPr>
+        <w:t>ip</w:t>
+      </w:r>
+      <w:proofErr w:type="spellEnd"/>
+      <w:r>
+        <w:rPr>
+          <w:rFonts w:asciiTheme="minorHAnsi" w:hAnsiTheme="minorHAnsi"/>
+          <w:lang w:val="en-GB"/>
+        </w:rPr>
+        <w:t xml:space="preserve"> in the range 192.168.200.xxx for your ethernet adapter</w:t>
+      </w:r>
+      <w:r>
+        <w:rPr>
+          <w:rFonts w:asciiTheme="minorHAnsi" w:hAnsiTheme="minorHAnsi"/>
+          <w:lang w:val="en-GB"/>
+        </w:rPr>
+        <w:br/>
+      </w:r>
+    </w:p>
+    <w:p>
+      <w:pPr>
+        <w:pStyle w:val="Listenabsatz"/>
+        <w:numPr>
+          <w:ilvl w:val="1"/>
+          <w:numId w:val="3"/>
+        </w:numPr>
+        <w:rPr>
+          <w:rFonts w:asciiTheme="minorHAnsi" w:hAnsiTheme="minorHAnsi"/>
+          <w:lang w:val="en-GB"/>
+        </w:rPr>
+      </w:pPr>
+      <w:proofErr w:type="spellStart"/>
+      <w:proofErr w:type="gramStart"/>
+      <w:r>
+        <w:rPr>
+          <w:rFonts w:asciiTheme="minorHAnsi" w:hAnsiTheme="minorHAnsi"/>
+          <w:lang w:val="en-GB"/>
+        </w:rPr>
+        <w:t>PClocal</w:t>
+      </w:r>
+      <w:proofErr w:type="spellEnd"/>
+      <w:r>
+        <w:rPr>
+          <w:rFonts w:asciiTheme="minorHAnsi" w:hAnsiTheme="minorHAnsi"/>
+          <w:lang w:val="en-GB"/>
+        </w:rPr>
+        <w:t>(</w:t>
+      </w:r>
+      <w:proofErr w:type="gramEnd"/>
+      <w:r>
+        <w:rPr>
+          <w:rFonts w:asciiTheme="minorHAnsi" w:hAnsiTheme="minorHAnsi"/>
+          <w:lang w:val="en-GB"/>
+        </w:rPr>
+        <w:t xml:space="preserve">via </w:t>
+      </w:r>
+      <w:proofErr w:type="spellStart"/>
+      <w:r>
+        <w:rPr>
+          <w:rFonts w:asciiTheme="minorHAnsi" w:hAnsiTheme="minorHAnsi"/>
+          <w:lang w:val="en-GB"/>
+        </w:rPr>
+        <w:t>teamviewer</w:t>
+      </w:r>
+      <w:proofErr w:type="spellEnd"/>
+      <w:r>
+        <w:rPr>
+          <w:rFonts w:asciiTheme="minorHAnsi" w:hAnsiTheme="minorHAnsi"/>
+          <w:lang w:val="en-GB"/>
+        </w:rPr>
+        <w:t xml:space="preserve">): open </w:t>
+      </w:r>
+      <w:proofErr w:type="spellStart"/>
+      <w:r>
+        <w:rPr>
+          <w:rFonts w:asciiTheme="minorHAnsi" w:hAnsiTheme="minorHAnsi"/>
+          <w:lang w:val="en-GB"/>
+        </w:rPr>
+        <w:t>cmd</w:t>
+      </w:r>
+      <w:proofErr w:type="spellEnd"/>
+      <w:r>
+        <w:rPr>
+          <w:rFonts w:asciiTheme="minorHAnsi" w:hAnsiTheme="minorHAnsi"/>
+          <w:lang w:val="en-GB"/>
+        </w:rPr>
+        <w:t>, ping on</w:t>
+      </w:r>
+      <w:r>
+        <w:rPr>
+          <w:rFonts w:asciiTheme="minorHAnsi" w:hAnsiTheme="minorHAnsi"/>
+          <w:lang w:val="en-GB"/>
+        </w:rPr>
+        <w:t>e</w:t>
+      </w:r>
+      <w:r>
+        <w:rPr>
+          <w:rFonts w:asciiTheme="minorHAnsi" w:hAnsiTheme="minorHAnsi"/>
+          <w:lang w:val="en-GB"/>
+        </w:rPr>
+        <w:t xml:space="preserve"> </w:t>
+      </w:r>
+      <w:r>
+        <w:rPr>
+          <w:rFonts w:asciiTheme="minorHAnsi" w:hAnsiTheme="minorHAnsi"/>
+          <w:lang w:val="en-GB"/>
+        </w:rPr>
+        <w:t>Electronic B</w:t>
+      </w:r>
+      <w:r>
+        <w:rPr>
+          <w:rFonts w:asciiTheme="minorHAnsi" w:hAnsiTheme="minorHAnsi"/>
+          <w:lang w:val="en-GB"/>
+        </w:rPr>
+        <w:t>oard in your machine (for exampl</w:t>
+      </w:r>
+      <w:r>
+        <w:rPr>
+          <w:rFonts w:asciiTheme="minorHAnsi" w:hAnsiTheme="minorHAnsi"/>
+          <w:lang w:val="en-GB"/>
+        </w:rPr>
+        <w:t>e: “</w:t>
+      </w:r>
+      <w:r>
+        <w:rPr>
+          <w:rFonts w:asciiTheme="minorHAnsi" w:hAnsiTheme="minorHAnsi"/>
+          <w:lang w:val="en-GB"/>
+        </w:rPr>
+        <w:t>ping 192.168.200.4</w:t>
+      </w:r>
+      <w:r>
+        <w:rPr>
+          <w:rFonts w:asciiTheme="minorHAnsi" w:hAnsiTheme="minorHAnsi"/>
+          <w:lang w:val="en-GB"/>
+        </w:rPr>
+        <w:t>”</w:t>
+      </w:r>
+      <w:r>
+        <w:rPr>
+          <w:rFonts w:asciiTheme="minorHAnsi" w:hAnsiTheme="minorHAnsi"/>
+          <w:lang w:val="en-GB"/>
+        </w:rPr>
+        <w:t>)</w:t>
+      </w:r>
+      <w:r>
+        <w:rPr>
+          <w:rFonts w:asciiTheme="minorHAnsi" w:hAnsiTheme="minorHAnsi"/>
+          <w:lang w:val="en-GB"/>
+        </w:rPr>
+        <w:br/>
+      </w:r>
+    </w:p>
+    <w:p>
+      <w:pPr>
+        <w:pStyle w:val="Listenabsatz"/>
+        <w:numPr>
+          <w:ilvl w:val="1"/>
+          <w:numId w:val="3"/>
+        </w:numPr>
+        <w:rPr>
+          <w:rFonts w:asciiTheme="minorHAnsi" w:hAnsiTheme="minorHAnsi"/>
+          <w:lang w:val="en-GB"/>
+        </w:rPr>
+      </w:pPr>
+      <w:r>
+        <w:rPr>
+          <w:rFonts w:asciiTheme="minorHAnsi" w:hAnsiTheme="minorHAnsi"/>
+          <w:noProof/>
+          <w:lang w:val="en-GB"/>
+        </w:rPr>
+        <mc:AlternateContent>
+          <mc:Choice Requires="wps">
+            <w:drawing>
+              <wp:anchor distT="0" distB="0" distL="114300" distR="114300" simplePos="0" relativeHeight="251660288" behindDoc="0" locked="0" layoutInCell="1" allowOverlap="1">
+                <wp:simplePos x="0" y="0"/>
+                <wp:positionH relativeFrom="column">
+                  <wp:posOffset>1670124</wp:posOffset>
+                </wp:positionH>
+                <wp:positionV relativeFrom="paragraph">
+                  <wp:posOffset>179481</wp:posOffset>
+                </wp:positionV>
+                <wp:extent cx="876486" cy="400723"/>
+                <wp:effectExtent l="38100" t="19050" r="19050" b="56515"/>
+                <wp:wrapNone/>
+                <wp:docPr id="9" name="Gerade Verbindung mit Pfeil 9"/>
+                <wp:cNvGraphicFramePr/>
+                <a:graphic xmlns:a="http://schemas.openxmlformats.org/drawingml/2006/main">
+                  <a:graphicData uri="http://schemas.microsoft.com/office/word/2010/wordprocessingShape">
+                    <wps:wsp>
+                      <wps:cNvCnPr/>
+                      <wps:spPr>
+                        <a:xfrm flipH="1">
+                          <a:off x="0" y="0"/>
+                          <a:ext cx="876486" cy="400723"/>
+                        </a:xfrm>
+                        <a:prstGeom prst="straightConnector1">
+                          <a:avLst/>
+                        </a:prstGeom>
+                        <a:ln w="38100">
+                          <a:solidFill>
+                            <a:srgbClr val="FF0000"/>
+                          </a:solidFill>
+                          <a:tailEnd type="triangle"/>
+                        </a:ln>
+                      </wps:spPr>
+                      <wps:style>
+                        <a:lnRef idx="1">
+                          <a:schemeClr val="accent1"/>
+                        </a:lnRef>
+                        <a:fillRef idx="0">
+                          <a:schemeClr val="accent1"/>
+                        </a:fillRef>
+                        <a:effectRef idx="0">
+                          <a:schemeClr val="accent1"/>
+                        </a:effectRef>
+                        <a:fontRef idx="minor">
+                          <a:schemeClr val="tx1"/>
+                        </a:fontRef>
+                      </wps:style>
+                      <wps:bodyPr/>
+                    </wps:wsp>
+                  </a:graphicData>
+                </a:graphic>
+                <wp14:sizeRelH relativeFrom="margin">
+                  <wp14:pctWidth>0</wp14:pctWidth>
+                </wp14:sizeRelH>
+                <wp14:sizeRelV relativeFrom="margin">
+                  <wp14:pctHeight>0</wp14:pctHeight>
+                </wp14:sizeRelV>
+              </wp:anchor>
+            </w:drawing>
+          </mc:Choice>
+          <mc:Fallback>
+            <w:pict>
+              <v:shapetype w14:anchorId="6961BEF1" id="_x0000_t32" coordsize="21600,21600" o:spt="32" o:oned="t" path="m,l21600,21600e" filled="f">
+                <v:path arrowok="t" fillok="f" o:connecttype="none"/>
+                <o:lock v:ext="edit" shapetype="t"/>
+              </v:shapetype>
+              <v:shape id="Gerade Verbindung mit Pfeil 9" o:spid="_x0000_s1026" type="#_x0000_t32" style="position:absolute;margin-left:131.5pt;margin-top:14.15pt;width:69pt;height:31.55pt;flip:x;z-index:251660288;visibility:visible;mso-wrap-style:square;mso-width-percent:0;mso-height-percent:0;mso-wrap-distance-left:9pt;mso-wrap-distance-top:0;mso-wrap-distance-right:9pt;mso-wrap-distance-bottom:0;mso-position-horizontal:absolute;mso-position-horizontal-relative:text;mso-position-vertical:absolute;mso-position-vertical-relative:text;mso-width-percent:0;mso-height-percent:0;mso-width-relative:margin;mso-height-relative:margin" o:gfxdata="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" strokecolor="red" strokeweight="3pt">
+                <v:stroke endarrow="block" joinstyle="miter"/>
+              </v:shape>
+            </w:pict>
+          </mc:Fallback>
+        </mc:AlternateContent>
+      </w:r>
+      <w:r>
+        <w:rPr>
+          <w:rFonts w:asciiTheme="minorHAnsi" w:hAnsiTheme="minorHAnsi"/>
+          <w:noProof/>
+          <w:lang w:val="en-GB"/>
+        </w:rPr>
+        <w:drawing>
+          <wp:anchor distT="0" distB="0" distL="114300" distR="114300" simplePos="0" relativeHeight="251658240" behindDoc="1" locked="0" layoutInCell="1" allowOverlap="1" wp14:anchorId="74E65B37">
+            <wp:simplePos x="0" y="0"/>
+            <wp:positionH relativeFrom="column">
+              <wp:posOffset>271631</wp:posOffset>
+            </wp:positionH>
+            <wp:positionV relativeFrom="paragraph">
+              <wp:posOffset>197522</wp:posOffset>
+            </wp:positionV>
+            <wp:extent cx="4114800" cy="779145"/>
+            <wp:effectExtent l="0" t="0" r="0" b="1905"/>
+            <wp:wrapTight wrapText="bothSides">
+              <wp:wrapPolygon edited="0">
+                <wp:start x="0" y="0"/>
+                <wp:lineTo x="0" y="21125"/>
+                <wp:lineTo x="21500" y="21125"/>
+                <wp:lineTo x="21500" y="0"/>
+                <wp:lineTo x="0" y="0"/>
+              </wp:wrapPolygon>
+            </wp:wrapTight>
+            <wp:docPr id="5" name="Grafik 5"/>
+            <wp:cNvGraphicFramePr>
+              <a:graphicFrameLocks xmlns:a="http://schemas.openxmlformats.org/drawingml/2006/main" noChangeAspect="1"/>
+            </wp:cNvGraphicFramePr>
+            <a:graphic xmlns:a="http://schemas.openxmlformats.org/drawingml/2006/main">
+              <a:graphicData uri="http://schemas.openxmlformats.org/drawingml/2006/picture">
+                <pic:pic xmlns:pic="http://schemas.openxmlformats.org/drawingml/2006/picture">
+                  <pic:nvPicPr>
+                    <pic:cNvPr id="0" name="Picture 1"/>
+                    <pic:cNvPicPr>
+                      <a:picLocks noChangeAspect="1" noChangeArrowheads="1"/>
+                    </pic:cNvPicPr>
+                  </pic:nvPicPr>
+                  <pic:blipFill rotWithShape="1">
+                    <a:blip r:embed="rId21">
+                      <a:extLst>
+                        <a:ext uri="{28A0092B-C50C-407E-A947-70E740481C1C}">
+                          <a14:useLocalDpi xmlns:a14="http://schemas.microsoft.com/office/drawing/2010/main" val="0"/>
+                        </a:ext>
+                      </a:extLst>
+                    </a:blip>
+                    <a:srcRect l="30261" r="3213"/>
+                    <a:stretch/>
+                  </pic:blipFill>
+                  <pic:spPr bwMode="auto">
+                    <a:xfrm>
+                      <a:off x="0" y="0"/>
+                      <a:ext cx="4114800" cy="779145"/>
+                    </a:xfrm>
+                    <a:prstGeom prst="rect">
+                      <a:avLst/>
+                    </a:prstGeom>
+                    <a:noFill/>
+                    <a:ln>
+                      <a:noFill/>
+                    </a:ln>
+                    <a:extLst>
+                      <a:ext uri="{53640926-AAD7-44D8-BBD7-CCE9431645EC}">
+                        <a14:shadowObscured xmlns:a14="http://schemas.microsoft.com/office/drawing/2010/main"/>
+                      </a:ext>
+                    </a:extLst>
+                  </pic:spPr>
+                </pic:pic>
+              </a:graphicData>
+            </a:graphic>
+          </wp:anchor>
+        </w:drawing>
+      </w:r>
+      <w:proofErr w:type="spellStart"/>
+      <w:r>
+        <w:rPr>
+          <w:rFonts w:asciiTheme="minorHAnsi" w:hAnsiTheme="minorHAnsi"/>
+          <w:lang w:val="en-GB"/>
+        </w:rPr>
+        <w:t>PCremote</w:t>
+      </w:r>
+      <w:proofErr w:type="spellEnd"/>
+      <w:r>
+        <w:rPr>
+          <w:rFonts w:asciiTheme="minorHAnsi" w:hAnsiTheme="minorHAnsi"/>
+          <w:lang w:val="en-GB"/>
+        </w:rPr>
+        <w:t xml:space="preserve">: open </w:t>
+      </w:r>
+      <w:proofErr w:type="spellStart"/>
+      <w:r>
+        <w:rPr>
+          <w:rFonts w:asciiTheme="minorHAnsi" w:hAnsiTheme="minorHAnsi"/>
+          <w:lang w:val="en-GB"/>
+        </w:rPr>
+        <w:t>teamviewer</w:t>
+      </w:r>
+      <w:proofErr w:type="spellEnd"/>
+      <w:r>
+        <w:rPr>
+          <w:rFonts w:asciiTheme="minorHAnsi" w:hAnsiTheme="minorHAnsi"/>
+          <w:lang w:val="en-GB"/>
+        </w:rPr>
+        <w:t xml:space="preserve"> </w:t>
+      </w:r>
+      <w:proofErr w:type="spellStart"/>
+      <w:r>
+        <w:rPr>
+          <w:rFonts w:asciiTheme="minorHAnsi" w:hAnsiTheme="minorHAnsi"/>
+          <w:lang w:val="en-GB"/>
+        </w:rPr>
+        <w:t>vpn</w:t>
+      </w:r>
+      <w:proofErr w:type="spellEnd"/>
+      <w:r>
+        <w:rPr>
+          <w:rFonts w:asciiTheme="minorHAnsi" w:hAnsiTheme="minorHAnsi"/>
+          <w:lang w:val="en-GB"/>
+        </w:rPr>
+        <w:br/>
+      </w:r>
+      <w:r>
+        <w:rPr>
+          <w:rFonts w:asciiTheme="minorHAnsi" w:hAnsiTheme="minorHAnsi"/>
+          <w:lang w:val="en-GB"/>
+        </w:rPr>
+        <w:br/>
+      </w:r>
+      <w:r>
+        <w:rPr>
+          <w:rFonts w:asciiTheme="minorHAnsi" w:hAnsiTheme="minorHAnsi"/>
+          <w:lang w:val="en-GB"/>
+        </w:rPr>
+        <w:br/>
+      </w:r>
+      <w:r>
+        <w:rPr>
+          <w:rFonts w:asciiTheme="minorHAnsi" w:hAnsiTheme="minorHAnsi"/>
+          <w:lang w:val="en-GB"/>
+        </w:rPr>
+        <w:br/>
+      </w:r>
+      <w:r>
+        <w:rPr>
+          <w:rFonts w:asciiTheme="minorHAnsi" w:hAnsiTheme="minorHAnsi"/>
+          <w:lang w:val="en-GB"/>
+        </w:rPr>
+        <w:br/>
+      </w:r>
+      <w:r>
+        <w:rPr>
+          <w:rFonts w:asciiTheme="minorHAnsi" w:hAnsiTheme="minorHAnsi"/>
+          <w:lang w:val="en-GB"/>
+        </w:rPr>
+        <w:br/>
+      </w:r>
+      <w:r>
+        <w:rPr>
+          <w:rFonts w:asciiTheme="minorHAnsi" w:hAnsiTheme="minorHAnsi"/>
+          <w:lang w:val="en-GB"/>
+        </w:rPr>
+        <w:br/>
+      </w:r>
+    </w:p>
+    <w:p>
+      <w:pPr>
+        <w:pStyle w:val="Listenabsatz"/>
+        <w:numPr>
+          <w:ilvl w:val="1"/>
+          <w:numId w:val="3"/>
+        </w:numPr>
+        <w:rPr>
+          <w:rFonts w:asciiTheme="minorHAnsi" w:hAnsiTheme="minorHAnsi"/>
+          <w:lang w:val="en-GB"/>
+        </w:rPr>
+      </w:pPr>
+      <w:r>
+        <w:rPr>
+          <w:rFonts w:asciiTheme="minorHAnsi" w:hAnsiTheme="minorHAnsi"/>
+          <w:noProof/>
+          <w:lang w:val="en-GB"/>
+        </w:rPr>
+        <w:lastRenderedPageBreak/>
+        <mc:AlternateContent>
+          <mc:Choice Requires="wps">
+            <w:drawing>
+              <wp:anchor distT="0" distB="0" distL="114300" distR="114300" simplePos="0" relativeHeight="251662336" behindDoc="0" locked="0" layoutInCell="1" allowOverlap="1" wp14:anchorId="339E656F" wp14:editId="5EA63075">
+                <wp:simplePos x="0" y="0"/>
+                <wp:positionH relativeFrom="column">
+                  <wp:posOffset>1358153</wp:posOffset>
+                </wp:positionH>
+                <wp:positionV relativeFrom="paragraph">
+                  <wp:posOffset>159535</wp:posOffset>
+                </wp:positionV>
+                <wp:extent cx="2116716" cy="3910218"/>
+                <wp:effectExtent l="19050" t="19050" r="74295" b="52705"/>
+                <wp:wrapNone/>
+                <wp:docPr id="10" name="Gerade Verbindung mit Pfeil 10"/>
+                <wp:cNvGraphicFramePr/>
+                <a:graphic xmlns:a="http://schemas.openxmlformats.org/drawingml/2006/main">
+                  <a:graphicData uri="http://schemas.microsoft.com/office/word/2010/wordprocessingShape">
+                    <wps:wsp>
+                      <wps:cNvCnPr/>
+                      <wps:spPr>
+                        <a:xfrm>
+                          <a:off x="0" y="0"/>
+                          <a:ext cx="2116716" cy="3910218"/>
+                        </a:xfrm>
+                        <a:prstGeom prst="straightConnector1">
+                          <a:avLst/>
+                        </a:prstGeom>
+                        <a:ln w="38100">
+                          <a:solidFill>
+                            <a:srgbClr val="FF0000"/>
+                          </a:solidFill>
+                          <a:tailEnd type="triangle"/>
+                        </a:ln>
+                      </wps:spPr>
+                      <wps:style>
+                        <a:lnRef idx="1">
+                          <a:schemeClr val="accent1"/>
+                        </a:lnRef>
+                        <a:fillRef idx="0">
+                          <a:schemeClr val="accent1"/>
+                        </a:fillRef>
+                        <a:effectRef idx="0">
+                          <a:schemeClr val="accent1"/>
+                        </a:effectRef>
+                        <a:fontRef idx="minor">
+                          <a:schemeClr val="tx1"/>
+                        </a:fontRef>
+                      </wps:style>
+                      <wps:bodyPr/>
+                    </wps:wsp>
+                  </a:graphicData>
+                </a:graphic>
+                <wp14:sizeRelH relativeFrom="margin">
+                  <wp14:pctWidth>0</wp14:pctWidth>
+                </wp14:sizeRelH>
+                <wp14:sizeRelV relativeFrom="margin">
+                  <wp14:pctHeight>0</wp14:pctHeight>
+                </wp14:sizeRelV>
+              </wp:anchor>
+            </w:drawing>
+          </mc:Choice>
+          <mc:Fallback>
+            <w:pict>
+              <v:shape w14:anchorId="254406B9" id="Gerade Verbindung mit Pfeil 10" o:spid="_x0000_s1026" type="#_x0000_t32" style="position:absolute;margin-left:106.95pt;margin-top:12.55pt;width:166.65pt;height:307.9pt;z-index:251662336;visibility:visible;mso-wrap-style:square;mso-width-percent:0;mso-height-percent:0;mso-wrap-distance-left:9pt;mso-wrap-distance-top:0;mso-wrap-distance-right:9pt;mso-wrap-distance-bottom:0;mso-position-horizontal:absolute;mso-position-horizontal-relative:text;mso-position-vertical:absolute;mso-position-vertical-relative:text;mso-width-percent:0;mso-height-percent:0;mso-width-relative:margin;mso-height-relative:margin" o:gfxdata="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" strokecolor="red" strokeweight="3pt">
+                <v:stroke endarrow="block" joinstyle="miter"/>
+              </v:shape>
+            </w:pict>
+          </mc:Fallback>
+        </mc:AlternateContent>
+      </w:r>
+      <w:r>
+        <w:rPr>
+          <w:rFonts w:asciiTheme="minorHAnsi" w:hAnsiTheme="minorHAnsi"/>
+          <w:noProof/>
+          <w:lang w:val="en-GB"/>
+        </w:rPr>
+        <w:drawing>
+          <wp:anchor distT="0" distB="0" distL="114300" distR="114300" simplePos="0" relativeHeight="251659264" behindDoc="1" locked="0" layoutInCell="1" allowOverlap="1">
+            <wp:simplePos x="0" y="0"/>
+            <wp:positionH relativeFrom="column">
+              <wp:posOffset>244288</wp:posOffset>
+            </wp:positionH>
+            <wp:positionV relativeFrom="paragraph">
+              <wp:posOffset>181685</wp:posOffset>
+            </wp:positionV>
+            <wp:extent cx="4674235" cy="4813935"/>
+            <wp:effectExtent l="0" t="0" r="0" b="5715"/>
+            <wp:wrapTight wrapText="bothSides">
+              <wp:wrapPolygon edited="0">
+                <wp:start x="0" y="0"/>
+                <wp:lineTo x="0" y="21540"/>
+                <wp:lineTo x="21480" y="21540"/>
+                <wp:lineTo x="21480" y="0"/>
+                <wp:lineTo x="0" y="0"/>
+              </wp:wrapPolygon>
+            </wp:wrapTight>
+            <wp:docPr id="6" name="Grafik 6"/>
+            <wp:cNvGraphicFramePr>
+              <a:graphicFrameLocks xmlns:a="http://schemas.openxmlformats.org/drawingml/2006/main" noChangeAspect="1"/>
+            </wp:cNvGraphicFramePr>
+            <a:graphic xmlns:a="http://schemas.openxmlformats.org/drawingml/2006/main">
+              <a:graphicData uri="http://schemas.openxmlformats.org/drawingml/2006/picture">
+                <pic:pic xmlns:pic="http://schemas.openxmlformats.org/drawingml/2006/picture">
+                  <pic:nvPicPr>
+                    <pic:cNvPr id="0" name="Picture 2"/>
+                    <pic:cNvPicPr>
+                      <a:picLocks noChangeAspect="1" noChangeArrowheads="1"/>
+                    </pic:cNvPicPr>
+                  </pic:nvPicPr>
+                  <pic:blipFill>
+                    <a:blip r:embed="rId22">
+                      <a:extLst>
+                        <a:ext uri="{28A0092B-C50C-407E-A947-70E740481C1C}">
+                          <a14:useLocalDpi xmlns:a14="http://schemas.microsoft.com/office/drawing/2010/main" val="0"/>
+                        </a:ext>
+                      </a:extLst>
+                    </a:blip>
+                    <a:srcRect/>
+                    <a:stretch>
+                      <a:fillRect/>
+                    </a:stretch>
+                  </pic:blipFill>
+                  <pic:spPr bwMode="auto">
+                    <a:xfrm>
+                      <a:off x="0" y="0"/>
+                      <a:ext cx="4674235" cy="4813935"/>
+                    </a:xfrm>
+                    <a:prstGeom prst="rect">
+                      <a:avLst/>
+                    </a:prstGeom>
+                    <a:noFill/>
+                    <a:ln>
+                      <a:noFill/>
+                    </a:ln>
+                  </pic:spPr>
+                </pic:pic>
+              </a:graphicData>
+            </a:graphic>
+          </wp:anchor>
+        </w:drawing>
+      </w:r>
+      <w:r>
+        <w:rPr>
+          <w:rFonts w:asciiTheme="minorHAnsi" w:hAnsiTheme="minorHAnsi"/>
+          <w:lang w:val="en-GB"/>
+        </w:rPr>
+        <w:t>Test ping</w:t>
+      </w:r>
+      <w:r>
+        <w:rPr>
+          <w:rFonts w:asciiTheme="minorHAnsi" w:hAnsiTheme="minorHAnsi"/>
+          <w:lang w:val="en-GB"/>
+        </w:rPr>
+        <w:br/>
+      </w:r>
+      <w:r>
+        <w:rPr>
+          <w:rFonts w:asciiTheme="minorHAnsi" w:hAnsiTheme="minorHAnsi"/>
+          <w:lang w:val="en-GB"/>
+        </w:rPr>
+        <w:br/>
+      </w:r>
+      <w:r>
+        <w:rPr>
+          <w:rFonts w:asciiTheme="minorHAnsi" w:hAnsiTheme="minorHAnsi"/>
+          <w:lang w:val="en-GB"/>
+        </w:rPr>
+        <w:br/>
+      </w:r>
+      <w:r>
+        <w:rPr>
+          <w:rFonts w:asciiTheme="minorHAnsi" w:hAnsiTheme="minorHAnsi"/>
+          <w:lang w:val="en-GB"/>
+        </w:rPr>
+        <w:br/>
+      </w:r>
+      <w:r>
+        <w:rPr>
+          <w:rFonts w:asciiTheme="minorHAnsi" w:hAnsiTheme="minorHAnsi"/>
+          <w:lang w:val="en-GB"/>
+        </w:rPr>
+        <w:br/>
+      </w:r>
+      <w:r>
+        <w:rPr>
+          <w:rFonts w:asciiTheme="minorHAnsi" w:hAnsiTheme="minorHAnsi"/>
+          <w:lang w:val="en-GB"/>
+        </w:rPr>
+        <w:br/>
+      </w:r>
+      <w:r>
+        <w:rPr>
+          <w:rFonts w:asciiTheme="minorHAnsi" w:hAnsiTheme="minorHAnsi"/>
+          <w:lang w:val="en-GB"/>
+        </w:rPr>
+        <w:br/>
+      </w:r>
+      <w:r>
+        <w:rPr>
+          <w:rFonts w:asciiTheme="minorHAnsi" w:hAnsiTheme="minorHAnsi"/>
+          <w:lang w:val="en-GB"/>
+        </w:rPr>
+        <w:br/>
+      </w:r>
+      <w:r>
+        <w:rPr>
+          <w:rFonts w:asciiTheme="minorHAnsi" w:hAnsiTheme="minorHAnsi"/>
+          <w:lang w:val="en-GB"/>
+        </w:rPr>
+        <w:br/>
+      </w:r>
+      <w:r>
+        <w:rPr>
+          <w:rFonts w:asciiTheme="minorHAnsi" w:hAnsiTheme="minorHAnsi"/>
+          <w:lang w:val="en-GB"/>
+        </w:rPr>
+        <w:br/>
+      </w:r>
+      <w:r>
+        <w:rPr>
+          <w:rFonts w:asciiTheme="minorHAnsi" w:hAnsiTheme="minorHAnsi"/>
+          <w:lang w:val="en-GB"/>
+        </w:rPr>
+        <w:br/>
+      </w:r>
+      <w:r>
+        <w:rPr>
+          <w:rFonts w:asciiTheme="minorHAnsi" w:hAnsiTheme="minorHAnsi"/>
+          <w:lang w:val="en-GB"/>
+        </w:rPr>
+        <w:br/>
+      </w:r>
+      <w:r>
+        <w:rPr>
+          <w:rFonts w:asciiTheme="minorHAnsi" w:hAnsiTheme="minorHAnsi"/>
+          <w:lang w:val="en-GB"/>
+        </w:rPr>
+        <w:br/>
+      </w:r>
+      <w:r>
+        <w:rPr>
+          <w:rFonts w:asciiTheme="minorHAnsi" w:hAnsiTheme="minorHAnsi"/>
+          <w:lang w:val="en-GB"/>
+        </w:rPr>
+        <w:br/>
+      </w:r>
+      <w:r>
+        <w:rPr>
+          <w:rFonts w:asciiTheme="minorHAnsi" w:hAnsiTheme="minorHAnsi"/>
+          <w:lang w:val="en-GB"/>
+        </w:rPr>
+        <w:br/>
+      </w:r>
+      <w:r>
+        <w:rPr>
+          <w:rFonts w:asciiTheme="minorHAnsi" w:hAnsiTheme="minorHAnsi"/>
+          <w:lang w:val="en-GB"/>
+        </w:rPr>
+        <w:br/>
+      </w:r>
+      <w:r>
+        <w:rPr>
+          <w:rFonts w:asciiTheme="minorHAnsi" w:hAnsiTheme="minorHAnsi"/>
+          <w:lang w:val="en-GB"/>
+        </w:rPr>
+        <w:br/>
+      </w:r>
+      <w:r>
+        <w:rPr>
+          <w:rFonts w:asciiTheme="minorHAnsi" w:hAnsiTheme="minorHAnsi"/>
+          <w:lang w:val="en-GB"/>
+        </w:rPr>
+        <w:br/>
+      </w:r>
+      <w:r>
+        <w:rPr>
+          <w:rFonts w:asciiTheme="minorHAnsi" w:hAnsiTheme="minorHAnsi"/>
+          <w:lang w:val="en-GB"/>
+        </w:rPr>
+        <w:br/>
+      </w:r>
+      <w:r>
+        <w:rPr>
+          <w:rFonts w:asciiTheme="minorHAnsi" w:hAnsiTheme="minorHAnsi"/>
+          <w:lang w:val="en-GB"/>
+        </w:rPr>
+        <w:br/>
+      </w:r>
+      <w:r>
+        <w:rPr>
+          <w:rFonts w:asciiTheme="minorHAnsi" w:hAnsiTheme="minorHAnsi"/>
+          <w:lang w:val="en-GB"/>
+        </w:rPr>
+        <w:br/>
+      </w:r>
+      <w:r>
+        <w:rPr>
+          <w:rFonts w:asciiTheme="minorHAnsi" w:hAnsiTheme="minorHAnsi"/>
+          <w:lang w:val="en-GB"/>
+        </w:rPr>
+        <w:br/>
+      </w:r>
+      <w:r>
+        <w:rPr>
+          <w:rFonts w:asciiTheme="minorHAnsi" w:hAnsiTheme="minorHAnsi"/>
+          <w:lang w:val="en-GB"/>
+        </w:rPr>
+        <w:br/>
+      </w:r>
+      <w:r>
+        <w:rPr>
+          <w:rFonts w:asciiTheme="minorHAnsi" w:hAnsiTheme="minorHAnsi"/>
+          <w:lang w:val="en-GB"/>
+        </w:rPr>
+        <w:br/>
+      </w:r>
+      <w:r>
+        <w:rPr>
+          <w:rFonts w:asciiTheme="minorHAnsi" w:hAnsiTheme="minorHAnsi"/>
+          <w:lang w:val="en-GB"/>
+        </w:rPr>
+        <w:br/>
+      </w:r>
+      <w:r>
+        <w:rPr>
+          <w:rFonts w:asciiTheme="minorHAnsi" w:hAnsiTheme="minorHAnsi"/>
+          <w:lang w:val="en-GB"/>
+        </w:rPr>
+        <w:br/>
+      </w:r>
+      <w:r>
+        <w:rPr>
+          <w:rFonts w:asciiTheme="minorHAnsi" w:hAnsiTheme="minorHAnsi"/>
+          <w:lang w:val="en-GB"/>
+        </w:rPr>
+        <w:br/>
+      </w:r>
+      <w:r>
+        <w:rPr>
+          <w:rFonts w:asciiTheme="minorHAnsi" w:hAnsiTheme="minorHAnsi"/>
+          <w:lang w:val="en-GB"/>
+        </w:rPr>
+        <w:br/>
+      </w:r>
+      <w:r>
+        <w:rPr>
+          <w:rFonts w:asciiTheme="minorHAnsi" w:hAnsiTheme="minorHAnsi"/>
+          <w:lang w:val="en-GB"/>
+        </w:rPr>
+        <w:br/>
+      </w:r>
+      <w:r>
+        <w:rPr>
+          <w:rFonts w:asciiTheme="minorHAnsi" w:hAnsiTheme="minorHAnsi"/>
+          <w:lang w:val="en-GB"/>
+        </w:rPr>
+        <w:br/>
+      </w:r>
+    </w:p>
+    <w:p>
+      <w:pPr>
+        <w:pStyle w:val="Listenabsatz"/>
+        <w:ind w:left="792"/>
+        <w:rPr>
+          <w:rFonts w:asciiTheme="minorHAnsi" w:hAnsiTheme="minorHAnsi"/>
+          <w:lang w:val="en-GB"/>
+        </w:rPr>
+      </w:pPr>
+      <w:r>
+        <w:rPr>
+          <w:rFonts w:asciiTheme="minorHAnsi" w:hAnsiTheme="minorHAnsi"/>
+          <w:lang w:val="en-GB"/>
+        </w:rPr>
+        <w:br/>
+      </w:r>
+      <w:r>
+        <w:rPr>
+          <w:rFonts w:asciiTheme="minorHAnsi" w:hAnsiTheme="minorHAnsi"/>
+          <w:lang w:val="en-GB"/>
+        </w:rPr>
+        <w:br/>
+      </w:r>
+    </w:p>
+    <w:p>
+      <w:pPr>
+        <w:pStyle w:val="Listenabsatz"/>
+        <w:numPr>
+          <w:ilvl w:val="1"/>
+          <w:numId w:val="3"/>
+        </w:numPr>
+        <w:rPr>
+          <w:rFonts w:asciiTheme="minorHAnsi" w:hAnsiTheme="minorHAnsi"/>
+          <w:lang w:val="en-GB"/>
+        </w:rPr>
+      </w:pPr>
+      <w:r>
+        <w:rPr>
+          <w:rFonts w:asciiTheme="minorHAnsi" w:hAnsiTheme="minorHAnsi"/>
+          <w:noProof/>
+          <w:lang w:val="en-GB"/>
+        </w:rPr>
+        <w:drawing>
+          <wp:anchor distT="0" distB="0" distL="114300" distR="114300" simplePos="0" relativeHeight="251663360" behindDoc="1" locked="0" layoutInCell="1" allowOverlap="1" wp14:anchorId="1C1BB4F9">
+            <wp:simplePos x="0" y="0"/>
+            <wp:positionH relativeFrom="column">
+              <wp:posOffset>1917252</wp:posOffset>
+            </wp:positionH>
+            <wp:positionV relativeFrom="paragraph">
+              <wp:posOffset>203200</wp:posOffset>
+            </wp:positionV>
+            <wp:extent cx="3802380" cy="580390"/>
+            <wp:effectExtent l="0" t="0" r="7620" b="0"/>
+            <wp:wrapTight wrapText="bothSides">
+              <wp:wrapPolygon edited="0">
+                <wp:start x="0" y="0"/>
+                <wp:lineTo x="0" y="20560"/>
+                <wp:lineTo x="21535" y="20560"/>
+                <wp:lineTo x="21535" y="0"/>
+                <wp:lineTo x="0" y="0"/>
+              </wp:wrapPolygon>
+            </wp:wrapTight>
+            <wp:docPr id="12" name="Grafik 12"/>
+            <wp:cNvGraphicFramePr>
+              <a:graphicFrameLocks xmlns:a="http://schemas.openxmlformats.org/drawingml/2006/main" noChangeAspect="1"/>
+            </wp:cNvGraphicFramePr>
+            <a:graphic xmlns:a="http://schemas.openxmlformats.org/drawingml/2006/main">
+              <a:graphicData uri="http://schemas.openxmlformats.org/drawingml/2006/picture">
+                <pic:pic xmlns:pic="http://schemas.openxmlformats.org/drawingml/2006/picture">
+                  <pic:nvPicPr>
+                    <pic:cNvPr id="0" name="Picture 3"/>
+                    <pic:cNvPicPr>
+                      <a:picLocks noChangeAspect="1" noChangeArrowheads="1"/>
+                    </pic:cNvPicPr>
+                  </pic:nvPicPr>
+                  <pic:blipFill rotWithShape="1">
+                    <a:blip r:embed="rId23">
+                      <a:extLst>
+                        <a:ext uri="{28A0092B-C50C-407E-A947-70E740481C1C}">
+                          <a14:useLocalDpi xmlns:a14="http://schemas.microsoft.com/office/drawing/2010/main" val="0"/>
+                        </a:ext>
+                      </a:extLst>
+                    </a:blip>
+                    <a:srcRect l="1805" b="35348"/>
+                    <a:stretch/>
+                  </pic:blipFill>
+                  <pic:spPr bwMode="auto">
+                    <a:xfrm>
+                      <a:off x="0" y="0"/>
+                      <a:ext cx="3802380" cy="580390"/>
+                    </a:xfrm>
+                    <a:prstGeom prst="rect">
+                      <a:avLst/>
+                    </a:prstGeom>
+                    <a:noFill/>
+                    <a:ln>
+                      <a:noFill/>
+                    </a:ln>
+                    <a:extLst>
+                      <a:ext uri="{53640926-AAD7-44D8-BBD7-CCE9431645EC}">
+                        <a14:shadowObscured xmlns:a14="http://schemas.microsoft.com/office/drawing/2010/main"/>
+                      </a:ext>
+                    </a:extLst>
+                  </pic:spPr>
+                </pic:pic>
+              </a:graphicData>
+            </a:graphic>
+            <wp14:sizeRelH relativeFrom="margin">
+              <wp14:pctWidth>0</wp14:pctWidth>
+            </wp14:sizeRelH>
+            <wp14:sizeRelV relativeFrom="margin">
+              <wp14:pctHeight>0</wp14:pctHeight>
+            </wp14:sizeRelV>
+          </wp:anchor>
+        </w:drawing>
+      </w:r>
+      <w:proofErr w:type="spellStart"/>
+      <w:proofErr w:type="gramStart"/>
+      <w:r>
+        <w:rPr>
+          <w:rFonts w:asciiTheme="minorHAnsi" w:hAnsiTheme="minorHAnsi"/>
+          <w:lang w:val="en-GB"/>
+        </w:rPr>
+        <w:t>PClocal</w:t>
+      </w:r>
+      <w:proofErr w:type="spellEnd"/>
+      <w:r>
+        <w:rPr>
+          <w:rFonts w:asciiTheme="minorHAnsi" w:hAnsiTheme="minorHAnsi"/>
+          <w:lang w:val="en-GB"/>
+        </w:rPr>
+        <w:t>(</w:t>
+      </w:r>
+      <w:proofErr w:type="gramEnd"/>
+      <w:r>
+        <w:rPr>
+          <w:rFonts w:asciiTheme="minorHAnsi" w:hAnsiTheme="minorHAnsi"/>
+          <w:lang w:val="en-GB"/>
+        </w:rPr>
+        <w:t xml:space="preserve">via </w:t>
+      </w:r>
+      <w:proofErr w:type="spellStart"/>
+      <w:r>
+        <w:rPr>
+          <w:rFonts w:asciiTheme="minorHAnsi" w:hAnsiTheme="minorHAnsi"/>
+          <w:lang w:val="en-GB"/>
+        </w:rPr>
+        <w:t>teamviewer</w:t>
+      </w:r>
+      <w:proofErr w:type="spellEnd"/>
+      <w:r>
+        <w:rPr>
+          <w:rFonts w:asciiTheme="minorHAnsi" w:hAnsiTheme="minorHAnsi"/>
+          <w:lang w:val="en-GB"/>
+        </w:rPr>
+        <w:t xml:space="preserve">): open </w:t>
+      </w:r>
+      <w:proofErr w:type="spellStart"/>
+      <w:r>
+        <w:rPr>
+          <w:rFonts w:asciiTheme="minorHAnsi" w:hAnsiTheme="minorHAnsi"/>
+          <w:lang w:val="en-GB"/>
+        </w:rPr>
+        <w:t>rx_net_bridge</w:t>
+      </w:r>
+      <w:proofErr w:type="spellEnd"/>
+      <w:r>
+        <w:rPr>
+          <w:rFonts w:asciiTheme="minorHAnsi" w:hAnsiTheme="minorHAnsi"/>
+          <w:lang w:val="en-GB"/>
+        </w:rPr>
+        <w:t xml:space="preserve"> (shortcut on the </w:t>
+      </w:r>
+      <w:proofErr w:type="spellStart"/>
+      <w:r>
+        <w:rPr>
+          <w:rFonts w:asciiTheme="minorHAnsi" w:hAnsiTheme="minorHAnsi"/>
+          <w:lang w:val="en-GB"/>
+        </w:rPr>
+        <w:t>PClocal</w:t>
+      </w:r>
+      <w:proofErr w:type="spellEnd"/>
+      <w:r>
+        <w:rPr>
+          <w:rFonts w:asciiTheme="minorHAnsi" w:hAnsiTheme="minorHAnsi"/>
+          <w:lang w:val="en-GB"/>
+        </w:rPr>
+        <w:t xml:space="preserve"> </w:t>
+      </w:r>
+      <w:r>
+        <w:rPr>
+          <w:rFonts w:asciiTheme="minorHAnsi" w:hAnsiTheme="minorHAnsi"/>
+          <w:lang w:val="en-GB"/>
+        </w:rPr>
+        <w:t>desktop)</w:t>
+      </w:r>
+      <w:r>
+        <w:rPr>
+          <w:rFonts w:asciiTheme="minorHAnsi" w:hAnsiTheme="minorHAnsi"/>
+          <w:lang w:val="en-GB"/>
+        </w:rPr>
+        <w:br/>
+      </w:r>
+      <w:r>
+        <w:rPr>
+          <w:rFonts w:asciiTheme="minorHAnsi" w:hAnsiTheme="minorHAnsi"/>
+          <w:lang w:val="en-GB"/>
+        </w:rPr>
+        <w:br/>
+      </w:r>
+      <w:r>
+        <w:rPr>
+          <w:rFonts w:asciiTheme="minorHAnsi" w:hAnsiTheme="minorHAnsi"/>
+          <w:lang w:val="en-GB"/>
+        </w:rPr>
+        <w:br/>
+      </w:r>
+      <w:r>
+        <w:rPr>
+          <w:rFonts w:asciiTheme="minorHAnsi" w:hAnsiTheme="minorHAnsi"/>
+          <w:lang w:val="en-GB"/>
+        </w:rPr>
+        <w:br/>
+      </w:r>
+      <w:r>
+        <w:rPr>
+          <w:rFonts w:asciiTheme="minorHAnsi" w:hAnsiTheme="minorHAnsi"/>
+          <w:lang w:val="en-GB"/>
+        </w:rPr>
+        <w:br/>
+      </w:r>
+      <w:r>
+        <w:rPr>
+          <w:rFonts w:asciiTheme="minorHAnsi" w:hAnsiTheme="minorHAnsi"/>
+          <w:lang w:val="en-GB"/>
+        </w:rPr>
+        <w:br/>
+      </w:r>
+      <w:r>
+        <w:rPr>
+          <w:rFonts w:asciiTheme="minorHAnsi" w:hAnsiTheme="minorHAnsi"/>
+          <w:lang w:val="en-GB"/>
+        </w:rPr>
+        <w:br/>
+      </w:r>
+      <w:r>
+        <w:rPr>
+          <w:rFonts w:asciiTheme="minorHAnsi" w:hAnsiTheme="minorHAnsi"/>
+          <w:noProof/>
+          <w:lang w:val="en-GB"/>
+        </w:rPr>
+        <w:t xml:space="preserve"> </w:t>
+      </w:r>
+      <w:r>
+        <w:rPr>
+          <w:rFonts w:asciiTheme="minorHAnsi" w:hAnsiTheme="minorHAnsi"/>
+          <w:lang w:val="en-GB"/>
+        </w:rPr>
+        <w:br/>
+      </w:r>
+    </w:p>
+    <w:p>
+      <w:pPr>
+        <w:pStyle w:val="Listenabsatz"/>
+        <w:numPr>
+          <w:ilvl w:val="1"/>
+          <w:numId w:val="3"/>
+        </w:numPr>
+        <w:rPr>
+          <w:rFonts w:asciiTheme="minorHAnsi" w:hAnsiTheme="minorHAnsi"/>
+          <w:lang w:val="en-GB"/>
+        </w:rPr>
+      </w:pPr>
+      <w:proofErr w:type="spellStart"/>
+      <w:r>
+        <w:rPr>
+          <w:rFonts w:asciiTheme="minorHAnsi" w:hAnsiTheme="minorHAnsi"/>
+          <w:lang w:val="en-GB"/>
+        </w:rPr>
+        <w:t>PCremote</w:t>
+      </w:r>
+      <w:proofErr w:type="spellEnd"/>
+      <w:r>
+        <w:rPr>
+          <w:rFonts w:asciiTheme="minorHAnsi" w:hAnsiTheme="minorHAnsi"/>
+          <w:lang w:val="en-GB"/>
+        </w:rPr>
+        <w:t xml:space="preserve">: </w:t>
+      </w:r>
+      <w:r>
+        <w:rPr>
+          <w:rFonts w:asciiTheme="minorHAnsi" w:hAnsiTheme="minorHAnsi"/>
+          <w:lang w:val="en-GB"/>
+        </w:rPr>
+        <w:t xml:space="preserve">open </w:t>
+      </w:r>
+      <w:proofErr w:type="spellStart"/>
+      <w:r>
+        <w:rPr>
+          <w:rFonts w:asciiTheme="minorHAnsi" w:hAnsiTheme="minorHAnsi"/>
+          <w:lang w:val="en-GB"/>
+        </w:rPr>
+        <w:t>rx_route</w:t>
+      </w:r>
+      <w:proofErr w:type="spellEnd"/>
+      <w:r>
+        <w:rPr>
+          <w:rFonts w:asciiTheme="minorHAnsi" w:hAnsiTheme="minorHAnsi"/>
+          <w:lang w:val="en-GB"/>
+        </w:rPr>
+        <w:t xml:space="preserve"> </w:t>
+      </w:r>
+      <w:r>
+        <w:rPr>
+          <w:rFonts w:asciiTheme="minorHAnsi" w:hAnsiTheme="minorHAnsi"/>
+          <w:lang w:val="en-GB"/>
+        </w:rPr>
+        <w:t>as</w:t>
+      </w:r>
+      <w:r>
+        <w:rPr>
+          <w:rFonts w:asciiTheme="minorHAnsi" w:hAnsiTheme="minorHAnsi"/>
+          <w:lang w:val="en-GB"/>
+        </w:rPr>
+        <w:t xml:space="preserve"> Admin (</w:t>
+      </w:r>
+      <w:r>
+        <w:rPr>
+          <w:rFonts w:asciiTheme="minorHAnsi" w:hAnsiTheme="minorHAnsi"/>
+          <w:lang w:val="en-GB"/>
+        </w:rPr>
+        <w:t xml:space="preserve">located in </w:t>
+      </w:r>
+      <w:r>
+        <w:rPr>
+          <w:rFonts w:asciiTheme="minorHAnsi" w:hAnsiTheme="minorHAnsi"/>
+          <w:lang w:val="en-GB"/>
+        </w:rPr>
+        <w:t>C:\Program Files (x</w:t>
+      </w:r>
+      <w:proofErr w:type="gramStart"/>
+      <w:r>
+        <w:rPr>
+          <w:rFonts w:asciiTheme="minorHAnsi" w:hAnsiTheme="minorHAnsi"/>
+          <w:lang w:val="en-GB"/>
+        </w:rPr>
+        <w:t>86)\</w:t>
+      </w:r>
+      <w:proofErr w:type="spellStart"/>
+      <w:r>
+        <w:rPr>
+          <w:rFonts w:asciiTheme="minorHAnsi" w:hAnsiTheme="minorHAnsi"/>
+          <w:lang w:val="en-GB"/>
+        </w:rPr>
+        <w:t>Mouvent</w:t>
+      </w:r>
+      <w:proofErr w:type="spellEnd"/>
+      <w:r>
+        <w:rPr>
+          <w:rFonts w:asciiTheme="minorHAnsi" w:hAnsiTheme="minorHAnsi"/>
+          <w:lang w:val="en-GB"/>
+        </w:rPr>
+        <w:t>\rx_route.exe</w:t>
+      </w:r>
+      <w:proofErr w:type="gramEnd"/>
+      <w:r>
+        <w:rPr>
+          <w:rFonts w:asciiTheme="minorHAnsi" w:hAnsiTheme="minorHAnsi"/>
+          <w:lang w:val="en-GB"/>
+        </w:rPr>
+        <w:t>)</w:t>
+      </w:r>
+      <w:r>
+        <w:rPr>
+          <w:rFonts w:asciiTheme="minorHAnsi" w:hAnsiTheme="minorHAnsi"/>
+          <w:lang w:val="en-GB"/>
+        </w:rPr>
+        <w:br/>
+        <w:t xml:space="preserve">=&gt; this only open shortly a </w:t>
+      </w:r>
+      <w:proofErr w:type="spellStart"/>
+      <w:r>
+        <w:rPr>
+          <w:rFonts w:asciiTheme="minorHAnsi" w:hAnsiTheme="minorHAnsi"/>
+          <w:lang w:val="en-GB"/>
+        </w:rPr>
+        <w:t>cmd</w:t>
+      </w:r>
+      <w:proofErr w:type="spellEnd"/>
+      <w:r>
+        <w:rPr>
+          <w:rFonts w:asciiTheme="minorHAnsi" w:hAnsiTheme="minorHAnsi"/>
+          <w:lang w:val="en-GB"/>
+        </w:rPr>
+        <w:t xml:space="preserve"> windows, which then is closed immediately</w:t>
+      </w:r>
+      <w:r>
+        <w:rPr>
+          <w:rFonts w:asciiTheme="minorHAnsi" w:hAnsiTheme="minorHAnsi"/>
+          <w:lang w:val="en-GB"/>
+        </w:rPr>
+        <w:br/>
+      </w:r>
+    </w:p>
+    <w:p>
+      <w:pPr>
+        <w:pStyle w:val="Listenabsatz"/>
+        <w:numPr>
+          <w:ilvl w:val="1"/>
+          <w:numId w:val="3"/>
+        </w:numPr>
+        <w:rPr>
+          <w:rFonts w:asciiTheme="minorHAnsi" w:hAnsiTheme="minorHAnsi"/>
+          <w:lang w:val="en-GB"/>
+        </w:rPr>
+      </w:pPr>
+      <w:proofErr w:type="spellStart"/>
+      <w:r>
+        <w:rPr>
+          <w:rFonts w:asciiTheme="minorHAnsi" w:hAnsiTheme="minorHAnsi"/>
+          <w:lang w:val="en-GB"/>
+        </w:rPr>
+        <w:t>PCremote</w:t>
+      </w:r>
+      <w:proofErr w:type="spellEnd"/>
+      <w:r>
+        <w:rPr>
+          <w:rFonts w:asciiTheme="minorHAnsi" w:hAnsiTheme="minorHAnsi"/>
+          <w:lang w:val="en-GB"/>
+        </w:rPr>
+        <w:t xml:space="preserve">: </w:t>
+      </w:r>
+      <w:r>
+        <w:rPr>
+          <w:rFonts w:asciiTheme="minorHAnsi" w:hAnsiTheme="minorHAnsi"/>
+          <w:lang w:val="en-GB"/>
+        </w:rPr>
+        <w:t xml:space="preserve">open </w:t>
+      </w:r>
+      <w:proofErr w:type="spellStart"/>
+      <w:r>
+        <w:rPr>
+          <w:rFonts w:asciiTheme="minorHAnsi" w:hAnsiTheme="minorHAnsi"/>
+          <w:lang w:val="en-GB"/>
+        </w:rPr>
+        <w:t>cmd</w:t>
+      </w:r>
+      <w:proofErr w:type="spellEnd"/>
+      <w:r>
+        <w:rPr>
+          <w:rFonts w:asciiTheme="minorHAnsi" w:hAnsiTheme="minorHAnsi"/>
+          <w:lang w:val="en-GB"/>
+        </w:rPr>
+        <w:t>, ping on</w:t>
+      </w:r>
+      <w:r>
+        <w:rPr>
+          <w:rFonts w:asciiTheme="minorHAnsi" w:hAnsiTheme="minorHAnsi"/>
+          <w:lang w:val="en-GB"/>
+        </w:rPr>
+        <w:t>e</w:t>
+      </w:r>
+      <w:r>
+        <w:rPr>
+          <w:rFonts w:asciiTheme="minorHAnsi" w:hAnsiTheme="minorHAnsi"/>
+          <w:lang w:val="en-GB"/>
+        </w:rPr>
+        <w:t xml:space="preserve"> </w:t>
+      </w:r>
+      <w:r>
+        <w:rPr>
+          <w:rFonts w:asciiTheme="minorHAnsi" w:hAnsiTheme="minorHAnsi"/>
+          <w:lang w:val="en-GB"/>
+        </w:rPr>
+        <w:t>Electronic B</w:t>
+      </w:r>
+      <w:r>
+        <w:rPr>
+          <w:rFonts w:asciiTheme="minorHAnsi" w:hAnsiTheme="minorHAnsi"/>
+          <w:lang w:val="en-GB"/>
+        </w:rPr>
+        <w:t>oard in your machine (for exampl</w:t>
+      </w:r>
+      <w:r>
+        <w:rPr>
+          <w:rFonts w:asciiTheme="minorHAnsi" w:hAnsiTheme="minorHAnsi"/>
+          <w:lang w:val="en-GB"/>
+        </w:rPr>
+        <w:t>e: “</w:t>
+      </w:r>
+      <w:r>
+        <w:rPr>
+          <w:rFonts w:asciiTheme="minorHAnsi" w:hAnsiTheme="minorHAnsi"/>
+          <w:lang w:val="en-GB"/>
+        </w:rPr>
+        <w:t>ping 192.168.200.4</w:t>
+      </w:r>
+      <w:r>
+        <w:rPr>
+          <w:rFonts w:asciiTheme="minorHAnsi" w:hAnsiTheme="minorHAnsi"/>
+          <w:lang w:val="en-GB"/>
+        </w:rPr>
+        <w:t>”</w:t>
+      </w:r>
+      <w:r>
+        <w:rPr>
+          <w:rFonts w:asciiTheme="minorHAnsi" w:hAnsiTheme="minorHAnsi"/>
+          <w:lang w:val="en-GB"/>
+        </w:rPr>
+        <w:t>)</w:t>
+      </w:r>
+      <w:r>
+        <w:rPr>
+          <w:rFonts w:asciiTheme="minorHAnsi" w:hAnsiTheme="minorHAnsi"/>
+          <w:lang w:val="en-GB"/>
+        </w:rPr>
+        <w:br/>
+      </w:r>
+    </w:p>
+    <w:p>
+      <w:pPr>
+        <w:ind w:left="360"/>
+        <w:rPr>
+          <w:rFonts w:asciiTheme="minorHAnsi" w:hAnsiTheme="minorHAnsi"/>
+          <w:lang w:val="en-GB"/>
+        </w:rPr>
+      </w:pPr>
+    </w:p>
+    <w:p>
+      <w:pPr>
+        <w:rPr>
+          <w:rFonts w:asciiTheme="minorHAnsi" w:hAnsiTheme="minorHAnsi"/>
+          <w:lang w:val="en-GB"/>
+        </w:rPr>
+      </w:pPr>
+      <w:r>
+        <w:rPr>
+          <w:rFonts w:asciiTheme="minorHAnsi" w:hAnsiTheme="minorHAnsi"/>
+          <w:lang w:val="en-GB"/>
+        </w:rPr>
+        <w:t>N</w:t>
+      </w:r>
+      <w:r>
+        <w:rPr>
+          <w:rFonts w:asciiTheme="minorHAnsi" w:hAnsiTheme="minorHAnsi"/>
+          <w:lang w:val="en-GB"/>
+        </w:rPr>
+        <w:t xml:space="preserve">ow you can connect to your </w:t>
+      </w:r>
+      <w:proofErr w:type="spellStart"/>
+      <w:r>
+        <w:rPr>
+          <w:rFonts w:asciiTheme="minorHAnsi" w:hAnsiTheme="minorHAnsi"/>
+          <w:lang w:val="en-GB"/>
+        </w:rPr>
+        <w:t>Mouvent</w:t>
+      </w:r>
+      <w:proofErr w:type="spellEnd"/>
+      <w:r>
+        <w:rPr>
+          <w:rFonts w:asciiTheme="minorHAnsi" w:hAnsiTheme="minorHAnsi"/>
+          <w:lang w:val="en-GB"/>
+        </w:rPr>
+        <w:t xml:space="preserve"> Machine from </w:t>
+      </w:r>
+      <w:r>
+        <w:rPr>
+          <w:rFonts w:asciiTheme="minorHAnsi" w:hAnsiTheme="minorHAnsi"/>
+          <w:lang w:val="en-GB"/>
+        </w:rPr>
+        <w:t xml:space="preserve">your </w:t>
+      </w:r>
+      <w:r>
+        <w:rPr>
+          <w:rFonts w:asciiTheme="minorHAnsi" w:hAnsiTheme="minorHAnsi"/>
+          <w:lang w:val="en-GB"/>
+        </w:rPr>
+        <w:t>Remote</w:t>
+      </w:r>
+      <w:r>
+        <w:rPr>
+          <w:rFonts w:asciiTheme="minorHAnsi" w:hAnsiTheme="minorHAnsi"/>
+          <w:lang w:val="en-GB"/>
+        </w:rPr>
+        <w:t xml:space="preserve"> PC</w:t>
+      </w:r>
+      <w:r>
+        <w:rPr>
+          <w:rFonts w:asciiTheme="minorHAnsi" w:hAnsiTheme="minorHAnsi"/>
+          <w:lang w:val="en-GB"/>
+        </w:rPr>
+        <w:t xml:space="preserve"> via </w:t>
+      </w:r>
+      <w:proofErr w:type="spellStart"/>
+      <w:r>
+        <w:rPr>
+          <w:rFonts w:asciiTheme="minorHAnsi" w:hAnsiTheme="minorHAnsi"/>
+          <w:lang w:val="en-GB"/>
+        </w:rPr>
+        <w:t>Teamviewer</w:t>
+      </w:r>
+      <w:proofErr w:type="spellEnd"/>
+      <w:r>
+        <w:rPr>
+          <w:rFonts w:asciiTheme="minorHAnsi" w:hAnsiTheme="minorHAnsi"/>
+          <w:lang w:val="en-GB"/>
+        </w:rPr>
+        <w:t>.</w:t>
+      </w:r>
+    </w:p>
+    <w:p>
+      <w:pPr>
+        <w:rPr>
+          <w:rFonts w:asciiTheme="minorHAnsi" w:hAnsiTheme="minorHAnsi"/>
+          <w:lang w:val="en-GB"/>
+        </w:rPr>
+      </w:pPr>
+    </w:p>
+    <w:p>
+      <w:pPr>
+        <w:rPr>
+          <w:rFonts w:asciiTheme="minorHAnsi" w:hAnsiTheme="minorHAnsi"/>
+          <w:lang w:val="en-GB"/>
+        </w:rPr>
+      </w:pPr>
+    </w:p>
+    <w:p>
+      <w:pPr>
+        <w:rPr>
+          <w:rFonts w:asciiTheme="minorHAnsi" w:hAnsiTheme="minorHAnsi"/>
+          <w:lang w:val="en-GB"/>
+        </w:rPr>
+      </w:pPr>
+    </w:p>
+    <w:p>
+      <w:pPr>
+        <w:rPr>
+          <w:rFonts w:asciiTheme="minorHAnsi" w:hAnsiTheme="minorHAnsi"/>
+          <w:lang w:val="en-GB"/>
+        </w:rPr>
+      </w:pPr>
+    </w:p>
+    <w:p>
+      <w:pPr>
+        <w:rPr>
+          <w:rFonts w:asciiTheme="minorHAnsi" w:hAnsiTheme="minorHAnsi"/>
+          <w:lang w:val="en-GB"/>
+        </w:rPr>
+      </w:pPr>
+    </w:p>
+    <w:p>
+      <w:pPr>
+        <w:rPr>
+          <w:rFonts w:asciiTheme="minorHAnsi" w:hAnsiTheme="minorHAnsi"/>
+          <w:lang w:val="en-GB"/>
+        </w:rPr>
+      </w:pPr>
+    </w:p>
+    <w:p>
+      <w:pPr>
+        <w:rPr>
+          <w:rFonts w:asciiTheme="minorHAnsi" w:hAnsiTheme="minorHAnsi"/>
+          <w:lang w:val="en-GB"/>
+        </w:rPr>
+      </w:pPr>
+    </w:p>
+    <w:p>
+      <w:pPr>
+        <w:pStyle w:val="Listenabsatz"/>
+        <w:numPr>
+          <w:ilvl w:val="0"/>
+          <w:numId w:val="3"/>
+        </w:numPr>
+        <w:rPr>
+          <w:rFonts w:asciiTheme="minorHAnsi" w:hAnsiTheme="minorHAnsi"/>
+          <w:lang w:val="en-GB"/>
+        </w:rPr>
+      </w:pPr>
+      <w:r>
+        <w:rPr>
+          <w:rFonts w:asciiTheme="minorHAnsi" w:hAnsiTheme="minorHAnsi"/>
+          <w:lang w:val="en-GB"/>
+        </w:rPr>
+        <w:t xml:space="preserve">Notes for </w:t>
+      </w:r>
+      <w:proofErr w:type="spellStart"/>
+      <w:r>
+        <w:rPr>
+          <w:rFonts w:asciiTheme="minorHAnsi" w:hAnsiTheme="minorHAnsi"/>
+          <w:lang w:val="en-GB"/>
+        </w:rPr>
+        <w:t>Mouvent</w:t>
+      </w:r>
+      <w:proofErr w:type="spellEnd"/>
+      <w:r>
+        <w:rPr>
+          <w:rFonts w:asciiTheme="minorHAnsi" w:hAnsiTheme="minorHAnsi"/>
+          <w:lang w:val="en-GB"/>
+        </w:rPr>
+        <w:t xml:space="preserve"> Employees:</w:t>
+      </w:r>
+      <w:r>
+        <w:rPr>
+          <w:rFonts w:asciiTheme="minorHAnsi" w:hAnsiTheme="minorHAnsi"/>
+          <w:lang w:val="en-GB"/>
+        </w:rPr>
+        <w:br/>
+      </w:r>
+      <w:r>
+        <w:rPr>
+          <w:rFonts w:asciiTheme="minorHAnsi" w:hAnsiTheme="minorHAnsi"/>
+          <w:lang w:val="en-GB"/>
+        </w:rPr>
+        <w:br/>
+        <w:t xml:space="preserve">As we selected “Company / Commercial use” on the </w:t>
+      </w:r>
+      <w:proofErr w:type="spellStart"/>
+      <w:r>
+        <w:rPr>
+          <w:rFonts w:asciiTheme="minorHAnsi" w:hAnsiTheme="minorHAnsi"/>
+          <w:lang w:val="en-GB"/>
+        </w:rPr>
+        <w:t>Teamviewer</w:t>
+      </w:r>
+      <w:proofErr w:type="spellEnd"/>
+      <w:r>
+        <w:rPr>
+          <w:rFonts w:asciiTheme="minorHAnsi" w:hAnsiTheme="minorHAnsi"/>
+          <w:lang w:val="en-GB"/>
+        </w:rPr>
+        <w:t xml:space="preserve"> installation you will need sooner or later a valid </w:t>
+      </w:r>
+      <w:proofErr w:type="spellStart"/>
+      <w:r>
+        <w:rPr>
+          <w:rFonts w:asciiTheme="minorHAnsi" w:hAnsiTheme="minorHAnsi"/>
+          <w:lang w:val="en-GB"/>
+        </w:rPr>
+        <w:t>Teamviewer</w:t>
+      </w:r>
+      <w:proofErr w:type="spellEnd"/>
+      <w:r>
+        <w:rPr>
+          <w:rFonts w:asciiTheme="minorHAnsi" w:hAnsiTheme="minorHAnsi"/>
+          <w:lang w:val="en-GB"/>
+        </w:rPr>
+        <w:t xml:space="preserve"> Licence.</w:t>
+      </w:r>
+      <w:r>
+        <w:rPr>
+          <w:rFonts w:asciiTheme="minorHAnsi" w:hAnsiTheme="minorHAnsi"/>
+          <w:lang w:val="en-GB"/>
+        </w:rPr>
+        <w:br/>
+        <w:t xml:space="preserve">For </w:t>
+      </w:r>
+      <w:proofErr w:type="spellStart"/>
+      <w:r>
+        <w:rPr>
+          <w:rFonts w:asciiTheme="minorHAnsi" w:hAnsiTheme="minorHAnsi"/>
+          <w:lang w:val="en-GB"/>
+        </w:rPr>
+        <w:t>Mouvent</w:t>
+      </w:r>
+      <w:proofErr w:type="spellEnd"/>
+      <w:r>
+        <w:rPr>
+          <w:rFonts w:asciiTheme="minorHAnsi" w:hAnsiTheme="minorHAnsi"/>
+          <w:lang w:val="en-GB"/>
+        </w:rPr>
+        <w:t xml:space="preserve"> Employees we do have </w:t>
+      </w:r>
+      <w:proofErr w:type="spellStart"/>
+      <w:r>
+        <w:rPr>
+          <w:rFonts w:asciiTheme="minorHAnsi" w:hAnsiTheme="minorHAnsi"/>
+          <w:lang w:val="en-GB"/>
+        </w:rPr>
+        <w:t>Teamviewer</w:t>
+      </w:r>
+      <w:proofErr w:type="spellEnd"/>
+      <w:r>
+        <w:rPr>
+          <w:rFonts w:asciiTheme="minorHAnsi" w:hAnsiTheme="minorHAnsi"/>
+          <w:lang w:val="en-GB"/>
+        </w:rPr>
+        <w:t xml:space="preserve"> Licences available. To get a Licence send an email to David </w:t>
+      </w:r>
+      <w:r>
+        <w:rPr>
+          <w:rFonts w:asciiTheme="minorHAnsi" w:hAnsiTheme="minorHAnsi"/>
+          <w:lang w:val="en-GB"/>
+        </w:rPr>
+        <w:t>Jauslin</w:t>
+      </w:r>
+      <w:bookmarkStart w:id="0" w:name="_GoBack"/>
+      <w:bookmarkEnd w:id="0"/>
+      <w:r>
+        <w:rPr>
+          <w:rFonts w:asciiTheme="minorHAnsi" w:hAnsiTheme="minorHAnsi"/>
+          <w:lang w:val="en-GB"/>
+        </w:rPr>
+        <w:t xml:space="preserve">, Head of Customer Service </w:t>
+      </w:r>
+      <w:hyperlink r:id="rId24" w:history="1">
+        <w:r>
+          <w:rPr>
+            <w:rStyle w:val="Hyperlink"/>
+            <w:rFonts w:asciiTheme="minorHAnsi" w:hAnsiTheme="minorHAnsi"/>
+            <w:lang w:val="en-GB"/>
+          </w:rPr>
+          <w:t>david.jauslin@mouvent.com</w:t>
+        </w:r>
+      </w:hyperlink>
+      <w:r>
+        <w:rPr>
+          <w:rFonts w:asciiTheme="minorHAnsi" w:hAnsiTheme="minorHAnsi"/>
+          <w:lang w:val="en-GB"/>
+        </w:rPr>
+        <w:br/>
+      </w:r>
+    </w:p>
+    <w:p>
+      <w:pPr>
+        <w:rPr>
+          <w:rFonts w:asciiTheme="minorHAnsi" w:hAnsiTheme="minorHAnsi"/>
+          <w:lang w:val="en-GB"/>
+        </w:rPr>
+      </w:pPr>
+    </w:p>
+    <w:p>
+      <w:pPr>
+        <w:rPr>
+          <w:rFonts w:asciiTheme="minorHAnsi" w:hAnsiTheme="minorHAnsi"/>
+          <w:lang w:val="en-GB"/>
+        </w:rPr>
+      </w:pPr>
+    </w:p>
+    <w:p>
+      <w:pPr>
+        <w:rPr>
+          <w:rFonts w:asciiTheme="minorHAnsi" w:hAnsiTheme="minorHAnsi"/>
+          <w:lang w:val="en-GB"/>
+        </w:rPr>
+      </w:pPr>
+    </w:p>
+    <w:p>
+      <w:pPr>
+        <w:rPr>
+          <w:rFonts w:asciiTheme="minorHAnsi" w:hAnsiTheme="minorHAnsi"/>
+          <w:lang w:val="en-GB"/>
+        </w:rPr>
+      </w:pPr>
+      <w:r>
+        <w:rPr>
+          <w:rFonts w:asciiTheme="minorHAnsi" w:hAnsiTheme="minorHAnsi"/>
+          <w:lang w:val="en-GB"/>
+        </w:rPr>
+        <w:t>Revision History:</w:t>
+      </w:r>
+    </w:p>
+    <w:tbl>
+      <w:tblPr>
+        <w:tblStyle w:val="Tabellenraster"/>
+        <w:tblW w:w="9776" w:type="dxa"/>
+        <w:tblLook w:val="04A0" w:firstRow="1" w:lastRow="0" w:firstColumn="1" w:lastColumn="0" w:noHBand="0" w:noVBand="1"/>
+      </w:tblPr>
+      <w:tblGrid>
+        <w:gridCol w:w="721"/>
+        <w:gridCol w:w="2434"/>
+        <w:gridCol w:w="1376"/>
+        <w:gridCol w:w="5245"/>
+      </w:tblGrid>
+      <w:tr>
+        <w:tc>
+          <w:tcPr>
+            <w:tcW w:w="721" w:type="dxa"/>
+          </w:tcPr>
+          <w:p>
+            <w:pPr>
+              <w:rPr>
+                <w:rFonts w:asciiTheme="minorHAnsi" w:hAnsiTheme="minorHAnsi"/>
+                <w:lang w:val="en-GB"/>
+              </w:rPr>
+            </w:pPr>
+            <w:r>
+              <w:rPr>
+                <w:rFonts w:asciiTheme="minorHAnsi" w:hAnsiTheme="minorHAnsi"/>
+                <w:lang w:val="en-GB"/>
+              </w:rPr>
+              <w:t>Rev.</w:t>
+            </w:r>
+          </w:p>
+        </w:tc>
+        <w:tc>
+          <w:tcPr>
+            <w:tcW w:w="2434" w:type="dxa"/>
+          </w:tcPr>
+          <w:p>
+            <w:pPr>
+              <w:rPr>
+                <w:rFonts w:asciiTheme="minorHAnsi" w:hAnsiTheme="minorHAnsi"/>
+                <w:lang w:val="en-GB"/>
+              </w:rPr>
+            </w:pPr>
+            <w:r>
+              <w:rPr>
+                <w:rFonts w:asciiTheme="minorHAnsi" w:hAnsiTheme="minorHAnsi"/>
+                <w:lang w:val="en-GB"/>
+              </w:rPr>
+              <w:t>Author</w:t>
+            </w:r>
+          </w:p>
+        </w:tc>
+        <w:tc>
+          <w:tcPr>
+            <w:tcW w:w="1376" w:type="dxa"/>
+          </w:tcPr>
+          <w:p>
+            <w:pPr>
+              <w:rPr>
+                <w:rFonts w:asciiTheme="minorHAnsi" w:hAnsiTheme="minorHAnsi"/>
+                <w:lang w:val="en-GB"/>
+              </w:rPr>
+            </w:pPr>
+            <w:r>
+              <w:rPr>
+                <w:rFonts w:asciiTheme="minorHAnsi" w:hAnsiTheme="minorHAnsi"/>
+                <w:lang w:val="en-GB"/>
+              </w:rPr>
+              <w:t>Date</w:t>
+            </w:r>
+          </w:p>
+        </w:tc>
+        <w:tc>
+          <w:tcPr>
+            <w:tcW w:w="5245" w:type="dxa"/>
+          </w:tcPr>
+          <w:p>
+            <w:pPr>
+              <w:rPr>
+                <w:rFonts w:asciiTheme="minorHAnsi" w:hAnsiTheme="minorHAnsi"/>
+                <w:lang w:val="en-GB"/>
+              </w:rPr>
+            </w:pPr>
+            <w:r>
+              <w:rPr>
+                <w:rFonts w:asciiTheme="minorHAnsi" w:hAnsiTheme="minorHAnsi"/>
+                <w:lang w:val="en-GB"/>
+              </w:rPr>
+              <w:t>Description</w:t>
+            </w:r>
+          </w:p>
+        </w:tc>
+      </w:tr>
+      <w:tr>
+        <w:tc>
+          <w:tcPr>
+            <w:tcW w:w="721" w:type="dxa"/>
+          </w:tcPr>
+          <w:p>
+            <w:pPr>
+              <w:rPr>
+                <w:rFonts w:asciiTheme="minorHAnsi" w:hAnsiTheme="minorHAnsi"/>
+                <w:lang w:val="en-GB"/>
+              </w:rPr>
+            </w:pPr>
+            <w:r>
+              <w:rPr>
+                <w:rFonts w:asciiTheme="minorHAnsi" w:hAnsiTheme="minorHAnsi"/>
+                <w:lang w:val="en-GB"/>
+              </w:rPr>
+              <w:t>1.0</w:t>
+            </w:r>
+          </w:p>
+        </w:tc>
+        <w:tc>
+          <w:tcPr>
+            <w:tcW w:w="2434" w:type="dxa"/>
+          </w:tcPr>
+          <w:p>
+            <w:pPr>
+              <w:rPr>
+                <w:rFonts w:asciiTheme="minorHAnsi" w:hAnsiTheme="minorHAnsi"/>
+                <w:lang w:val="en-GB"/>
+              </w:rPr>
+            </w:pPr>
+            <w:r>
+              <w:rPr>
+                <w:rFonts w:asciiTheme="minorHAnsi" w:hAnsiTheme="minorHAnsi"/>
+                <w:lang w:val="en-GB"/>
+              </w:rPr>
+              <w:t>Stefan Weber</w:t>
+            </w:r>
+          </w:p>
+        </w:tc>
+        <w:tc>
+          <w:tcPr>
+            <w:tcW w:w="1376" w:type="dxa"/>
+          </w:tcPr>
+          <w:p>
+            <w:pPr>
+              <w:rPr>
+                <w:rFonts w:asciiTheme="minorHAnsi" w:hAnsiTheme="minorHAnsi"/>
+                <w:lang w:val="en-GB"/>
+              </w:rPr>
+            </w:pPr>
+            <w:r>
+              <w:rPr>
+                <w:rFonts w:asciiTheme="minorHAnsi" w:hAnsiTheme="minorHAnsi"/>
+                <w:lang w:val="en-GB"/>
+              </w:rPr>
+              <w:t>17.12.18</w:t>
+            </w:r>
+          </w:p>
+        </w:tc>
+        <w:tc>
+          <w:tcPr>
+            <w:tcW w:w="5245" w:type="dxa"/>
+          </w:tcPr>
+          <w:p>
+            <w:pPr>
+              <w:rPr>
+                <w:rFonts w:asciiTheme="minorHAnsi" w:hAnsiTheme="minorHAnsi"/>
+                <w:lang w:val="en-GB"/>
+              </w:rPr>
+            </w:pPr>
+            <w:r>
+              <w:rPr>
+                <w:rFonts w:asciiTheme="minorHAnsi" w:hAnsiTheme="minorHAnsi"/>
+                <w:lang w:val="en-GB"/>
+              </w:rPr>
+              <w:t>Tool v1.0</w:t>
+            </w:r>
+          </w:p>
+        </w:tc>
+      </w:tr>
+      <w:tr>
+        <w:tc>
+          <w:tcPr>
+            <w:tcW w:w="721" w:type="dxa"/>
+          </w:tcPr>
+          <w:p>
+            <w:pPr>
+              <w:rPr>
+                <w:rFonts w:asciiTheme="minorHAnsi" w:hAnsiTheme="minorHAnsi"/>
+                <w:lang w:val="en-GB"/>
+              </w:rPr>
+            </w:pPr>
+            <w:r>
+              <w:rPr>
+                <w:rFonts w:asciiTheme="minorHAnsi" w:hAnsiTheme="minorHAnsi"/>
+                <w:lang w:val="en-GB"/>
+              </w:rPr>
+              <w:t>1.1</w:t>
+            </w:r>
+          </w:p>
+        </w:tc>
+        <w:tc>
+          <w:tcPr>
+            <w:tcW w:w="2434" w:type="dxa"/>
+          </w:tcPr>
+          <w:p>
+            <w:pPr>
+              <w:rPr>
+                <w:rFonts w:asciiTheme="minorHAnsi" w:hAnsiTheme="minorHAnsi"/>
+                <w:lang w:val="en-GB"/>
+              </w:rPr>
+            </w:pPr>
+            <w:r>
+              <w:rPr>
+                <w:rFonts w:asciiTheme="minorHAnsi" w:hAnsiTheme="minorHAnsi"/>
+                <w:lang w:val="en-GB"/>
+              </w:rPr>
+              <w:t>Stefan Weber</w:t>
+            </w:r>
+          </w:p>
+        </w:tc>
+        <w:tc>
+          <w:tcPr>
+            <w:tcW w:w="1376" w:type="dxa"/>
+          </w:tcPr>
+          <w:p>
+            <w:pPr>
+              <w:rPr>
+                <w:rFonts w:asciiTheme="minorHAnsi" w:hAnsiTheme="minorHAnsi"/>
+                <w:lang w:val="en-GB"/>
+              </w:rPr>
+            </w:pPr>
+            <w:r>
+              <w:rPr>
+                <w:rFonts w:asciiTheme="minorHAnsi" w:hAnsiTheme="minorHAnsi"/>
+                <w:lang w:val="en-GB"/>
+              </w:rPr>
+              <w:t>16.01.19</w:t>
+            </w:r>
+          </w:p>
+        </w:tc>
+        <w:tc>
+          <w:tcPr>
+            <w:tcW w:w="5245" w:type="dxa"/>
+          </w:tcPr>
+          <w:p>
+            <w:pPr>
+              <w:rPr>
+                <w:rFonts w:asciiTheme="minorHAnsi" w:hAnsiTheme="minorHAnsi"/>
+                <w:lang w:val="en-GB"/>
+              </w:rPr>
+            </w:pPr>
+            <w:r>
+              <w:rPr>
+                <w:rFonts w:asciiTheme="minorHAnsi" w:hAnsiTheme="minorHAnsi"/>
+                <w:lang w:val="en-GB"/>
+              </w:rPr>
+              <w:t>Tool v1.0</w:t>
+            </w:r>
+            <w:r>
+              <w:rPr>
+                <w:rFonts w:asciiTheme="minorHAnsi" w:hAnsiTheme="minorHAnsi"/>
+                <w:lang w:val="en-GB"/>
+              </w:rPr>
+              <w:br/>
+              <w:t xml:space="preserve">added Note about how to connect to </w:t>
+            </w:r>
+            <w:proofErr w:type="spellStart"/>
+            <w:r>
+              <w:rPr>
+                <w:rFonts w:asciiTheme="minorHAnsi" w:hAnsiTheme="minorHAnsi"/>
+                <w:lang w:val="en-GB"/>
+              </w:rPr>
+              <w:t>Mouvent</w:t>
+            </w:r>
+            <w:proofErr w:type="spellEnd"/>
+            <w:r>
+              <w:rPr>
+                <w:rFonts w:asciiTheme="minorHAnsi" w:hAnsiTheme="minorHAnsi"/>
+                <w:lang w:val="en-GB"/>
+              </w:rPr>
+              <w:t xml:space="preserve"> Machine from a Remote PC over </w:t>
+            </w:r>
+            <w:proofErr w:type="spellStart"/>
+            <w:r>
+              <w:rPr>
+                <w:rFonts w:asciiTheme="minorHAnsi" w:hAnsiTheme="minorHAnsi"/>
+                <w:lang w:val="en-GB"/>
+              </w:rPr>
+              <w:t>Teamviewer</w:t>
+            </w:r>
+            <w:proofErr w:type="spellEnd"/>
+          </w:p>
+        </w:tc>
+      </w:tr>
+      <w:tr>
+        <w:tc>
+          <w:tcPr>
+            <w:tcW w:w="721" w:type="dxa"/>
+          </w:tcPr>
+          <w:p>
+            <w:pPr>
+              <w:rPr>
+                <w:rFonts w:asciiTheme="minorHAnsi" w:hAnsiTheme="minorHAnsi"/>
+                <w:lang w:val="en-GB"/>
+              </w:rPr>
+            </w:pPr>
+            <w:r>
+              <w:rPr>
+                <w:rFonts w:asciiTheme="minorHAnsi" w:hAnsiTheme="minorHAnsi"/>
+                <w:lang w:val="en-GB"/>
+              </w:rPr>
+              <w:t>1.2</w:t>
+            </w:r>
+          </w:p>
+        </w:tc>
+        <w:tc>
+          <w:tcPr>
+            <w:tcW w:w="2434" w:type="dxa"/>
+          </w:tcPr>
+          <w:p>
+            <w:pPr>
+              <w:rPr>
+                <w:rFonts w:asciiTheme="minorHAnsi" w:hAnsiTheme="minorHAnsi"/>
+                <w:lang w:val="en-GB"/>
+              </w:rPr>
+            </w:pPr>
+            <w:r>
+              <w:rPr>
+                <w:rFonts w:asciiTheme="minorHAnsi" w:hAnsiTheme="minorHAnsi"/>
+                <w:lang w:val="en-GB"/>
+              </w:rPr>
+              <w:t>Stefan Weber</w:t>
+            </w:r>
+          </w:p>
+        </w:tc>
+        <w:tc>
+          <w:tcPr>
+            <w:tcW w:w="1376" w:type="dxa"/>
+          </w:tcPr>
+          <w:p>
+            <w:pPr>
+              <w:rPr>
+                <w:rFonts w:asciiTheme="minorHAnsi" w:hAnsiTheme="minorHAnsi"/>
+                <w:lang w:val="en-GB"/>
+              </w:rPr>
+            </w:pPr>
+            <w:r>
+              <w:rPr>
+                <w:rFonts w:asciiTheme="minorHAnsi" w:hAnsiTheme="minorHAnsi"/>
+                <w:lang w:val="en-GB"/>
+              </w:rPr>
+              <w:t>21.01.19</w:t>
+            </w:r>
+          </w:p>
+        </w:tc>
+        <w:tc>
+          <w:tcPr>
+            <w:tcW w:w="5245" w:type="dxa"/>
+          </w:tcPr>
+          <w:p>
+            <w:pPr>
+              <w:rPr>
+                <w:rFonts w:asciiTheme="minorHAnsi" w:hAnsiTheme="minorHAnsi"/>
+                <w:lang w:val="en-GB"/>
+              </w:rPr>
+            </w:pPr>
+            <w:r>
+              <w:rPr>
+                <w:rFonts w:asciiTheme="minorHAnsi" w:hAnsiTheme="minorHAnsi"/>
+                <w:lang w:val="en-GB"/>
+              </w:rPr>
+              <w:t>Tool v1.0</w:t>
+            </w:r>
+            <w:r>
+              <w:rPr>
+                <w:rFonts w:asciiTheme="minorHAnsi" w:hAnsiTheme="minorHAnsi"/>
+                <w:lang w:val="en-GB"/>
+              </w:rPr>
+              <w:br/>
+            </w:r>
+            <w:r>
+              <w:rPr>
+                <w:rFonts w:asciiTheme="minorHAnsi" w:hAnsiTheme="minorHAnsi"/>
+                <w:lang w:val="en-GB"/>
+              </w:rPr>
+              <w:t xml:space="preserve">add Note about </w:t>
+            </w:r>
+            <w:proofErr w:type="spellStart"/>
+            <w:r>
+              <w:rPr>
+                <w:rFonts w:asciiTheme="minorHAnsi" w:hAnsiTheme="minorHAnsi"/>
+                <w:lang w:val="en-GB"/>
+              </w:rPr>
+              <w:t>Teamviewer</w:t>
+            </w:r>
+            <w:proofErr w:type="spellEnd"/>
+            <w:r>
+              <w:rPr>
+                <w:rFonts w:asciiTheme="minorHAnsi" w:hAnsiTheme="minorHAnsi"/>
+                <w:lang w:val="en-GB"/>
+              </w:rPr>
+              <w:t xml:space="preserve"> Licence</w:t>
+            </w:r>
+          </w:p>
+        </w:tc>
+      </w:tr>
+    </w:tbl>
+    <w:p>
+      <w:pPr>
+        <w:rPr>
+          <w:rFonts w:asciiTheme="minorHAnsi" w:hAnsiTheme="minorHAnsi"/>
+          <w:lang w:val="en-GB"/>
+        </w:rPr>
+      </w:pPr>
+    </w:p>
     <w:sectPr>
-      <w:headerReference w:type="default" r:id="rId21"/>
-      <w:footerReference w:type="default" r:id="rId22"/>
+      <w:headerReference w:type="default" r:id="rId25"/>
+      <w:footerReference w:type="default" r:id="rId26"/>
       <w:pgSz w:w="11907" w:h="16840" w:code="9"/>
       <w:pgMar w:top="1985" w:right="1080" w:bottom="1440" w:left="1080" w:header="1134" w:footer="539" w:gutter="0"/>
       <w:cols w:space="708"/>
@@ -1745,87 +4724,87 @@
 <w:numbering xmlns:wpc="http://schemas.microsoft.com/office/word/2010/wordprocessingCanvas" xmlns:cx="http://schemas.microsoft.com/office/drawing/2014/chartex" xmlns:cx1="http://schemas.microsoft.com/office/drawing/2015/9/8/chartex" xmlns:cx2="http://schemas.microsoft.com/office/drawing/2015/10/21/chartex" xmlns:cx3="http://schemas.microsoft.com/office/drawing/2016/5/9/chartex" xmlns:cx4="http://schemas.microsoft.com/office/drawing/2016/5/10/chartex" xmlns:cx5="http://schemas.microsoft.com/office/drawing/2016/5/11/chartex" xmlns:cx6="http://schemas.microsoft.com/office/drawing/2016/5/12/chartex" xmlns:cx7="http://schemas.microsoft.com/office/drawing/2016/5/13/chartex" xmlns:cx8="http://schemas.microsoft.com/office/drawing/2016/5/14/chartex" xmlns:mc="http://schemas.openxmlformats.org/markup-compatibility/2006" xmlns:aink="http://schemas.microsoft.com/office/drawing/2016/ink" xmlns:am3d="http://schemas.microsoft.com/office/drawing/2017/model3d" xmlns:o="urn:schemas-microsoft-com:office:office" xmlns:r="http://schemas.openxmlformats.org/officeDocument/2006/relationships" xmlns:m="http://schemas.openxmlformats.org/officeDocument/2006/math" xmlns:v="urn:schemas-microsoft-com:vml" xmlns:wp14="http://schemas.microsoft.com/office/word/2010/wordprocessingDrawing" xmlns:wp="http://schemas.openxmlformats.org/drawingml/2006/wordprocessingDrawing" xmlns:w10="urn:schemas-microsoft-com:office:word" xmlns:w="http://schemas.openxmlformats.org/wordprocessingml/2006/main" xmlns:w14="http://schemas.microsoft.com/office/word/2010/wordml" xmlns:w15="http://schemas.microsoft.com/office/word/2012/wordml" xmlns:w16cid="http://schemas.microsoft.com/office/word/2016/wordml/cid" xmlns:w16se="http://schemas.microsoft.com/office/word/2015/wordml/symex" xmlns:wpg="http://schemas.microsoft.com/office/word/2010/wordprocessingGroup" xmlns:wpi="http://schemas.microsoft.com/office/word/2010/wordprocessingInk" xmlns:wne="http://schemas.microsoft.com/office/word/2006/wordml" xmlns:wps="http://schemas.microsoft.com/office/word/2010/wordprocessingShape" mc:Ignorable="w14 w15 w16se w16cid wp14">
   <w:abstractNum w:abstractNumId="0" w15:restartNumberingAfterBreak="0">
     <w:nsid w:val="04821389"/>
-    <w:multiLevelType w:val="hybridMultilevel"/>
-    <w:tmpl w:val="4BC07D56"/>
-    <w:lvl w:ilvl="0" w:tplc="0807000F">
+    <w:multiLevelType w:val="multilevel"/>
+    <w:tmpl w:val="0807001F"/>
+    <w:lvl w:ilvl="0">
       <w:start w:val="1"/>
       <w:numFmt w:val="decimal"/>
       <w:lvlText w:val="%1."/>
       <w:lvlJc w:val="left"/>
       <w:pPr>
-        <w:ind w:left="720" w:hanging="360"/>
+        <w:ind w:left="360" w:hanging="360"/>
       </w:pPr>
     </w:lvl>
-    <w:lvl w:ilvl="1" w:tplc="08070019">
-      <w:start w:val="1"/>
-      <w:numFmt w:val="lowerLetter"/>
-      <w:lvlText w:val="%2."/>
-      <w:lvlJc w:val="left"/>
-      <w:pPr>
-        <w:ind w:left="1440" w:hanging="360"/>
-      </w:pPr>
-    </w:lvl>
-    <w:lvl w:ilvl="2" w:tplc="0807001B" w:tentative="1">
-      <w:start w:val="1"/>
-      <w:numFmt w:val="lowerRoman"/>
-      <w:lvlText w:val="%3."/>
-      <w:lvlJc w:val="right"/>
-      <w:pPr>
-        <w:ind w:left="2160" w:hanging="180"/>
-      </w:pPr>
-    </w:lvl>
-    <w:lvl w:ilvl="3" w:tplc="0807000F" w:tentative="1">
+    <w:lvl w:ilvl="1">
       <w:start w:val="1"/>
       <w:numFmt w:val="decimal"/>
-      <w:lvlText w:val="%4."/>
+      <w:lvlText w:val="%1.%2."/>
       <w:lvlJc w:val="left"/>
       <w:pPr>
-        <w:ind w:left="2880" w:hanging="360"/>
+        <w:ind w:left="792" w:hanging="432"/>
       </w:pPr>
     </w:lvl>
-    <w:lvl w:ilvl="4" w:tplc="08070019" w:tentative="1">
-      <w:start w:val="1"/>
-      <w:numFmt w:val="lowerLetter"/>
-      <w:lvlText w:val="%5."/>
-      <w:lvlJc w:val="left"/>
-      <w:pPr>
-        <w:ind w:left="3600" w:hanging="360"/>
-      </w:pPr>
-    </w:lvl>
-    <w:lvl w:ilvl="5" w:tplc="0807001B" w:tentative="1">
-      <w:start w:val="1"/>
-      <w:numFmt w:val="lowerRoman"/>
-      <w:lvlText w:val="%6."/>
-      <w:lvlJc w:val="right"/>
-      <w:pPr>
-        <w:ind w:left="4320" w:hanging="180"/>
-      </w:pPr>
-    </w:lvl>
-    <w:lvl w:ilvl="6" w:tplc="0807000F" w:tentative="1">
+    <w:lvl w:ilvl="2">
       <w:start w:val="1"/>
       <w:numFmt w:val="decimal"/>
-      <w:lvlText w:val="%7."/>
+      <w:lvlText w:val="%1.%2.%3."/>
       <w:lvlJc w:val="left"/>
       <w:pPr>
-        <w:ind w:left="5040" w:hanging="360"/>
+        <w:ind w:left="1224" w:hanging="504"/>
       </w:pPr>
     </w:lvl>
-    <w:lvl w:ilvl="7" w:tplc="08070019" w:tentative="1">
+    <w:lvl w:ilvl="3">
       <w:start w:val="1"/>
-      <w:numFmt w:val="lowerLetter"/>
-      <w:lvlText w:val="%8."/>
+      <w:numFmt w:val="decimal"/>
+      <w:lvlText w:val="%1.%2.%3.%4."/>
       <w:lvlJc w:val="left"/>
       <w:pPr>
-        <w:ind w:left="5760" w:hanging="360"/>
+        <w:ind w:left="1728" w:hanging="648"/>
       </w:pPr>
     </w:lvl>
-    <w:lvl w:ilvl="8" w:tplc="0807001B" w:tentative="1">
+    <w:lvl w:ilvl="4">
       <w:start w:val="1"/>
-      <w:numFmt w:val="lowerRoman"/>
-      <w:lvlText w:val="%9."/>
-      <w:lvlJc w:val="right"/>
-      <w:pPr>
-        <w:ind w:left="6480" w:hanging="180"/>
+      <w:numFmt w:val="decimal"/>
+      <w:lvlText w:val="%1.%2.%3.%4.%5."/>
+      <w:lvlJc w:val="left"/>
+      <w:pPr>
+        <w:ind w:left="2232" w:hanging="792"/>
+      </w:pPr>
+    </w:lvl>
+    <w:lvl w:ilvl="5">
+      <w:start w:val="1"/>
+      <w:numFmt w:val="decimal"/>
+      <w:lvlText w:val="%1.%2.%3.%4.%5.%6."/>
+      <w:lvlJc w:val="left"/>
+      <w:pPr>
+        <w:ind w:left="2736" w:hanging="936"/>
+      </w:pPr>
+    </w:lvl>
+    <w:lvl w:ilvl="6">
+      <w:start w:val="1"/>
+      <w:numFmt w:val="decimal"/>
+      <w:lvlText w:val="%1.%2.%3.%4.%5.%6.%7."/>
+      <w:lvlJc w:val="left"/>
+      <w:pPr>
+        <w:ind w:left="3240" w:hanging="1080"/>
+      </w:pPr>
+    </w:lvl>
+    <w:lvl w:ilvl="7">
+      <w:start w:val="1"/>
+      <w:numFmt w:val="decimal"/>
+      <w:lvlText w:val="%1.%2.%3.%4.%5.%6.%7.%8."/>
+      <w:lvlJc w:val="left"/>
+      <w:pPr>
+        <w:ind w:left="3744" w:hanging="1224"/>
+      </w:pPr>
+    </w:lvl>
+    <w:lvl w:ilvl="8">
+      <w:start w:val="1"/>
+      <w:numFmt w:val="decimal"/>
+      <w:lvlText w:val="%1.%2.%3.%4.%5.%6.%7.%8.%9."/>
+      <w:lvlJc w:val="left"/>
+      <w:pPr>
+        <w:ind w:left="4320" w:hanging="1440"/>
       </w:pPr>
     </w:lvl>
   </w:abstractNum>
@@ -1945,6 +4924,92 @@
     </w:lvl>
   </w:abstractNum>
   <w:abstractNum w:abstractNumId="2" w15:restartNumberingAfterBreak="0">
+    <w:nsid w:val="47763139"/>
+    <w:multiLevelType w:val="multilevel"/>
+    <w:tmpl w:val="0807001F"/>
+    <w:lvl w:ilvl="0">
+      <w:start w:val="1"/>
+      <w:numFmt w:val="decimal"/>
+      <w:lvlText w:val="%1."/>
+      <w:lvlJc w:val="left"/>
+      <w:pPr>
+        <w:ind w:left="360" w:hanging="360"/>
+      </w:pPr>
+    </w:lvl>
+    <w:lvl w:ilvl="1">
+      <w:start w:val="1"/>
+      <w:numFmt w:val="decimal"/>
+      <w:lvlText w:val="%1.%2."/>
+      <w:lvlJc w:val="left"/>
+      <w:pPr>
+        <w:ind w:left="792" w:hanging="432"/>
+      </w:pPr>
+    </w:lvl>
+    <w:lvl w:ilvl="2">
+      <w:start w:val="1"/>
+      <w:numFmt w:val="decimal"/>
+      <w:lvlText w:val="%1.%2.%3."/>
+      <w:lvlJc w:val="left"/>
+      <w:pPr>
+        <w:ind w:left="1224" w:hanging="504"/>
+      </w:pPr>
+    </w:lvl>
+    <w:lvl w:ilvl="3">
+      <w:start w:val="1"/>
+      <w:numFmt w:val="decimal"/>
+      <w:lvlText w:val="%1.%2.%3.%4."/>
+      <w:lvlJc w:val="left"/>
+      <w:pPr>
+        <w:ind w:left="1728" w:hanging="648"/>
+      </w:pPr>
+    </w:lvl>
+    <w:lvl w:ilvl="4">
+      <w:start w:val="1"/>
+      <w:numFmt w:val="decimal"/>
+      <w:lvlText w:val="%1.%2.%3.%4.%5."/>
+      <w:lvlJc w:val="left"/>
+      <w:pPr>
+        <w:ind w:left="2232" w:hanging="792"/>
+      </w:pPr>
+    </w:lvl>
+    <w:lvl w:ilvl="5">
+      <w:start w:val="1"/>
+      <w:numFmt w:val="decimal"/>
+      <w:lvlText w:val="%1.%2.%3.%4.%5.%6."/>
+      <w:lvlJc w:val="left"/>
+      <w:pPr>
+        <w:ind w:left="2736" w:hanging="936"/>
+      </w:pPr>
+    </w:lvl>
+    <w:lvl w:ilvl="6">
+      <w:start w:val="1"/>
+      <w:numFmt w:val="decimal"/>
+      <w:lvlText w:val="%1.%2.%3.%4.%5.%6.%7."/>
+      <w:lvlJc w:val="left"/>
+      <w:pPr>
+        <w:ind w:left="3240" w:hanging="1080"/>
+      </w:pPr>
+    </w:lvl>
+    <w:lvl w:ilvl="7">
+      <w:start w:val="1"/>
+      <w:numFmt w:val="decimal"/>
+      <w:lvlText w:val="%1.%2.%3.%4.%5.%6.%7.%8."/>
+      <w:lvlJc w:val="left"/>
+      <w:pPr>
+        <w:ind w:left="3744" w:hanging="1224"/>
+      </w:pPr>
+    </w:lvl>
+    <w:lvl w:ilvl="8">
+      <w:start w:val="1"/>
+      <w:numFmt w:val="decimal"/>
+      <w:lvlText w:val="%1.%2.%3.%4.%5.%6.%7.%8.%9."/>
+      <w:lvlJc w:val="left"/>
+      <w:pPr>
+        <w:ind w:left="4320" w:hanging="1440"/>
+      </w:pPr>
+    </w:lvl>
+  </w:abstractNum>
+  <w:abstractNum w:abstractNumId="3" w15:restartNumberingAfterBreak="0">
     <w:nsid w:val="583C3BB2"/>
     <w:multiLevelType w:val="multilevel"/>
     <w:tmpl w:val="2C900A54"/>
@@ -2040,13 +5105,16 @@
     </w:lvl>
   </w:abstractNum>
   <w:num w:numId="1">
-    <w:abstractNumId w:val="2"/>
+    <w:abstractNumId w:val="3"/>
   </w:num>
   <w:num w:numId="2">
     <w:abstractNumId w:val="1"/>
   </w:num>
   <w:num w:numId="3">
     <w:abstractNumId w:val="0"/>
+  </w:num>
+  <w:num w:numId="4">
+    <w:abstractNumId w:val="2"/>
   </w:num>
 </w:numbering>
 </file>
@@ -3029,6 +6097,90 @@
       <w:lang w:val="de-CH" w:eastAsia="de-CH"/>
     </w:rPr>
   </w:style>
+  <w:style w:type="table" w:styleId="Tabellenraster">
+    <w:name w:val="Table Grid"/>
+    <w:basedOn w:val="NormaleTabelle"/>
+    <w:uiPriority w:val="39"/>
+    <w:rsid w:val="008D1E50"/>
+    <w:tblPr>
+      <w:tblBorders>
+        <w:top w:val="single" w:sz="4" w:space="0" w:color="auto"/>
+        <w:left w:val="single" w:sz="4" w:space="0" w:color="auto"/>
+        <w:bottom w:val="single" w:sz="4" w:space="0" w:color="auto"/>
+        <w:right w:val="single" w:sz="4" w:space="0" w:color="auto"/>
+        <w:insideH w:val="single" w:sz="4" w:space="0" w:color="auto"/>
+        <w:insideV w:val="single" w:sz="4" w:space="0" w:color="auto"/>
+      </w:tblBorders>
+    </w:tblPr>
+  </w:style>
+  <w:style w:type="paragraph" w:styleId="Verzeichnis2">
+    <w:name w:val="toc 2"/>
+    <w:basedOn w:val="Standard"/>
+    <w:next w:val="Standard"/>
+    <w:autoRedefine/>
+    <w:uiPriority w:val="39"/>
+    <w:unhideWhenUsed/>
+    <w:rsid w:val="008D1E50"/>
+    <w:pPr>
+      <w:spacing w:after="100" w:line="259" w:lineRule="auto"/>
+      <w:ind w:left="220"/>
+    </w:pPr>
+    <w:rPr>
+      <w:rFonts w:asciiTheme="minorHAnsi" w:eastAsiaTheme="minorEastAsia" w:hAnsiTheme="minorHAnsi" w:cs="Times New Roman"/>
+      <w:sz w:val="22"/>
+      <w:szCs w:val="22"/>
+      <w:lang w:val="de-CH" w:eastAsia="de-CH"/>
+    </w:rPr>
+  </w:style>
+  <w:style w:type="paragraph" w:styleId="Verzeichnis1">
+    <w:name w:val="toc 1"/>
+    <w:basedOn w:val="Standard"/>
+    <w:next w:val="Standard"/>
+    <w:autoRedefine/>
+    <w:uiPriority w:val="39"/>
+    <w:unhideWhenUsed/>
+    <w:rsid w:val="008D1E50"/>
+    <w:pPr>
+      <w:spacing w:after="100" w:line="259" w:lineRule="auto"/>
+    </w:pPr>
+    <w:rPr>
+      <w:rFonts w:asciiTheme="minorHAnsi" w:eastAsiaTheme="minorEastAsia" w:hAnsiTheme="minorHAnsi" w:cs="Times New Roman"/>
+      <w:sz w:val="22"/>
+      <w:szCs w:val="22"/>
+      <w:lang w:val="de-CH" w:eastAsia="de-CH"/>
+    </w:rPr>
+  </w:style>
+  <w:style w:type="paragraph" w:styleId="Verzeichnis3">
+    <w:name w:val="toc 3"/>
+    <w:basedOn w:val="Standard"/>
+    <w:next w:val="Standard"/>
+    <w:autoRedefine/>
+    <w:uiPriority w:val="39"/>
+    <w:unhideWhenUsed/>
+    <w:rsid w:val="008D1E50"/>
+    <w:pPr>
+      <w:spacing w:after="100" w:line="259" w:lineRule="auto"/>
+      <w:ind w:left="440"/>
+    </w:pPr>
+    <w:rPr>
+      <w:rFonts w:asciiTheme="minorHAnsi" w:eastAsiaTheme="minorEastAsia" w:hAnsiTheme="minorHAnsi" w:cs="Times New Roman"/>
+      <w:sz w:val="22"/>
+      <w:szCs w:val="22"/>
+      <w:lang w:val="de-CH" w:eastAsia="de-CH"/>
+    </w:rPr>
+  </w:style>
+  <w:style w:type="character" w:styleId="NichtaufgelsteErwhnung">
+    <w:name w:val="Unresolved Mention"/>
+    <w:basedOn w:val="Absatz-Standardschriftart"/>
+    <w:uiPriority w:val="99"/>
+    <w:semiHidden/>
+    <w:unhideWhenUsed/>
+    <w:rsid w:val="00553289"/>
+    <w:rPr>
+      <w:color w:val="605E5C"/>
+      <w:shd w:val="clear" w:color="auto" w:fill="E1DFDD"/>
+    </w:rPr>
+  </w:style>
 </w:styles>
 </file>
 
@@ -3324,7 +6476,7 @@
 </file>
 
 <file path=customXml/itemProps1.xml><?xml version="1.0" encoding="utf-8"?>
-<ds:datastoreItem xmlns:ds="http://schemas.openxmlformats.org/officeDocument/2006/customXml" ds:itemID="{395E3EB6-F10C-4159-9C0F-C0DDB6C03BE0}">
+<ds:datastoreItem xmlns:ds="http://schemas.openxmlformats.org/officeDocument/2006/customXml" ds:itemID="{82FF954F-7114-4A99-A489-6F110CD8C35D}">
   <ds:schemaRefs>
     <ds:schemaRef ds:uri="http://schemas.openxmlformats.org/officeDocument/2006/bibliography"/>
   </ds:schemaRefs>

</xml_diff>

<commit_message>
Release 0.9.6 mag_6695 to 6895
</commit_message>
<xml_diff>
--- a/service_techniker_installer/service_technik_installer.docx
+++ b/service_techniker_installer/service_technik_installer.docx
@@ -25,7 +25,7 @@
         <w:rPr>
           <w:rFonts w:asciiTheme="minorHAnsi" w:hAnsiTheme="minorHAnsi"/>
         </w:rPr>
-        <w:t>2</w:t>
+        <w:t>3</w:t>
       </w:r>
       <w:r>
         <w:rPr>
@@ -57,14 +57,14 @@
           <w:rFonts w:asciiTheme="minorHAnsi" w:hAnsiTheme="minorHAnsi"/>
           <w:lang w:val="en-GB"/>
         </w:rPr>
-        <w:t>21</w:t>
-      </w:r>
-      <w:r>
-        <w:rPr>
-          <w:rFonts w:asciiTheme="minorHAnsi" w:hAnsiTheme="minorHAnsi"/>
-          <w:lang w:val="en-GB"/>
-        </w:rPr>
-        <w:t>.01.19</w:t>
+        <w:t>12.02</w:t>
+      </w:r>
+      <w:r>
+        <w:rPr>
+          <w:rFonts w:asciiTheme="minorHAnsi" w:hAnsiTheme="minorHAnsi"/>
+          <w:lang w:val="en-GB"/>
+        </w:rPr>
+        <w:t>.19</w:t>
       </w:r>
     </w:p>
     <w:p>
@@ -158,7 +158,7 @@
           <w:lang w:val="de-CH" w:eastAsia="de-CH"/>
         </w:rPr>
         <w:drawing>
-          <wp:inline distT="0" distB="0" distL="0" distR="0">
+          <wp:inline distT="0" distB="0" distL="0" distR="0" wp14:anchorId="195D5F09" wp14:editId="2E13A76D">
             <wp:extent cx="1258866" cy="741872"/>
             <wp:effectExtent l="0" t="0" r="0" b="1270"/>
             <wp:docPr id="3" name="Grafik 3"/>
@@ -260,7 +260,7 @@
           <w:lang w:val="de-CH" w:eastAsia="de-CH"/>
         </w:rPr>
         <w:drawing>
-          <wp:inline distT="0" distB="0" distL="0" distR="0" wp14:anchorId="5C34E749" wp14:editId="7499BE0C">
+          <wp:inline distT="0" distB="0" distL="0" distR="0" wp14:anchorId="430ABB31" wp14:editId="0DBC224B">
             <wp:extent cx="4769916" cy="3708975"/>
             <wp:effectExtent l="0" t="0" r="0" b="6350"/>
             <wp:docPr id="7" name="Grafik 7"/>
@@ -376,7 +376,7 @@
           <w:lang w:val="de-CH" w:eastAsia="de-CH"/>
         </w:rPr>
         <w:drawing>
-          <wp:inline distT="0" distB="0" distL="0" distR="0" wp14:anchorId="19F2FF40" wp14:editId="7FB1495B">
+          <wp:inline distT="0" distB="0" distL="0" distR="0" wp14:anchorId="057C4269" wp14:editId="0B0C5B3D">
             <wp:extent cx="4127500" cy="3380510"/>
             <wp:effectExtent l="0" t="0" r="6350" b="0"/>
             <wp:docPr id="1" name="Grafik 1"/>
@@ -473,7 +473,7 @@
           <w:lang w:val="de-CH" w:eastAsia="de-CH"/>
         </w:rPr>
         <w:drawing>
-          <wp:inline distT="0" distB="0" distL="0" distR="0" wp14:anchorId="3A6367B5" wp14:editId="6B21D233">
+          <wp:inline distT="0" distB="0" distL="0" distR="0" wp14:anchorId="7414E343" wp14:editId="605F72B4">
             <wp:extent cx="3975100" cy="3264255"/>
             <wp:effectExtent l="0" t="0" r="6350" b="0"/>
             <wp:docPr id="34" name="Grafik 34"/>
@@ -546,21 +546,26 @@
         <w:lastRenderedPageBreak/>
         <w:t xml:space="preserve">Close all now opened </w:t>
       </w:r>
-      <w:proofErr w:type="spellStart"/>
-      <w:r>
-        <w:rPr>
-          <w:rFonts w:asciiTheme="minorHAnsi" w:hAnsiTheme="minorHAnsi"/>
-          <w:lang w:val="en-GB"/>
-        </w:rPr>
-        <w:t>Teamviewer</w:t>
-      </w:r>
-      <w:proofErr w:type="spellEnd"/>
-      <w:r>
-        <w:rPr>
-          <w:rFonts w:asciiTheme="minorHAnsi" w:hAnsiTheme="minorHAnsi"/>
-          <w:lang w:val="en-GB"/>
-        </w:rPr>
-        <w:t xml:space="preserve"> Windows</w:t>
+      <w:r>
+        <w:rPr>
+          <w:rFonts w:asciiTheme="minorHAnsi" w:hAnsiTheme="minorHAnsi"/>
+          <w:lang w:val="en-GB"/>
+        </w:rPr>
+        <w:t>TeamViewer</w:t>
+      </w:r>
+      <w:r>
+        <w:rPr>
+          <w:rFonts w:asciiTheme="minorHAnsi" w:hAnsiTheme="minorHAnsi"/>
+          <w:lang w:val="en-GB"/>
+        </w:rPr>
+        <w:t xml:space="preserve"> </w:t>
+      </w:r>
+      <w:r>
+        <w:rPr>
+          <w:rFonts w:asciiTheme="minorHAnsi" w:hAnsiTheme="minorHAnsi"/>
+          <w:lang w:val="en-GB"/>
+        </w:rPr>
+        <w:t>Windows</w:t>
       </w:r>
       <w:r>
         <w:rPr>
@@ -576,7 +581,7 @@
           <w:lang w:val="de-CH" w:eastAsia="de-CH"/>
         </w:rPr>
         <w:drawing>
-          <wp:inline distT="0" distB="0" distL="0" distR="0" wp14:anchorId="4B312763" wp14:editId="37C0DBB4">
+          <wp:inline distT="0" distB="0" distL="0" distR="0" wp14:anchorId="48C05CD9" wp14:editId="16B6DB88">
             <wp:extent cx="4286250" cy="2471270"/>
             <wp:effectExtent l="0" t="0" r="0" b="5715"/>
             <wp:docPr id="18" name="Grafik 18" descr="D:\00_SVN_Repo\Software\branches\version1-servicetechniker_installer\service_technician_win10\bilder_setup\8_teamviewer.PNG"/>
@@ -683,7 +688,7 @@
           <w:lang w:val="de-CH" w:eastAsia="de-CH"/>
         </w:rPr>
         <w:drawing>
-          <wp:inline distT="0" distB="0" distL="0" distR="0">
+          <wp:inline distT="0" distB="0" distL="0" distR="0" wp14:anchorId="0010BD10" wp14:editId="1D31BB53">
             <wp:extent cx="3740150" cy="2589788"/>
             <wp:effectExtent l="0" t="0" r="0" b="1270"/>
             <wp:docPr id="19" name="Grafik 19" descr="D:\00_SVN_Repo\Software\branches\version1-servicetechniker_installer\service_technician_win10\bilder_setup\9_winpk.PNG"/>
@@ -782,7 +787,7 @@
           <w:lang w:val="de-CH" w:eastAsia="de-CH"/>
         </w:rPr>
         <w:drawing>
-          <wp:inline distT="0" distB="0" distL="0" distR="0">
+          <wp:inline distT="0" distB="0" distL="0" distR="0" wp14:anchorId="17EC0E96" wp14:editId="55F850C8">
             <wp:extent cx="3683000" cy="2538598"/>
             <wp:effectExtent l="0" t="0" r="0" b="0"/>
             <wp:docPr id="20" name="Grafik 20" descr="D:\00_SVN_Repo\Software\branches\version1-servicetechniker_installer\service_technician_win10\bilder_setup\10_winpk.PNG"/>
@@ -865,7 +870,7 @@
           <w:lang w:val="de-CH" w:eastAsia="de-CH"/>
         </w:rPr>
         <w:drawing>
-          <wp:inline distT="0" distB="0" distL="0" distR="0">
+          <wp:inline distT="0" distB="0" distL="0" distR="0" wp14:anchorId="323FDCA7" wp14:editId="5700BDE5">
             <wp:extent cx="2787909" cy="1924050"/>
             <wp:effectExtent l="0" t="0" r="0" b="0"/>
             <wp:docPr id="21" name="Grafik 21" descr="D:\00_SVN_Repo\Software\branches\version1-servicetechniker_installer\service_technician_win10\bilder_setup\11_winpk.PNG"/>
@@ -951,7 +956,7 @@
           <w:lang w:val="de-CH" w:eastAsia="de-CH"/>
         </w:rPr>
         <w:drawing>
-          <wp:inline distT="0" distB="0" distL="0" distR="0" wp14:anchorId="7FD587A2" wp14:editId="3DC13E0C">
+          <wp:inline distT="0" distB="0" distL="0" distR="0" wp14:anchorId="5281E21E" wp14:editId="5BCC7043">
             <wp:extent cx="2808288" cy="1936750"/>
             <wp:effectExtent l="0" t="0" r="0" b="6350"/>
             <wp:docPr id="22" name="Grafik 22" descr="D:\00_SVN_Repo\Software\branches\version1-servicetechniker_installer\service_technician_win10\bilder_setup\12_winpk.PNG"/>
@@ -1044,7 +1049,7 @@
           <w:lang w:val="de-CH" w:eastAsia="de-CH"/>
         </w:rPr>
         <w:drawing>
-          <wp:inline distT="0" distB="0" distL="0" distR="0" wp14:anchorId="2D92895D" wp14:editId="69AC7D3D">
+          <wp:inline distT="0" distB="0" distL="0" distR="0" wp14:anchorId="4CFBB299" wp14:editId="6EFF85E0">
             <wp:extent cx="2853267" cy="1967159"/>
             <wp:effectExtent l="0" t="0" r="4445" b="0"/>
             <wp:docPr id="23" name="Grafik 23" descr="D:\00_SVN_Repo\Software\branches\version1-servicetechniker_installer\service_technician_win10\bilder_setup\13_winpk.PNG"/>
@@ -1131,7 +1136,7 @@
           <w:lang w:val="en-GB"/>
         </w:rPr>
         <w:drawing>
-          <wp:inline distT="0" distB="0" distL="0" distR="0">
+          <wp:inline distT="0" distB="0" distL="0" distR="0" wp14:anchorId="5BBFCA99" wp14:editId="67CC42E5">
             <wp:extent cx="3347049" cy="2599738"/>
             <wp:effectExtent l="0" t="0" r="6350" b="0"/>
             <wp:docPr id="8" name="Grafik 8"/>
@@ -1240,7 +1245,7 @@
           <w:lang w:val="de-CH" w:eastAsia="de-CH"/>
         </w:rPr>
         <w:drawing>
-          <wp:inline distT="0" distB="0" distL="0" distR="0">
+          <wp:inline distT="0" distB="0" distL="0" distR="0" wp14:anchorId="222F39F0" wp14:editId="08CE7180">
             <wp:extent cx="4302760" cy="4165600"/>
             <wp:effectExtent l="0" t="0" r="2540" b="6350"/>
             <wp:docPr id="4" name="Grafik 4"/>
@@ -1304,6 +1309,15 @@
     <w:p>
       <w:pPr>
         <w:pStyle w:val="Listenabsatz"/>
+        <w:rPr>
+          <w:rFonts w:asciiTheme="minorHAnsi" w:hAnsiTheme="minorHAnsi"/>
+          <w:lang w:val="en-GB"/>
+        </w:rPr>
+      </w:pPr>
+    </w:p>
+    <w:p>
+      <w:pPr>
+        <w:pStyle w:val="Listenabsatz"/>
         <w:numPr>
           <w:ilvl w:val="0"/>
           <w:numId w:val="3"/>
@@ -1365,7 +1379,7 @@
           <w:lang w:val="de-CH" w:eastAsia="de-CH"/>
         </w:rPr>
         <w:drawing>
-          <wp:inline distT="0" distB="0" distL="0" distR="0" wp14:anchorId="25A5F866" wp14:editId="6B37168D">
+          <wp:inline distT="0" distB="0" distL="0" distR="0" wp14:anchorId="72E4EFA6" wp14:editId="53CA9D54">
             <wp:extent cx="5139267" cy="3474477"/>
             <wp:effectExtent l="0" t="0" r="4445" b="0"/>
             <wp:docPr id="33" name="Grafik 33" descr="D:\00_SVN_Repo\Software\branches\version1-servicetechniker_installer\service_technician_win10\bilder_setup\winscp_view.PNG"/>
@@ -1419,6 +1433,15 @@
     </w:p>
     <w:p>
       <w:pPr>
+        <w:pStyle w:val="Listenabsatz"/>
+        <w:rPr>
+          <w:rFonts w:asciiTheme="minorHAnsi" w:hAnsiTheme="minorHAnsi"/>
+          <w:lang w:val="en-GB"/>
+        </w:rPr>
+      </w:pPr>
+    </w:p>
+    <w:p>
+      <w:pPr>
         <w:tabs>
           <w:tab w:val="left" w:pos="6237"/>
         </w:tabs>
@@ -1786,54 +1809,22 @@
           <w:rFonts w:asciiTheme="minorHAnsi" w:hAnsiTheme="minorHAnsi"/>
           <w:lang w:val="en-GB"/>
         </w:rPr>
-        <w:t xml:space="preserve">Remote Connect to </w:t>
-      </w:r>
-      <w:proofErr w:type="spellStart"/>
-      <w:r>
-        <w:rPr>
-          <w:rFonts w:asciiTheme="minorHAnsi" w:hAnsiTheme="minorHAnsi"/>
-          <w:lang w:val="en-GB"/>
-        </w:rPr>
-        <w:t>Mouvent</w:t>
-      </w:r>
-      <w:proofErr w:type="spellEnd"/>
-      <w:r>
-        <w:rPr>
-          <w:rFonts w:asciiTheme="minorHAnsi" w:hAnsiTheme="minorHAnsi"/>
-          <w:lang w:val="en-GB"/>
-        </w:rPr>
-        <w:t xml:space="preserve"> Machine</w:t>
-      </w:r>
-      <w:r>
-        <w:rPr>
-          <w:rFonts w:asciiTheme="minorHAnsi" w:hAnsiTheme="minorHAnsi"/>
-          <w:lang w:val="en-GB"/>
-        </w:rPr>
-        <w:br/>
-      </w:r>
-      <w:r>
-        <w:rPr>
-          <w:rFonts w:asciiTheme="minorHAnsi" w:hAnsiTheme="minorHAnsi"/>
-          <w:lang w:val="en-GB"/>
-        </w:rPr>
-        <w:br/>
-        <w:t xml:space="preserve">Once the “Service Technik Installer” is installed you might want to Test to connect from Remote to the </w:t>
-      </w:r>
-      <w:proofErr w:type="spellStart"/>
-      <w:r>
-        <w:rPr>
-          <w:rFonts w:asciiTheme="minorHAnsi" w:hAnsiTheme="minorHAnsi"/>
-          <w:lang w:val="en-GB"/>
-        </w:rPr>
-        <w:t>Mouvent</w:t>
-      </w:r>
-      <w:proofErr w:type="spellEnd"/>
-      <w:r>
-        <w:rPr>
-          <w:rFonts w:asciiTheme="minorHAnsi" w:hAnsiTheme="minorHAnsi"/>
-          <w:lang w:val="en-GB"/>
-        </w:rPr>
-        <w:t xml:space="preserve"> Machine.</w:t>
+        <w:t>Remote Connect to Mouvent Machine</w:t>
+      </w:r>
+      <w:r>
+        <w:rPr>
+          <w:rFonts w:asciiTheme="minorHAnsi" w:hAnsiTheme="minorHAnsi"/>
+          <w:lang w:val="en-GB"/>
+        </w:rPr>
+        <w:br/>
+      </w:r>
+      <w:r>
+        <w:rPr>
+          <w:rFonts w:asciiTheme="minorHAnsi" w:hAnsiTheme="minorHAnsi"/>
+          <w:lang w:val="en-GB"/>
+        </w:rPr>
+        <w:br/>
+        <w:t>Once the “Service Technik Installer” is installed you might want to Test to connect from Remote to the Mouvent Machine.</w:t>
       </w:r>
       <w:r>
         <w:rPr>
@@ -1964,17 +1955,8 @@
           <w:rFonts w:asciiTheme="minorHAnsi" w:hAnsiTheme="minorHAnsi"/>
           <w:lang w:val="en-GB"/>
         </w:rPr>
-        <w:t xml:space="preserve"> </w:t>
-      </w:r>
-      <w:proofErr w:type="spellStart"/>
-      <w:r>
-        <w:rPr>
-          <w:rFonts w:asciiTheme="minorHAnsi" w:hAnsiTheme="minorHAnsi"/>
-          <w:lang w:val="en-GB"/>
-        </w:rPr>
-        <w:t>Mouvent</w:t>
-      </w:r>
-      <w:proofErr w:type="spellEnd"/>
+        <w:t xml:space="preserve"> Mouvent</w:t>
+      </w:r>
       <w:r>
         <w:rPr>
           <w:rFonts w:asciiTheme="minorHAnsi" w:hAnsiTheme="minorHAnsi"/>
@@ -2035,7 +2017,23 @@
           <w:b/>
           <w:lang w:val="en-GB"/>
         </w:rPr>
-        <w:t>PCremote</w:t>
+        <w:t>P</w:t>
+      </w:r>
+      <w:r>
+        <w:rPr>
+          <w:rFonts w:asciiTheme="minorHAnsi" w:hAnsiTheme="minorHAnsi"/>
+          <w:b/>
+          <w:lang w:val="en-GB"/>
+        </w:rPr>
+        <w:t>c</w:t>
+      </w:r>
+      <w:r>
+        <w:rPr>
+          <w:rFonts w:asciiTheme="minorHAnsi" w:hAnsiTheme="minorHAnsi"/>
+          <w:b/>
+          <w:lang w:val="en-GB"/>
+        </w:rPr>
+        <w:t>remote</w:t>
       </w:r>
       <w:proofErr w:type="spellEnd"/>
       <w:r>
@@ -2058,23 +2056,7 @@
           <w:rFonts w:asciiTheme="minorHAnsi" w:hAnsiTheme="minorHAnsi"/>
           <w:lang w:val="en-GB"/>
         </w:rPr>
-        <w:t xml:space="preserve"> (not physically connected to the </w:t>
-      </w:r>
-      <w:proofErr w:type="spellStart"/>
-      <w:r>
-        <w:rPr>
-          <w:rFonts w:asciiTheme="minorHAnsi" w:hAnsiTheme="minorHAnsi"/>
-          <w:lang w:val="en-GB"/>
-        </w:rPr>
-        <w:t>Mouvent</w:t>
-      </w:r>
-      <w:proofErr w:type="spellEnd"/>
-      <w:r>
-        <w:rPr>
-          <w:rFonts w:asciiTheme="minorHAnsi" w:hAnsiTheme="minorHAnsi"/>
-          <w:lang w:val="en-GB"/>
-        </w:rPr>
-        <w:t xml:space="preserve"> Machine over an Ethernet Cable)</w:t>
+        <w:t xml:space="preserve"> (not physically connected to the Mouvent Machine over an Ethernet Cable)</w:t>
       </w:r>
     </w:p>
     <w:p>
@@ -2153,23 +2135,7 @@
           <w:rFonts w:asciiTheme="minorHAnsi" w:hAnsiTheme="minorHAnsi"/>
           <w:lang w:val="en-GB"/>
         </w:rPr>
-        <w:t>, make sure on both PC’s the “</w:t>
-      </w:r>
-      <w:proofErr w:type="spellStart"/>
-      <w:r>
-        <w:rPr>
-          <w:rFonts w:asciiTheme="minorHAnsi" w:hAnsiTheme="minorHAnsi"/>
-          <w:lang w:val="en-GB"/>
-        </w:rPr>
-        <w:t>Mouvent</w:t>
-      </w:r>
-      <w:proofErr w:type="spellEnd"/>
-      <w:r>
-        <w:rPr>
-          <w:rFonts w:asciiTheme="minorHAnsi" w:hAnsiTheme="minorHAnsi"/>
-          <w:lang w:val="en-GB"/>
-        </w:rPr>
-        <w:t xml:space="preserve"> Service Technik Installer” is installed</w:t>
+        <w:t>, make sure on both PC’s the “Mouvent Service Technik Installer” is installed</w:t>
       </w:r>
       <w:r>
         <w:rPr>
@@ -2197,7 +2163,21 @@
           <w:rFonts w:asciiTheme="minorHAnsi" w:hAnsiTheme="minorHAnsi"/>
           <w:lang w:val="en-GB"/>
         </w:rPr>
-        <w:t>PClocal</w:t>
+        <w:t>P</w:t>
+      </w:r>
+      <w:r>
+        <w:rPr>
+          <w:rFonts w:asciiTheme="minorHAnsi" w:hAnsiTheme="minorHAnsi"/>
+          <w:lang w:val="en-GB"/>
+        </w:rPr>
+        <w:t>c</w:t>
+      </w:r>
+      <w:r>
+        <w:rPr>
+          <w:rFonts w:asciiTheme="minorHAnsi" w:hAnsiTheme="minorHAnsi"/>
+          <w:lang w:val="en-GB"/>
+        </w:rPr>
+        <w:t>local</w:t>
       </w:r>
       <w:proofErr w:type="spellEnd"/>
       <w:r>
@@ -2207,15 +2187,13 @@
         </w:rPr>
         <w:t xml:space="preserve">: start </w:t>
       </w:r>
-      <w:proofErr w:type="spellStart"/>
-      <w:r>
-        <w:rPr>
-          <w:rFonts w:asciiTheme="minorHAnsi" w:hAnsiTheme="minorHAnsi"/>
-          <w:lang w:val="en-GB"/>
-        </w:rPr>
-        <w:t>Teamviewer</w:t>
-      </w:r>
-      <w:proofErr w:type="spellEnd"/>
+      <w:r>
+        <w:rPr>
+          <w:rFonts w:asciiTheme="minorHAnsi" w:hAnsiTheme="minorHAnsi"/>
+          <w:lang w:val="en-GB"/>
+        </w:rPr>
+        <w:t>TeamViewer</w:t>
+      </w:r>
       <w:r>
         <w:rPr>
           <w:rFonts w:asciiTheme="minorHAnsi" w:hAnsiTheme="minorHAnsi"/>
@@ -2242,7 +2220,21 @@
           <w:rFonts w:asciiTheme="minorHAnsi" w:hAnsiTheme="minorHAnsi"/>
           <w:lang w:val="en-GB"/>
         </w:rPr>
-        <w:t>PCremote</w:t>
+        <w:t>P</w:t>
+      </w:r>
+      <w:r>
+        <w:rPr>
+          <w:rFonts w:asciiTheme="minorHAnsi" w:hAnsiTheme="minorHAnsi"/>
+          <w:lang w:val="en-GB"/>
+        </w:rPr>
+        <w:t>c</w:t>
+      </w:r>
+      <w:r>
+        <w:rPr>
+          <w:rFonts w:asciiTheme="minorHAnsi" w:hAnsiTheme="minorHAnsi"/>
+          <w:lang w:val="en-GB"/>
+        </w:rPr>
+        <w:t>remote</w:t>
       </w:r>
       <w:proofErr w:type="spellEnd"/>
       <w:r>
@@ -2252,29 +2244,41 @@
         </w:rPr>
         <w:t xml:space="preserve">: start </w:t>
       </w:r>
+      <w:r>
+        <w:rPr>
+          <w:rFonts w:asciiTheme="minorHAnsi" w:hAnsiTheme="minorHAnsi"/>
+          <w:lang w:val="en-GB"/>
+        </w:rPr>
+        <w:t>TeamViewer</w:t>
+      </w:r>
+      <w:r>
+        <w:rPr>
+          <w:rFonts w:asciiTheme="minorHAnsi" w:hAnsiTheme="minorHAnsi"/>
+          <w:lang w:val="en-GB"/>
+        </w:rPr>
+        <w:t xml:space="preserve">, connect to </w:t>
+      </w:r>
       <w:proofErr w:type="spellStart"/>
       <w:r>
         <w:rPr>
           <w:rFonts w:asciiTheme="minorHAnsi" w:hAnsiTheme="minorHAnsi"/>
           <w:lang w:val="en-GB"/>
         </w:rPr>
-        <w:t>Teamviewer</w:t>
-      </w:r>
-      <w:proofErr w:type="spellEnd"/>
-      <w:r>
-        <w:rPr>
-          <w:rFonts w:asciiTheme="minorHAnsi" w:hAnsiTheme="minorHAnsi"/>
-          <w:lang w:val="en-GB"/>
-        </w:rPr>
-        <w:t xml:space="preserve">, connect to </w:t>
-      </w:r>
-      <w:proofErr w:type="spellStart"/>
-      <w:r>
-        <w:rPr>
-          <w:rFonts w:asciiTheme="minorHAnsi" w:hAnsiTheme="minorHAnsi"/>
-          <w:lang w:val="en-GB"/>
-        </w:rPr>
-        <w:t>PClocal</w:t>
+        <w:t>P</w:t>
+      </w:r>
+      <w:r>
+        <w:rPr>
+          <w:rFonts w:asciiTheme="minorHAnsi" w:hAnsiTheme="minorHAnsi"/>
+          <w:lang w:val="en-GB"/>
+        </w:rPr>
+        <w:t>c</w:t>
+      </w:r>
+      <w:r>
+        <w:rPr>
+          <w:rFonts w:asciiTheme="minorHAnsi" w:hAnsiTheme="minorHAnsi"/>
+          <w:lang w:val="en-GB"/>
+        </w:rPr>
+        <w:t>local</w:t>
       </w:r>
       <w:proofErr w:type="spellEnd"/>
       <w:r>
@@ -2304,7 +2308,21 @@
           <w:rFonts w:asciiTheme="minorHAnsi" w:hAnsiTheme="minorHAnsi"/>
           <w:lang w:val="en-GB"/>
         </w:rPr>
-        <w:t>PClocal</w:t>
+        <w:t>P</w:t>
+      </w:r>
+      <w:r>
+        <w:rPr>
+          <w:rFonts w:asciiTheme="minorHAnsi" w:hAnsiTheme="minorHAnsi"/>
+          <w:lang w:val="en-GB"/>
+        </w:rPr>
+        <w:t>c</w:t>
+      </w:r>
+      <w:r>
+        <w:rPr>
+          <w:rFonts w:asciiTheme="minorHAnsi" w:hAnsiTheme="minorHAnsi"/>
+          <w:lang w:val="en-GB"/>
+        </w:rPr>
+        <w:t>local</w:t>
       </w:r>
       <w:proofErr w:type="spellEnd"/>
       <w:r>
@@ -2322,15 +2340,13 @@
         </w:rPr>
         <w:t xml:space="preserve">via </w:t>
       </w:r>
-      <w:proofErr w:type="spellStart"/>
-      <w:r>
-        <w:rPr>
-          <w:rFonts w:asciiTheme="minorHAnsi" w:hAnsiTheme="minorHAnsi"/>
-          <w:lang w:val="en-GB"/>
-        </w:rPr>
-        <w:t>teamviewer</w:t>
-      </w:r>
-      <w:proofErr w:type="spellEnd"/>
+      <w:r>
+        <w:rPr>
+          <w:rFonts w:asciiTheme="minorHAnsi" w:hAnsiTheme="minorHAnsi"/>
+          <w:lang w:val="en-GB"/>
+        </w:rPr>
+        <w:t>TeamViewer</w:t>
+      </w:r>
       <w:r>
         <w:rPr>
           <w:rFonts w:asciiTheme="minorHAnsi" w:hAnsiTheme="minorHAnsi"/>
@@ -2381,7 +2397,21 @@
           <w:rFonts w:asciiTheme="minorHAnsi" w:hAnsiTheme="minorHAnsi"/>
           <w:lang w:val="en-GB"/>
         </w:rPr>
-        <w:t>PClocal</w:t>
+        <w:t>P</w:t>
+      </w:r>
+      <w:r>
+        <w:rPr>
+          <w:rFonts w:asciiTheme="minorHAnsi" w:hAnsiTheme="minorHAnsi"/>
+          <w:lang w:val="en-GB"/>
+        </w:rPr>
+        <w:t>c</w:t>
+      </w:r>
+      <w:r>
+        <w:rPr>
+          <w:rFonts w:asciiTheme="minorHAnsi" w:hAnsiTheme="minorHAnsi"/>
+          <w:lang w:val="en-GB"/>
+        </w:rPr>
+        <w:t>local</w:t>
       </w:r>
       <w:proofErr w:type="spellEnd"/>
       <w:r>
@@ -2399,15 +2429,13 @@
         </w:rPr>
         <w:t xml:space="preserve">via </w:t>
       </w:r>
-      <w:proofErr w:type="spellStart"/>
-      <w:r>
-        <w:rPr>
-          <w:rFonts w:asciiTheme="minorHAnsi" w:hAnsiTheme="minorHAnsi"/>
-          <w:lang w:val="en-GB"/>
-        </w:rPr>
-        <w:t>teamviewer</w:t>
-      </w:r>
-      <w:proofErr w:type="spellEnd"/>
+      <w:r>
+        <w:rPr>
+          <w:rFonts w:asciiTheme="minorHAnsi" w:hAnsiTheme="minorHAnsi"/>
+          <w:lang w:val="en-GB"/>
+        </w:rPr>
+        <w:t>TeamViewer</w:t>
+      </w:r>
       <w:r>
         <w:rPr>
           <w:rFonts w:asciiTheme="minorHAnsi" w:hAnsiTheme="minorHAnsi"/>
@@ -2516,7 +2544,7 @@
         <mc:AlternateContent>
           <mc:Choice Requires="wps">
             <w:drawing>
-              <wp:anchor distT="0" distB="0" distL="114300" distR="114300" simplePos="0" relativeHeight="251660288" behindDoc="0" locked="0" layoutInCell="1" allowOverlap="1">
+              <wp:anchor distT="0" distB="0" distL="114300" distR="114300" simplePos="0" relativeHeight="251660288" behindDoc="0" locked="0" layoutInCell="1" allowOverlap="1" wp14:anchorId="1F027A42" wp14:editId="3D18E82E">
                 <wp:simplePos x="0" y="0"/>
                 <wp:positionH relativeFrom="column">
                   <wp:posOffset>1670124</wp:posOffset>
@@ -2595,7 +2623,7 @@
           <w:lang w:val="en-GB"/>
         </w:rPr>
         <w:drawing>
-          <wp:anchor distT="0" distB="0" distL="114300" distR="114300" simplePos="0" relativeHeight="251658240" behindDoc="1" locked="0" layoutInCell="1" allowOverlap="1" wp14:anchorId="74E65B37">
+          <wp:anchor distT="0" distB="0" distL="114300" distR="114300" simplePos="0" relativeHeight="251658240" behindDoc="1" locked="0" layoutInCell="1" allowOverlap="1" wp14:anchorId="7F8FFB02" wp14:editId="519D74CF">
             <wp:simplePos x="0" y="0"/>
             <wp:positionH relativeFrom="column">
               <wp:posOffset>271631</wp:posOffset>
@@ -2668,7 +2696,21 @@
           <w:rFonts w:asciiTheme="minorHAnsi" w:hAnsiTheme="minorHAnsi"/>
           <w:lang w:val="en-GB"/>
         </w:rPr>
-        <w:t>PCremote</w:t>
+        <w:t>P</w:t>
+      </w:r>
+      <w:r>
+        <w:rPr>
+          <w:rFonts w:asciiTheme="minorHAnsi" w:hAnsiTheme="minorHAnsi"/>
+          <w:lang w:val="en-GB"/>
+        </w:rPr>
+        <w:t>c</w:t>
+      </w:r>
+      <w:r>
+        <w:rPr>
+          <w:rFonts w:asciiTheme="minorHAnsi" w:hAnsiTheme="minorHAnsi"/>
+          <w:lang w:val="en-GB"/>
+        </w:rPr>
+        <w:t>remote</w:t>
       </w:r>
       <w:proofErr w:type="spellEnd"/>
       <w:r>
@@ -2775,7 +2817,7 @@
         <mc:AlternateContent>
           <mc:Choice Requires="wps">
             <w:drawing>
-              <wp:anchor distT="0" distB="0" distL="114300" distR="114300" simplePos="0" relativeHeight="251662336" behindDoc="0" locked="0" layoutInCell="1" allowOverlap="1" wp14:anchorId="339E656F" wp14:editId="5EA63075">
+              <wp:anchor distT="0" distB="0" distL="114300" distR="114300" simplePos="0" relativeHeight="251662336" behindDoc="0" locked="0" layoutInCell="1" allowOverlap="1" wp14:anchorId="2097176C" wp14:editId="5F6A4520">
                 <wp:simplePos x="0" y="0"/>
                 <wp:positionH relativeFrom="column">
                   <wp:posOffset>1358153</wp:posOffset>
@@ -2850,7 +2892,7 @@
           <w:lang w:val="en-GB"/>
         </w:rPr>
         <w:drawing>
-          <wp:anchor distT="0" distB="0" distL="114300" distR="114300" simplePos="0" relativeHeight="251659264" behindDoc="1" locked="0" layoutInCell="1" allowOverlap="1">
+          <wp:anchor distT="0" distB="0" distL="114300" distR="114300" simplePos="0" relativeHeight="251659264" behindDoc="1" locked="0" layoutInCell="1" allowOverlap="1" wp14:anchorId="0AEAD3FD" wp14:editId="6DD351F2">
             <wp:simplePos x="0" y="0"/>
             <wp:positionH relativeFrom="column">
               <wp:posOffset>244288</wp:posOffset>
@@ -3175,7 +3217,7 @@
           <w:lang w:val="en-GB"/>
         </w:rPr>
         <w:drawing>
-          <wp:anchor distT="0" distB="0" distL="114300" distR="114300" simplePos="0" relativeHeight="251663360" behindDoc="1" locked="0" layoutInCell="1" allowOverlap="1" wp14:anchorId="1C1BB4F9">
+          <wp:anchor distT="0" distB="0" distL="114300" distR="114300" simplePos="0" relativeHeight="251663360" behindDoc="1" locked="0" layoutInCell="1" allowOverlap="1" wp14:anchorId="5EFBA43A" wp14:editId="76D833E3">
             <wp:simplePos x="0" y="0"/>
             <wp:positionH relativeFrom="column">
               <wp:posOffset>1917252</wp:posOffset>
@@ -3255,7 +3297,21 @@
           <w:rFonts w:asciiTheme="minorHAnsi" w:hAnsiTheme="minorHAnsi"/>
           <w:lang w:val="en-GB"/>
         </w:rPr>
-        <w:t>PClocal</w:t>
+        <w:t>P</w:t>
+      </w:r>
+      <w:r>
+        <w:rPr>
+          <w:rFonts w:asciiTheme="minorHAnsi" w:hAnsiTheme="minorHAnsi"/>
+          <w:lang w:val="en-GB"/>
+        </w:rPr>
+        <w:t>c</w:t>
+      </w:r>
+      <w:r>
+        <w:rPr>
+          <w:rFonts w:asciiTheme="minorHAnsi" w:hAnsiTheme="minorHAnsi"/>
+          <w:lang w:val="en-GB"/>
+        </w:rPr>
+        <w:t>local</w:t>
       </w:r>
       <w:proofErr w:type="spellEnd"/>
       <w:r>
@@ -3311,7 +3367,21 @@
           <w:rFonts w:asciiTheme="minorHAnsi" w:hAnsiTheme="minorHAnsi"/>
           <w:lang w:val="en-GB"/>
         </w:rPr>
-        <w:t>PClocal</w:t>
+        <w:t>P</w:t>
+      </w:r>
+      <w:r>
+        <w:rPr>
+          <w:rFonts w:asciiTheme="minorHAnsi" w:hAnsiTheme="minorHAnsi"/>
+          <w:lang w:val="en-GB"/>
+        </w:rPr>
+        <w:t>c</w:t>
+      </w:r>
+      <w:r>
+        <w:rPr>
+          <w:rFonts w:asciiTheme="minorHAnsi" w:hAnsiTheme="minorHAnsi"/>
+          <w:lang w:val="en-GB"/>
+        </w:rPr>
+        <w:t>local</w:t>
       </w:r>
       <w:proofErr w:type="spellEnd"/>
       <w:r>
@@ -3411,7 +3481,21 @@
           <w:rFonts w:asciiTheme="minorHAnsi" w:hAnsiTheme="minorHAnsi"/>
           <w:lang w:val="en-GB"/>
         </w:rPr>
-        <w:t>PCremote</w:t>
+        <w:t>P</w:t>
+      </w:r>
+      <w:r>
+        <w:rPr>
+          <w:rFonts w:asciiTheme="minorHAnsi" w:hAnsiTheme="minorHAnsi"/>
+          <w:lang w:val="en-GB"/>
+        </w:rPr>
+        <w:t>c</w:t>
+      </w:r>
+      <w:r>
+        <w:rPr>
+          <w:rFonts w:asciiTheme="minorHAnsi" w:hAnsiTheme="minorHAnsi"/>
+          <w:lang w:val="en-GB"/>
+        </w:rPr>
+        <w:t>remote</w:t>
       </w:r>
       <w:proofErr w:type="spellEnd"/>
       <w:r>
@@ -3478,23 +3562,7 @@
           <w:rFonts w:asciiTheme="minorHAnsi" w:hAnsiTheme="minorHAnsi"/>
           <w:lang w:val="en-GB"/>
         </w:rPr>
-        <w:t>86)\</w:t>
-      </w:r>
-      <w:proofErr w:type="spellStart"/>
-      <w:r>
-        <w:rPr>
-          <w:rFonts w:asciiTheme="minorHAnsi" w:hAnsiTheme="minorHAnsi"/>
-          <w:lang w:val="en-GB"/>
-        </w:rPr>
-        <w:t>Mouvent</w:t>
-      </w:r>
-      <w:proofErr w:type="spellEnd"/>
-      <w:r>
-        <w:rPr>
-          <w:rFonts w:asciiTheme="minorHAnsi" w:hAnsiTheme="minorHAnsi"/>
-          <w:lang w:val="en-GB"/>
-        </w:rPr>
-        <w:t>\rx_route.exe</w:t>
+        <w:t>86)\Mouvent\rx_route.exe</w:t>
       </w:r>
       <w:proofErr w:type="gramEnd"/>
       <w:r>
@@ -3554,7 +3622,21 @@
           <w:rFonts w:asciiTheme="minorHAnsi" w:hAnsiTheme="minorHAnsi"/>
           <w:lang w:val="en-GB"/>
         </w:rPr>
-        <w:t>PCremote</w:t>
+        <w:t>P</w:t>
+      </w:r>
+      <w:r>
+        <w:rPr>
+          <w:rFonts w:asciiTheme="minorHAnsi" w:hAnsiTheme="minorHAnsi"/>
+          <w:lang w:val="en-GB"/>
+        </w:rPr>
+        <w:t>c</w:t>
+      </w:r>
+      <w:r>
+        <w:rPr>
+          <w:rFonts w:asciiTheme="minorHAnsi" w:hAnsiTheme="minorHAnsi"/>
+          <w:lang w:val="en-GB"/>
+        </w:rPr>
+        <w:t>remote</w:t>
       </w:r>
       <w:proofErr w:type="spellEnd"/>
       <w:r>
@@ -3679,23 +3761,7 @@
           <w:rFonts w:asciiTheme="minorHAnsi" w:hAnsiTheme="minorHAnsi"/>
           <w:lang w:val="en-GB"/>
         </w:rPr>
-        <w:t xml:space="preserve">ow you can connect to your </w:t>
-      </w:r>
-      <w:proofErr w:type="spellStart"/>
-      <w:r>
-        <w:rPr>
-          <w:rFonts w:asciiTheme="minorHAnsi" w:hAnsiTheme="minorHAnsi"/>
-          <w:lang w:val="en-GB"/>
-        </w:rPr>
-        <w:t>Mouvent</w:t>
-      </w:r>
-      <w:proofErr w:type="spellEnd"/>
-      <w:r>
-        <w:rPr>
-          <w:rFonts w:asciiTheme="minorHAnsi" w:hAnsiTheme="minorHAnsi"/>
-          <w:lang w:val="en-GB"/>
-        </w:rPr>
-        <w:t xml:space="preserve"> Machine from </w:t>
+        <w:t xml:space="preserve">ow you can connect to your Mouvent Machine from </w:t>
       </w:r>
       <w:r>
         <w:rPr>
@@ -3725,15 +3791,13 @@
         </w:rPr>
         <w:t xml:space="preserve"> via </w:t>
       </w:r>
-      <w:proofErr w:type="spellStart"/>
-      <w:r>
-        <w:rPr>
-          <w:rFonts w:asciiTheme="minorHAnsi" w:hAnsiTheme="minorHAnsi"/>
-          <w:lang w:val="en-GB"/>
-        </w:rPr>
-        <w:t>Teamviewer</w:t>
-      </w:r>
-      <w:proofErr w:type="spellEnd"/>
+      <w:r>
+        <w:rPr>
+          <w:rFonts w:asciiTheme="minorHAnsi" w:hAnsiTheme="minorHAnsi"/>
+          <w:lang w:val="en-GB"/>
+        </w:rPr>
+        <w:t>TeamViewer</w:t>
+      </w:r>
       <w:r>
         <w:rPr>
           <w:rFonts w:asciiTheme="minorHAnsi" w:hAnsiTheme="minorHAnsi"/>
@@ -3815,23 +3879,7 @@
           <w:rFonts w:asciiTheme="minorHAnsi" w:hAnsiTheme="minorHAnsi"/>
           <w:lang w:val="en-GB"/>
         </w:rPr>
-        <w:t xml:space="preserve">Notes for </w:t>
-      </w:r>
-      <w:proofErr w:type="spellStart"/>
-      <w:r>
-        <w:rPr>
-          <w:rFonts w:asciiTheme="minorHAnsi" w:hAnsiTheme="minorHAnsi"/>
-          <w:lang w:val="en-GB"/>
-        </w:rPr>
-        <w:t>Mouvent</w:t>
-      </w:r>
-      <w:proofErr w:type="spellEnd"/>
-      <w:r>
-        <w:rPr>
-          <w:rFonts w:asciiTheme="minorHAnsi" w:hAnsiTheme="minorHAnsi"/>
-          <w:lang w:val="en-GB"/>
-        </w:rPr>
-        <w:t xml:space="preserve"> Employees:</w:t>
+        <w:t>Notes for Mouvent Employees:</w:t>
       </w:r>
       <w:r>
         <w:rPr>
@@ -3848,15 +3896,13 @@
         <w:br/>
         <w:t xml:space="preserve">As we selected “Company / Commercial use” on the </w:t>
       </w:r>
-      <w:proofErr w:type="spellStart"/>
-      <w:r>
-        <w:rPr>
-          <w:rFonts w:asciiTheme="minorHAnsi" w:hAnsiTheme="minorHAnsi"/>
-          <w:lang w:val="en-GB"/>
-        </w:rPr>
-        <w:t>Teamviewer</w:t>
-      </w:r>
-      <w:proofErr w:type="spellEnd"/>
+      <w:r>
+        <w:rPr>
+          <w:rFonts w:asciiTheme="minorHAnsi" w:hAnsiTheme="minorHAnsi"/>
+          <w:lang w:val="en-GB"/>
+        </w:rPr>
+        <w:t>TeamViewer</w:t>
+      </w:r>
       <w:r>
         <w:rPr>
           <w:rFonts w:asciiTheme="minorHAnsi" w:hAnsiTheme="minorHAnsi"/>
@@ -3864,15 +3910,13 @@
         </w:rPr>
         <w:t xml:space="preserve"> installation you will need sooner or later a valid </w:t>
       </w:r>
-      <w:proofErr w:type="spellStart"/>
-      <w:r>
-        <w:rPr>
-          <w:rFonts w:asciiTheme="minorHAnsi" w:hAnsiTheme="minorHAnsi"/>
-          <w:lang w:val="en-GB"/>
-        </w:rPr>
-        <w:t>Teamviewer</w:t>
-      </w:r>
-      <w:proofErr w:type="spellEnd"/>
+      <w:r>
+        <w:rPr>
+          <w:rFonts w:asciiTheme="minorHAnsi" w:hAnsiTheme="minorHAnsi"/>
+          <w:lang w:val="en-GB"/>
+        </w:rPr>
+        <w:t>TeamViewer</w:t>
+      </w:r>
       <w:r>
         <w:rPr>
           <w:rFonts w:asciiTheme="minorHAnsi" w:hAnsiTheme="minorHAnsi"/>
@@ -3886,33 +3930,15 @@
           <w:lang w:val="en-GB"/>
         </w:rPr>
         <w:br/>
-        <w:t xml:space="preserve">For </w:t>
-      </w:r>
-      <w:proofErr w:type="spellStart"/>
-      <w:r>
-        <w:rPr>
-          <w:rFonts w:asciiTheme="minorHAnsi" w:hAnsiTheme="minorHAnsi"/>
-          <w:lang w:val="en-GB"/>
-        </w:rPr>
-        <w:t>Mouvent</w:t>
-      </w:r>
-      <w:proofErr w:type="spellEnd"/>
-      <w:r>
-        <w:rPr>
-          <w:rFonts w:asciiTheme="minorHAnsi" w:hAnsiTheme="minorHAnsi"/>
-          <w:lang w:val="en-GB"/>
-        </w:rPr>
-        <w:t xml:space="preserve"> Employees we do have </w:t>
-      </w:r>
-      <w:proofErr w:type="spellStart"/>
-      <w:r>
-        <w:rPr>
-          <w:rFonts w:asciiTheme="minorHAnsi" w:hAnsiTheme="minorHAnsi"/>
-          <w:lang w:val="en-GB"/>
-        </w:rPr>
-        <w:t>Teamviewer</w:t>
-      </w:r>
-      <w:proofErr w:type="spellEnd"/>
+        <w:t xml:space="preserve">For Mouvent Employees we do have </w:t>
+      </w:r>
+      <w:r>
+        <w:rPr>
+          <w:rFonts w:asciiTheme="minorHAnsi" w:hAnsiTheme="minorHAnsi"/>
+          <w:lang w:val="en-GB"/>
+        </w:rPr>
+        <w:t>TeamViewer</w:t>
+      </w:r>
       <w:r>
         <w:rPr>
           <w:rFonts w:asciiTheme="minorHAnsi" w:hAnsiTheme="minorHAnsi"/>
@@ -3927,8 +3953,6 @@
         </w:rPr>
         <w:t>Jauslin</w:t>
       </w:r>
-      <w:bookmarkStart w:id="0" w:name="_GoBack"/>
-      <w:bookmarkEnd w:id="0"/>
       <w:r>
         <w:rPr>
           <w:rFonts w:asciiTheme="minorHAnsi" w:hAnsiTheme="minorHAnsi"/>
@@ -4254,33 +4278,15 @@
                 <w:lang w:val="en-GB"/>
               </w:rPr>
               <w:br/>
-              <w:t xml:space="preserve">added Note about how to connect to </w:t>
+              <w:t xml:space="preserve">added Note about how to connect to Mouvent Machine from a Remote PC over </w:t>
             </w:r>
-            <w:proofErr w:type="spellStart"/>
             <w:r>
               <w:rPr>
                 <w:rFonts w:asciiTheme="minorHAnsi" w:hAnsiTheme="minorHAnsi"/>
                 <w:lang w:val="en-GB"/>
               </w:rPr>
-              <w:t>Mouvent</w:t>
+              <w:t>TeamViewer</w:t>
             </w:r>
-            <w:proofErr w:type="spellEnd"/>
-            <w:r>
-              <w:rPr>
-                <w:rFonts w:asciiTheme="minorHAnsi" w:hAnsiTheme="minorHAnsi"/>
-                <w:lang w:val="en-GB"/>
-              </w:rPr>
-              <w:t xml:space="preserve"> Machine from a Remote PC over </w:t>
-            </w:r>
-            <w:proofErr w:type="spellStart"/>
-            <w:r>
-              <w:rPr>
-                <w:rFonts w:asciiTheme="minorHAnsi" w:hAnsiTheme="minorHAnsi"/>
-                <w:lang w:val="en-GB"/>
-              </w:rPr>
-              <w:t>Teamviewer</w:t>
-            </w:r>
-            <w:proofErr w:type="spellEnd"/>
           </w:p>
         </w:tc>
       </w:tr>
@@ -4377,21 +4383,173 @@
               </w:rPr>
               <w:t xml:space="preserve">add Note about </w:t>
             </w:r>
-            <w:proofErr w:type="spellStart"/>
             <w:r>
               <w:rPr>
                 <w:rFonts w:asciiTheme="minorHAnsi" w:hAnsiTheme="minorHAnsi"/>
                 <w:lang w:val="en-GB"/>
               </w:rPr>
-              <w:t>Teamviewer</w:t>
+              <w:t>TeamViewer</w:t>
             </w:r>
-            <w:proofErr w:type="spellEnd"/>
             <w:r>
               <w:rPr>
                 <w:rFonts w:asciiTheme="minorHAnsi" w:hAnsiTheme="minorHAnsi"/>
                 <w:lang w:val="en-GB"/>
               </w:rPr>
               <w:t xml:space="preserve"> Licence</w:t>
+            </w:r>
+          </w:p>
+        </w:tc>
+      </w:tr>
+      <w:tr>
+        <w:tc>
+          <w:tcPr>
+            <w:tcW w:w="721" w:type="dxa"/>
+          </w:tcPr>
+          <w:p>
+            <w:pPr>
+              <w:rPr>
+                <w:rFonts w:asciiTheme="minorHAnsi" w:hAnsiTheme="minorHAnsi"/>
+                <w:lang w:val="en-GB"/>
+              </w:rPr>
+            </w:pPr>
+            <w:r>
+              <w:rPr>
+                <w:rFonts w:asciiTheme="minorHAnsi" w:hAnsiTheme="minorHAnsi"/>
+                <w:lang w:val="en-GB"/>
+              </w:rPr>
+              <w:t>1.3</w:t>
+            </w:r>
+          </w:p>
+        </w:tc>
+        <w:tc>
+          <w:tcPr>
+            <w:tcW w:w="2434" w:type="dxa"/>
+          </w:tcPr>
+          <w:p>
+            <w:pPr>
+              <w:rPr>
+                <w:rFonts w:asciiTheme="minorHAnsi" w:hAnsiTheme="minorHAnsi"/>
+                <w:lang w:val="en-GB"/>
+              </w:rPr>
+            </w:pPr>
+            <w:r>
+              <w:rPr>
+                <w:rFonts w:asciiTheme="minorHAnsi" w:hAnsiTheme="minorHAnsi"/>
+                <w:lang w:val="en-GB"/>
+              </w:rPr>
+              <w:t>Stefan Weber</w:t>
+            </w:r>
+          </w:p>
+        </w:tc>
+        <w:tc>
+          <w:tcPr>
+            <w:tcW w:w="1376" w:type="dxa"/>
+          </w:tcPr>
+          <w:p>
+            <w:pPr>
+              <w:rPr>
+                <w:rFonts w:asciiTheme="minorHAnsi" w:hAnsiTheme="minorHAnsi"/>
+                <w:lang w:val="en-GB"/>
+              </w:rPr>
+            </w:pPr>
+            <w:r>
+              <w:rPr>
+                <w:rFonts w:asciiTheme="minorHAnsi" w:hAnsiTheme="minorHAnsi"/>
+                <w:lang w:val="en-GB"/>
+              </w:rPr>
+              <w:t>12.02.19</w:t>
+            </w:r>
+          </w:p>
+        </w:tc>
+        <w:tc>
+          <w:tcPr>
+            <w:tcW w:w="5245" w:type="dxa"/>
+          </w:tcPr>
+          <w:p>
+            <w:pPr>
+              <w:rPr>
+                <w:rFonts w:asciiTheme="minorHAnsi" w:hAnsiTheme="minorHAnsi"/>
+                <w:lang w:val="en-GB"/>
+              </w:rPr>
+            </w:pPr>
+            <w:r>
+              <w:rPr>
+                <w:rFonts w:asciiTheme="minorHAnsi" w:hAnsiTheme="minorHAnsi"/>
+                <w:lang w:val="en-GB"/>
+              </w:rPr>
+              <w:t>Tool v1.1</w:t>
+            </w:r>
+          </w:p>
+          <w:p>
+            <w:pPr>
+              <w:pStyle w:val="Listenabsatz"/>
+              <w:numPr>
+                <w:ilvl w:val="0"/>
+                <w:numId w:val="6"/>
+              </w:numPr>
+              <w:ind w:left="319"/>
+              <w:rPr>
+                <w:rFonts w:asciiTheme="minorHAnsi" w:hAnsiTheme="minorHAnsi"/>
+                <w:lang w:val="en-GB"/>
+              </w:rPr>
+            </w:pPr>
+            <w:r>
+              <w:rPr>
+                <w:rFonts w:asciiTheme="minorHAnsi" w:hAnsiTheme="minorHAnsi"/>
+                <w:lang w:val="en-GB"/>
+              </w:rPr>
+              <w:t xml:space="preserve">Limit </w:t>
+            </w:r>
+            <w:r>
+              <w:rPr>
+                <w:rFonts w:asciiTheme="minorHAnsi" w:hAnsiTheme="minorHAnsi"/>
+                <w:lang w:val="en-GB"/>
+              </w:rPr>
+              <w:t>s</w:t>
+            </w:r>
+            <w:r>
+              <w:rPr>
+                <w:rFonts w:asciiTheme="minorHAnsi" w:hAnsiTheme="minorHAnsi"/>
+                <w:lang w:val="en-GB"/>
+              </w:rPr>
+              <w:t xml:space="preserve">upported Windows to Win10 </w:t>
+            </w:r>
+            <w:r>
+              <w:rPr>
+                <w:rFonts w:asciiTheme="minorHAnsi" w:hAnsiTheme="minorHAnsi"/>
+                <w:lang w:val="en-GB"/>
+              </w:rPr>
+              <w:t xml:space="preserve">with </w:t>
+            </w:r>
+            <w:r>
+              <w:rPr>
+                <w:rFonts w:asciiTheme="minorHAnsi" w:hAnsiTheme="minorHAnsi"/>
+                <w:lang w:val="en-GB"/>
+              </w:rPr>
+              <w:t>at least Build 1803</w:t>
+            </w:r>
+            <w:bookmarkStart w:id="0" w:name="_GoBack"/>
+            <w:bookmarkEnd w:id="0"/>
+          </w:p>
+          <w:p>
+            <w:pPr>
+              <w:pStyle w:val="Listenabsatz"/>
+              <w:numPr>
+                <w:ilvl w:val="0"/>
+                <w:numId w:val="5"/>
+              </w:numPr>
+              <w:ind w:left="319"/>
+              <w:rPr>
+                <w:rFonts w:asciiTheme="minorHAnsi" w:hAnsiTheme="minorHAnsi"/>
+                <w:lang w:val="en-GB"/>
+              </w:rPr>
+            </w:pPr>
+            <w:r>
+              <w:rPr>
+                <w:rFonts w:asciiTheme="minorHAnsi" w:hAnsiTheme="minorHAnsi"/>
+                <w:lang w:val="en-GB"/>
+              </w:rPr>
+              <w:t>Installation fails if there is already a TeamViewer installation</w:t>
             </w:r>
           </w:p>
         </w:tc>
@@ -4451,7 +4609,7 @@
       <mc:AlternateContent>
         <mc:Choice Requires="wps">
           <w:drawing>
-            <wp:anchor distT="0" distB="0" distL="114300" distR="114300" simplePos="0" relativeHeight="251659264" behindDoc="0" locked="0" layoutInCell="1" allowOverlap="1">
+            <wp:anchor distT="0" distB="0" distL="114300" distR="114300" simplePos="0" relativeHeight="251659264" behindDoc="0" locked="0" layoutInCell="1" allowOverlap="1" wp14:anchorId="181EFCCA" wp14:editId="77D47E30">
               <wp:simplePos x="0" y="0"/>
               <wp:positionH relativeFrom="page">
                 <wp:posOffset>1080135</wp:posOffset>
@@ -4502,13 +4660,8 @@
                           <w:pPr>
                             <w:pStyle w:val="MouventSender"/>
                           </w:pPr>
-                          <w:proofErr w:type="spellStart"/>
                           <w:r>
-                            <w:t>Mouvent</w:t>
-                          </w:r>
-                          <w:proofErr w:type="spellEnd"/>
-                          <w:r>
-                            <w:t xml:space="preserve"> AG</w:t>
+                            <w:t>Mouvent AG</w:t>
                           </w:r>
                           <w:r>
                             <w:tab/>
@@ -4526,13 +4679,8 @@
                           </w:r>
                           <w:r>
                             <w:tab/>
-                            <w:t xml:space="preserve">4500 Solothurn, </w:t>
+                            <w:t>4500 Solothurn, Switzerland</w:t>
                           </w:r>
-                          <w:proofErr w:type="spellStart"/>
-                          <w:r>
-                            <w:t>Switzerland</w:t>
-                          </w:r>
-                          <w:proofErr w:type="spellEnd"/>
                         </w:p>
                         <w:p>
                           <w:pPr>
@@ -4565,7 +4713,7 @@
         </mc:Choice>
         <mc:Fallback>
           <w:pict>
-            <v:shapetype id="_x0000_t202" coordsize="21600,21600" o:spt="202" path="m,l,21600r21600,l21600,xe">
+            <v:shapetype w14:anchorId="181EFCCA" id="_x0000_t202" coordsize="21600,21600" o:spt="202" path="m,l,21600r21600,l21600,xe">
               <v:stroke joinstyle="miter"/>
               <v:path gradientshapeok="t" o:connecttype="rect"/>
             </v:shapetype>
@@ -4576,13 +4724,8 @@
                     <w:pPr>
                       <w:pStyle w:val="MouventSender"/>
                     </w:pPr>
-                    <w:proofErr w:type="spellStart"/>
                     <w:r>
-                      <w:t>Mouvent</w:t>
-                    </w:r>
-                    <w:proofErr w:type="spellEnd"/>
-                    <w:r>
-                      <w:t xml:space="preserve"> AG</w:t>
+                      <w:t>Mouvent AG</w:t>
                     </w:r>
                     <w:r>
                       <w:tab/>
@@ -4600,13 +4743,8 @@
                     </w:r>
                     <w:r>
                       <w:tab/>
-                      <w:t xml:space="preserve">4500 Solothurn, </w:t>
+                      <w:t>4500 Solothurn, Switzerland</w:t>
                     </w:r>
-                    <w:proofErr w:type="spellStart"/>
-                    <w:r>
-                      <w:t>Switzerland</w:t>
-                    </w:r>
-                    <w:proofErr w:type="spellEnd"/>
                   </w:p>
                   <w:p>
                     <w:pPr>
@@ -4661,7 +4799,7 @@
         <w:lang w:val="de-CH" w:eastAsia="de-CH"/>
       </w:rPr>
       <w:drawing>
-        <wp:anchor distT="0" distB="0" distL="114300" distR="114300" simplePos="0" relativeHeight="251658240" behindDoc="0" locked="1" layoutInCell="1" allowOverlap="1">
+        <wp:anchor distT="0" distB="0" distL="114300" distR="114300" simplePos="0" relativeHeight="251658240" behindDoc="0" locked="1" layoutInCell="1" allowOverlap="1" wp14:anchorId="745A47BE" wp14:editId="467F2E46">
           <wp:simplePos x="0" y="0"/>
           <wp:positionH relativeFrom="page">
             <wp:posOffset>683260</wp:posOffset>
@@ -4924,6 +5062,119 @@
     </w:lvl>
   </w:abstractNum>
   <w:abstractNum w:abstractNumId="2" w15:restartNumberingAfterBreak="0">
+    <w:nsid w:val="425210D2"/>
+    <w:multiLevelType w:val="hybridMultilevel"/>
+    <w:tmpl w:val="35AC9114"/>
+    <w:lvl w:ilvl="0" w:tplc="268ADB5E">
+      <w:start w:val="12"/>
+      <w:numFmt w:val="bullet"/>
+      <w:lvlText w:val="-"/>
+      <w:lvlJc w:val="left"/>
+      <w:pPr>
+        <w:ind w:left="720" w:hanging="360"/>
+      </w:pPr>
+      <w:rPr>
+        <w:rFonts w:ascii="Titillium Web" w:eastAsiaTheme="minorHAnsi" w:hAnsi="Titillium Web" w:cstheme="minorBidi" w:hint="default"/>
+      </w:rPr>
+    </w:lvl>
+    <w:lvl w:ilvl="1" w:tplc="08070003" w:tentative="1">
+      <w:start w:val="1"/>
+      <w:numFmt w:val="bullet"/>
+      <w:lvlText w:val="o"/>
+      <w:lvlJc w:val="left"/>
+      <w:pPr>
+        <w:ind w:left="1440" w:hanging="360"/>
+      </w:pPr>
+      <w:rPr>
+        <w:rFonts w:ascii="Courier New" w:hAnsi="Courier New" w:cs="Courier New" w:hint="default"/>
+      </w:rPr>
+    </w:lvl>
+    <w:lvl w:ilvl="2" w:tplc="08070005" w:tentative="1">
+      <w:start w:val="1"/>
+      <w:numFmt w:val="bullet"/>
+      <w:lvlText w:val=""/>
+      <w:lvlJc w:val="left"/>
+      <w:pPr>
+        <w:ind w:left="2160" w:hanging="360"/>
+      </w:pPr>
+      <w:rPr>
+        <w:rFonts w:ascii="Wingdings" w:hAnsi="Wingdings" w:hint="default"/>
+      </w:rPr>
+    </w:lvl>
+    <w:lvl w:ilvl="3" w:tplc="08070001" w:tentative="1">
+      <w:start w:val="1"/>
+      <w:numFmt w:val="bullet"/>
+      <w:lvlText w:val=""/>
+      <w:lvlJc w:val="left"/>
+      <w:pPr>
+        <w:ind w:left="2880" w:hanging="360"/>
+      </w:pPr>
+      <w:rPr>
+        <w:rFonts w:ascii="Symbol" w:hAnsi="Symbol" w:hint="default"/>
+      </w:rPr>
+    </w:lvl>
+    <w:lvl w:ilvl="4" w:tplc="08070003" w:tentative="1">
+      <w:start w:val="1"/>
+      <w:numFmt w:val="bullet"/>
+      <w:lvlText w:val="o"/>
+      <w:lvlJc w:val="left"/>
+      <w:pPr>
+        <w:ind w:left="3600" w:hanging="360"/>
+      </w:pPr>
+      <w:rPr>
+        <w:rFonts w:ascii="Courier New" w:hAnsi="Courier New" w:cs="Courier New" w:hint="default"/>
+      </w:rPr>
+    </w:lvl>
+    <w:lvl w:ilvl="5" w:tplc="08070005" w:tentative="1">
+      <w:start w:val="1"/>
+      <w:numFmt w:val="bullet"/>
+      <w:lvlText w:val=""/>
+      <w:lvlJc w:val="left"/>
+      <w:pPr>
+        <w:ind w:left="4320" w:hanging="360"/>
+      </w:pPr>
+      <w:rPr>
+        <w:rFonts w:ascii="Wingdings" w:hAnsi="Wingdings" w:hint="default"/>
+      </w:rPr>
+    </w:lvl>
+    <w:lvl w:ilvl="6" w:tplc="08070001" w:tentative="1">
+      <w:start w:val="1"/>
+      <w:numFmt w:val="bullet"/>
+      <w:lvlText w:val=""/>
+      <w:lvlJc w:val="left"/>
+      <w:pPr>
+        <w:ind w:left="5040" w:hanging="360"/>
+      </w:pPr>
+      <w:rPr>
+        <w:rFonts w:ascii="Symbol" w:hAnsi="Symbol" w:hint="default"/>
+      </w:rPr>
+    </w:lvl>
+    <w:lvl w:ilvl="7" w:tplc="08070003" w:tentative="1">
+      <w:start w:val="1"/>
+      <w:numFmt w:val="bullet"/>
+      <w:lvlText w:val="o"/>
+      <w:lvlJc w:val="left"/>
+      <w:pPr>
+        <w:ind w:left="5760" w:hanging="360"/>
+      </w:pPr>
+      <w:rPr>
+        <w:rFonts w:ascii="Courier New" w:hAnsi="Courier New" w:cs="Courier New" w:hint="default"/>
+      </w:rPr>
+    </w:lvl>
+    <w:lvl w:ilvl="8" w:tplc="08070005" w:tentative="1">
+      <w:start w:val="1"/>
+      <w:numFmt w:val="bullet"/>
+      <w:lvlText w:val=""/>
+      <w:lvlJc w:val="left"/>
+      <w:pPr>
+        <w:ind w:left="6480" w:hanging="360"/>
+      </w:pPr>
+      <w:rPr>
+        <w:rFonts w:ascii="Wingdings" w:hAnsi="Wingdings" w:hint="default"/>
+      </w:rPr>
+    </w:lvl>
+  </w:abstractNum>
+  <w:abstractNum w:abstractNumId="3" w15:restartNumberingAfterBreak="0">
     <w:nsid w:val="47763139"/>
     <w:multiLevelType w:val="multilevel"/>
     <w:tmpl w:val="0807001F"/>
@@ -5009,7 +5260,7 @@
       </w:pPr>
     </w:lvl>
   </w:abstractNum>
-  <w:abstractNum w:abstractNumId="3" w15:restartNumberingAfterBreak="0">
+  <w:abstractNum w:abstractNumId="4" w15:restartNumberingAfterBreak="0">
     <w:nsid w:val="583C3BB2"/>
     <w:multiLevelType w:val="multilevel"/>
     <w:tmpl w:val="2C900A54"/>
@@ -5104,8 +5355,121 @@
       </w:pPr>
     </w:lvl>
   </w:abstractNum>
+  <w:abstractNum w:abstractNumId="5" w15:restartNumberingAfterBreak="0">
+    <w:nsid w:val="584403B8"/>
+    <w:multiLevelType w:val="hybridMultilevel"/>
+    <w:tmpl w:val="3E3E1FFE"/>
+    <w:lvl w:ilvl="0" w:tplc="07824910">
+      <w:start w:val="12"/>
+      <w:numFmt w:val="bullet"/>
+      <w:lvlText w:val="-"/>
+      <w:lvlJc w:val="left"/>
+      <w:pPr>
+        <w:ind w:left="720" w:hanging="360"/>
+      </w:pPr>
+      <w:rPr>
+        <w:rFonts w:ascii="Titillium Web" w:eastAsiaTheme="minorHAnsi" w:hAnsi="Titillium Web" w:cstheme="minorBidi" w:hint="default"/>
+      </w:rPr>
+    </w:lvl>
+    <w:lvl w:ilvl="1" w:tplc="08070003" w:tentative="1">
+      <w:start w:val="1"/>
+      <w:numFmt w:val="bullet"/>
+      <w:lvlText w:val="o"/>
+      <w:lvlJc w:val="left"/>
+      <w:pPr>
+        <w:ind w:left="1440" w:hanging="360"/>
+      </w:pPr>
+      <w:rPr>
+        <w:rFonts w:ascii="Courier New" w:hAnsi="Courier New" w:cs="Courier New" w:hint="default"/>
+      </w:rPr>
+    </w:lvl>
+    <w:lvl w:ilvl="2" w:tplc="08070005" w:tentative="1">
+      <w:start w:val="1"/>
+      <w:numFmt w:val="bullet"/>
+      <w:lvlText w:val=""/>
+      <w:lvlJc w:val="left"/>
+      <w:pPr>
+        <w:ind w:left="2160" w:hanging="360"/>
+      </w:pPr>
+      <w:rPr>
+        <w:rFonts w:ascii="Wingdings" w:hAnsi="Wingdings" w:hint="default"/>
+      </w:rPr>
+    </w:lvl>
+    <w:lvl w:ilvl="3" w:tplc="08070001" w:tentative="1">
+      <w:start w:val="1"/>
+      <w:numFmt w:val="bullet"/>
+      <w:lvlText w:val=""/>
+      <w:lvlJc w:val="left"/>
+      <w:pPr>
+        <w:ind w:left="2880" w:hanging="360"/>
+      </w:pPr>
+      <w:rPr>
+        <w:rFonts w:ascii="Symbol" w:hAnsi="Symbol" w:hint="default"/>
+      </w:rPr>
+    </w:lvl>
+    <w:lvl w:ilvl="4" w:tplc="08070003" w:tentative="1">
+      <w:start w:val="1"/>
+      <w:numFmt w:val="bullet"/>
+      <w:lvlText w:val="o"/>
+      <w:lvlJc w:val="left"/>
+      <w:pPr>
+        <w:ind w:left="3600" w:hanging="360"/>
+      </w:pPr>
+      <w:rPr>
+        <w:rFonts w:ascii="Courier New" w:hAnsi="Courier New" w:cs="Courier New" w:hint="default"/>
+      </w:rPr>
+    </w:lvl>
+    <w:lvl w:ilvl="5" w:tplc="08070005" w:tentative="1">
+      <w:start w:val="1"/>
+      <w:numFmt w:val="bullet"/>
+      <w:lvlText w:val=""/>
+      <w:lvlJc w:val="left"/>
+      <w:pPr>
+        <w:ind w:left="4320" w:hanging="360"/>
+      </w:pPr>
+      <w:rPr>
+        <w:rFonts w:ascii="Wingdings" w:hAnsi="Wingdings" w:hint="default"/>
+      </w:rPr>
+    </w:lvl>
+    <w:lvl w:ilvl="6" w:tplc="08070001" w:tentative="1">
+      <w:start w:val="1"/>
+      <w:numFmt w:val="bullet"/>
+      <w:lvlText w:val=""/>
+      <w:lvlJc w:val="left"/>
+      <w:pPr>
+        <w:ind w:left="5040" w:hanging="360"/>
+      </w:pPr>
+      <w:rPr>
+        <w:rFonts w:ascii="Symbol" w:hAnsi="Symbol" w:hint="default"/>
+      </w:rPr>
+    </w:lvl>
+    <w:lvl w:ilvl="7" w:tplc="08070003" w:tentative="1">
+      <w:start w:val="1"/>
+      <w:numFmt w:val="bullet"/>
+      <w:lvlText w:val="o"/>
+      <w:lvlJc w:val="left"/>
+      <w:pPr>
+        <w:ind w:left="5760" w:hanging="360"/>
+      </w:pPr>
+      <w:rPr>
+        <w:rFonts w:ascii="Courier New" w:hAnsi="Courier New" w:cs="Courier New" w:hint="default"/>
+      </w:rPr>
+    </w:lvl>
+    <w:lvl w:ilvl="8" w:tplc="08070005" w:tentative="1">
+      <w:start w:val="1"/>
+      <w:numFmt w:val="bullet"/>
+      <w:lvlText w:val=""/>
+      <w:lvlJc w:val="left"/>
+      <w:pPr>
+        <w:ind w:left="6480" w:hanging="360"/>
+      </w:pPr>
+      <w:rPr>
+        <w:rFonts w:ascii="Wingdings" w:hAnsi="Wingdings" w:hint="default"/>
+      </w:rPr>
+    </w:lvl>
+  </w:abstractNum>
   <w:num w:numId="1">
-    <w:abstractNumId w:val="3"/>
+    <w:abstractNumId w:val="4"/>
   </w:num>
   <w:num w:numId="2">
     <w:abstractNumId w:val="1"/>
@@ -5114,7 +5478,13 @@
     <w:abstractNumId w:val="0"/>
   </w:num>
   <w:num w:numId="4">
+    <w:abstractNumId w:val="3"/>
+  </w:num>
+  <w:num w:numId="5">
     <w:abstractNumId w:val="2"/>
+  </w:num>
+  <w:num w:numId="6">
+    <w:abstractNumId w:val="5"/>
   </w:num>
 </w:numbering>
 </file>
@@ -6476,7 +6846,7 @@
 </file>
 
 <file path=customXml/itemProps1.xml><?xml version="1.0" encoding="utf-8"?>
-<ds:datastoreItem xmlns:ds="http://schemas.openxmlformats.org/officeDocument/2006/customXml" ds:itemID="{82FF954F-7114-4A99-A489-6F110CD8C35D}">
+<ds:datastoreItem xmlns:ds="http://schemas.openxmlformats.org/officeDocument/2006/customXml" ds:itemID="{B788310D-7317-46ED-8CE1-23EFC42E8BF1}">
   <ds:schemaRefs>
     <ds:schemaRef ds:uri="http://schemas.openxmlformats.org/officeDocument/2006/bibliography"/>
   </ds:schemaRefs>

</xml_diff>